<commit_message>
add JAX-WS demo1,it's maven project with junit
</commit_message>
<xml_diff>
--- a/vskeddemos/documents/mavenproject工程列表说明.docx
+++ b/vskeddemos/documents/mavenproject工程列表说明.docx
@@ -1056,15 +1056,48 @@
         </w:rPr>
         <w:t>协议发送中文与接收中文</w:t>
       </w:r>
+    </w:p>
+    <w:p/>
+    <w:p>
+      <w:pPr>
+        <w:pStyle w:val="2"/>
+        <w:numPr>
+          <w:ilvl w:val="0"/>
+          <w:numId w:val="1"/>
+        </w:numPr>
+        <w:rPr>
+          <w:rFonts w:hint="eastAsia"/>
+        </w:rPr>
+      </w:pPr>
+      <w:r>
+        <w:rPr>
+          <w:rFonts w:hint="eastAsia"/>
+        </w:rPr>
+        <w:lastRenderedPageBreak/>
+        <w:t>w</w:t>
+      </w:r>
+      <w:r>
+        <w:t>ebservice</w:t>
+      </w:r>
+      <w:r>
+        <w:rPr>
+          <w:rFonts w:hint="eastAsia"/>
+        </w:rPr>
+        <w:t>/</w:t>
+      </w:r>
+      <w:r>
+        <w:t>jaxwsdemo1</w:t>
+      </w:r>
+    </w:p>
+    <w:p>
+      <w:r>
+        <w:rPr>
+          <w:rFonts w:hint="eastAsia"/>
+        </w:rPr>
+        <w:t>使用原生java代码编写一个最基础的webservice服务端并生成客户端调用</w:t>
+      </w:r>
       <w:bookmarkStart w:id="0" w:name="_GoBack"/>
       <w:bookmarkEnd w:id="0"/>
-    </w:p>
-    <w:p>
-      <w:pPr>
-        <w:rPr>
-          <w:rFonts w:hint="eastAsia"/>
-        </w:rPr>
-      </w:pPr>
     </w:p>
     <w:sectPr>
       <w:pgSz w:w="11906" w:h="16838"/>

</xml_diff>

<commit_message>
scard front and back demo
</commit_message>
<xml_diff>
--- a/vskeddemos/documents/mavenproject工程列表说明.docx
+++ b/vskeddemos/documents/mavenproject工程列表说明.docx
@@ -6,8 +6,13 @@
       <w:pPr>
         <w:pStyle w:val="1"/>
       </w:pPr>
-      <w:r>
-        <w:t>mavenproject工程列表说明</w:t>
+      <w:proofErr w:type="spellStart"/>
+      <w:r>
+        <w:t>mavenproject</w:t>
+      </w:r>
+      <w:proofErr w:type="spellEnd"/>
+      <w:r>
+        <w:t>工程列表说明</w:t>
       </w:r>
     </w:p>
     <w:p>
@@ -26,9 +31,13 @@
           <w:numId w:val="1"/>
         </w:numPr>
       </w:pPr>
+      <w:proofErr w:type="spellStart"/>
+      <w:proofErr w:type="gramStart"/>
       <w:r>
         <w:t>commonconfigurationdemo</w:t>
       </w:r>
+      <w:proofErr w:type="spellEnd"/>
+      <w:proofErr w:type="gramEnd"/>
     </w:p>
     <w:p>
       <w:r>
@@ -64,9 +73,13 @@
           <w:numId w:val="1"/>
         </w:numPr>
       </w:pPr>
+      <w:proofErr w:type="spellStart"/>
+      <w:proofErr w:type="gramStart"/>
       <w:r>
         <w:t>commonlangdemo</w:t>
       </w:r>
+      <w:proofErr w:type="spellEnd"/>
+      <w:proofErr w:type="gramEnd"/>
     </w:p>
     <w:p>
       <w:r>
@@ -75,25 +88,37 @@
         </w:rPr>
         <w:t>使用</w:t>
       </w:r>
-      <w:r>
-        <w:rPr>
-          <w:rFonts w:hint="eastAsia"/>
-        </w:rPr>
-        <w:t>commonlang的包进行html标签的转义与还原</w:t>
-      </w:r>
-    </w:p>
-    <w:p/>
-    <w:p>
-      <w:pPr>
-        <w:pStyle w:val="2"/>
-        <w:numPr>
-          <w:ilvl w:val="0"/>
-          <w:numId w:val="1"/>
-        </w:numPr>
-      </w:pPr>
+      <w:proofErr w:type="spellStart"/>
+      <w:r>
+        <w:rPr>
+          <w:rFonts w:hint="eastAsia"/>
+        </w:rPr>
+        <w:t>commonlang</w:t>
+      </w:r>
+      <w:proofErr w:type="spellEnd"/>
+      <w:r>
+        <w:rPr>
+          <w:rFonts w:hint="eastAsia"/>
+        </w:rPr>
+        <w:t>的包进行html标签的转义与还原</w:t>
+      </w:r>
+    </w:p>
+    <w:p/>
+    <w:p>
+      <w:pPr>
+        <w:pStyle w:val="2"/>
+        <w:numPr>
+          <w:ilvl w:val="0"/>
+          <w:numId w:val="1"/>
+        </w:numPr>
+      </w:pPr>
+      <w:proofErr w:type="spellStart"/>
+      <w:proofErr w:type="gramStart"/>
       <w:r>
         <w:t>filterdemo</w:t>
       </w:r>
+      <w:proofErr w:type="spellEnd"/>
+      <w:proofErr w:type="gramEnd"/>
     </w:p>
     <w:p>
       <w:r>
@@ -112,9 +137,13 @@
           <w:numId w:val="1"/>
         </w:numPr>
       </w:pPr>
+      <w:proofErr w:type="spellStart"/>
+      <w:proofErr w:type="gramStart"/>
       <w:r>
         <w:t>imgdemo</w:t>
       </w:r>
+      <w:proofErr w:type="spellEnd"/>
+      <w:proofErr w:type="gramEnd"/>
     </w:p>
     <w:p>
       <w:r>
@@ -133,9 +162,13 @@
           <w:numId w:val="1"/>
         </w:numPr>
       </w:pPr>
+      <w:proofErr w:type="spellStart"/>
+      <w:proofErr w:type="gramStart"/>
       <w:r>
         <w:t>jodddboomdemo</w:t>
       </w:r>
+      <w:proofErr w:type="spellEnd"/>
+      <w:proofErr w:type="gramEnd"/>
     </w:p>
     <w:p>
       <w:r>
@@ -151,9 +184,13 @@
           <w:numId w:val="1"/>
         </w:numPr>
       </w:pPr>
+      <w:proofErr w:type="spellStart"/>
+      <w:proofErr w:type="gramStart"/>
       <w:r>
         <w:t>jpinyindemo</w:t>
       </w:r>
+      <w:proofErr w:type="spellEnd"/>
+      <w:proofErr w:type="gramEnd"/>
     </w:p>
     <w:p>
       <w:r>
@@ -172,10 +209,14 @@
           <w:numId w:val="1"/>
         </w:numPr>
       </w:pPr>
+      <w:proofErr w:type="spellStart"/>
+      <w:proofErr w:type="gramStart"/>
       <w:r>
         <w:lastRenderedPageBreak/>
         <w:t>mavendemo</w:t>
       </w:r>
+      <w:proofErr w:type="spellEnd"/>
+      <w:proofErr w:type="gramEnd"/>
     </w:p>
     <w:p>
       <w:r>
@@ -194,16 +235,34 @@
           <w:numId w:val="1"/>
         </w:numPr>
       </w:pPr>
+      <w:proofErr w:type="spellStart"/>
+      <w:proofErr w:type="gramStart"/>
       <w:r>
         <w:t>okhttpdemo</w:t>
       </w:r>
-    </w:p>
-    <w:p>
-      <w:r>
-        <w:rPr>
-          <w:rFonts w:hint="eastAsia"/>
-        </w:rPr>
-        <w:t>比httpclient更好的</w:t>
+      <w:proofErr w:type="spellEnd"/>
+      <w:proofErr w:type="gramEnd"/>
+    </w:p>
+    <w:p>
+      <w:r>
+        <w:rPr>
+          <w:rFonts w:hint="eastAsia"/>
+        </w:rPr>
+        <w:t>比</w:t>
+      </w:r>
+      <w:proofErr w:type="spellStart"/>
+      <w:r>
+        <w:rPr>
+          <w:rFonts w:hint="eastAsia"/>
+        </w:rPr>
+        <w:t>httpclient</w:t>
+      </w:r>
+      <w:proofErr w:type="spellEnd"/>
+      <w:r>
+        <w:rPr>
+          <w:rFonts w:hint="eastAsia"/>
+        </w:rPr>
+        <w:t>更好的</w:t>
       </w:r>
       <w:r>
         <w:rPr>
@@ -228,9 +287,13 @@
           <w:numId w:val="1"/>
         </w:numPr>
       </w:pPr>
+      <w:proofErr w:type="spellStart"/>
+      <w:proofErr w:type="gramStart"/>
       <w:r>
         <w:t>poidemonew</w:t>
       </w:r>
+      <w:proofErr w:type="spellEnd"/>
+      <w:proofErr w:type="gramEnd"/>
     </w:p>
     <w:p>
       <w:r>
@@ -249,9 +312,13 @@
           <w:numId w:val="1"/>
         </w:numPr>
       </w:pPr>
+      <w:proofErr w:type="spellStart"/>
+      <w:proofErr w:type="gramStart"/>
       <w:r>
         <w:t>portscan</w:t>
       </w:r>
+      <w:proofErr w:type="spellEnd"/>
+      <w:proofErr w:type="gramEnd"/>
     </w:p>
     <w:p>
       <w:r>
@@ -278,30 +345,66 @@
           <w:numId w:val="1"/>
         </w:numPr>
       </w:pPr>
+      <w:proofErr w:type="spellStart"/>
+      <w:proofErr w:type="gramStart"/>
       <w:r>
         <w:t>redisdemo</w:t>
       </w:r>
-    </w:p>
-    <w:p>
-      <w:r>
-        <w:rPr>
-          <w:rFonts w:hint="eastAsia"/>
-        </w:rPr>
-        <w:t>java连接redis内存库简单示例</w:t>
-      </w:r>
-    </w:p>
-    <w:p/>
-    <w:p>
-      <w:pPr>
-        <w:pStyle w:val="2"/>
-        <w:numPr>
-          <w:ilvl w:val="0"/>
-          <w:numId w:val="1"/>
-        </w:numPr>
-      </w:pPr>
+      <w:proofErr w:type="spellEnd"/>
+      <w:proofErr w:type="gramEnd"/>
+    </w:p>
+    <w:p>
+      <w:r>
+        <w:rPr>
+          <w:rFonts w:hint="eastAsia"/>
+        </w:rPr>
+        <w:t>java连接</w:t>
+      </w:r>
+      <w:proofErr w:type="spellStart"/>
+      <w:r>
+        <w:rPr>
+          <w:rFonts w:hint="eastAsia"/>
+        </w:rPr>
+        <w:t>redis</w:t>
+      </w:r>
+      <w:proofErr w:type="spellEnd"/>
+      <w:r>
+        <w:rPr>
+          <w:rFonts w:hint="eastAsia"/>
+        </w:rPr>
+        <w:t>内存</w:t>
+      </w:r>
+      <w:proofErr w:type="gramStart"/>
+      <w:r>
+        <w:rPr>
+          <w:rFonts w:hint="eastAsia"/>
+        </w:rPr>
+        <w:t>库简单</w:t>
+      </w:r>
+      <w:proofErr w:type="gramEnd"/>
+      <w:r>
+        <w:rPr>
+          <w:rFonts w:hint="eastAsia"/>
+        </w:rPr>
+        <w:t>示例</w:t>
+      </w:r>
+    </w:p>
+    <w:p/>
+    <w:p>
+      <w:pPr>
+        <w:pStyle w:val="2"/>
+        <w:numPr>
+          <w:ilvl w:val="0"/>
+          <w:numId w:val="1"/>
+        </w:numPr>
+      </w:pPr>
+      <w:proofErr w:type="spellStart"/>
+      <w:proofErr w:type="gramStart"/>
       <w:r>
         <w:t>rmidemo</w:t>
       </w:r>
+      <w:proofErr w:type="spellEnd"/>
+      <w:proofErr w:type="gramEnd"/>
     </w:p>
     <w:p>
       <w:r>
@@ -320,9 +423,13 @@
           <w:numId w:val="1"/>
         </w:numPr>
       </w:pPr>
+      <w:proofErr w:type="spellStart"/>
+      <w:proofErr w:type="gramStart"/>
       <w:r>
         <w:t>sessioncookie</w:t>
       </w:r>
+      <w:proofErr w:type="spellEnd"/>
+      <w:proofErr w:type="gramEnd"/>
     </w:p>
     <w:p>
       <w:r>
@@ -341,14 +448,25 @@
           <w:numId w:val="1"/>
         </w:numPr>
       </w:pPr>
+      <w:proofErr w:type="spellStart"/>
+      <w:proofErr w:type="gramStart"/>
       <w:r>
         <w:t>shirorestful</w:t>
       </w:r>
-    </w:p>
-    <w:p>
-      <w:r>
-        <w:t>springmvc+mybatis+mysql+shiro</w:t>
-      </w:r>
+      <w:proofErr w:type="spellEnd"/>
+      <w:proofErr w:type="gramEnd"/>
+    </w:p>
+    <w:p>
+      <w:proofErr w:type="spellStart"/>
+      <w:proofErr w:type="gramStart"/>
+      <w:r>
+        <w:t>springmvc+</w:t>
+      </w:r>
+      <w:proofErr w:type="gramEnd"/>
+      <w:r>
+        <w:t>mybatis+mysql+shiro</w:t>
+      </w:r>
+      <w:proofErr w:type="spellEnd"/>
     </w:p>
     <w:p>
       <w:r>
@@ -368,21 +486,46 @@
           <w:numId w:val="1"/>
         </w:numPr>
       </w:pPr>
+      <w:proofErr w:type="spellStart"/>
+      <w:proofErr w:type="gramStart"/>
       <w:r>
         <w:t>shirorestfulpagination</w:t>
       </w:r>
-    </w:p>
-    <w:p>
-      <w:r>
-        <w:t>springmvc+mybatis+mysql+shiro+pagehelper</w:t>
-      </w:r>
-    </w:p>
-    <w:p>
-      <w:r>
-        <w:rPr>
-          <w:rFonts w:hint="eastAsia"/>
-        </w:rPr>
-        <w:t>上个框架的增强版本实现。添加了分页类的使用</w:t>
+      <w:proofErr w:type="spellEnd"/>
+      <w:proofErr w:type="gramEnd"/>
+    </w:p>
+    <w:p>
+      <w:proofErr w:type="spellStart"/>
+      <w:proofErr w:type="gramStart"/>
+      <w:r>
+        <w:t>springmvc+</w:t>
+      </w:r>
+      <w:proofErr w:type="gramEnd"/>
+      <w:r>
+        <w:t>mybatis+mysql+shiro+pagehelper</w:t>
+      </w:r>
+      <w:proofErr w:type="spellEnd"/>
+    </w:p>
+    <w:p>
+      <w:r>
+        <w:rPr>
+          <w:rFonts w:hint="eastAsia"/>
+        </w:rPr>
+        <w:t>上个框架的增强版本实现。添加了</w:t>
+      </w:r>
+      <w:proofErr w:type="gramStart"/>
+      <w:r>
+        <w:rPr>
+          <w:rFonts w:hint="eastAsia"/>
+        </w:rPr>
+        <w:t>分页类的</w:t>
+      </w:r>
+      <w:proofErr w:type="gramEnd"/>
+      <w:r>
+        <w:rPr>
+          <w:rFonts w:hint="eastAsia"/>
+        </w:rPr>
+        <w:t>使用</w:t>
       </w:r>
     </w:p>
     <w:p/>
@@ -399,9 +542,37 @@
       </w:r>
     </w:p>
     <w:p>
-      <w:r>
-        <w:t>easyui + springmvc + mybatis + shiro</w:t>
-      </w:r>
+      <w:proofErr w:type="spellStart"/>
+      <w:proofErr w:type="gramStart"/>
+      <w:r>
+        <w:t>easyui</w:t>
+      </w:r>
+      <w:proofErr w:type="spellEnd"/>
+      <w:proofErr w:type="gramEnd"/>
+      <w:r>
+        <w:t xml:space="preserve"> + </w:t>
+      </w:r>
+      <w:proofErr w:type="spellStart"/>
+      <w:r>
+        <w:t>springmvc</w:t>
+      </w:r>
+      <w:proofErr w:type="spellEnd"/>
+      <w:r>
+        <w:t xml:space="preserve"> + </w:t>
+      </w:r>
+      <w:proofErr w:type="spellStart"/>
+      <w:r>
+        <w:t>mybatis</w:t>
+      </w:r>
+      <w:proofErr w:type="spellEnd"/>
+      <w:r>
+        <w:t xml:space="preserve"> + </w:t>
+      </w:r>
+      <w:proofErr w:type="spellStart"/>
+      <w:r>
+        <w:t>shiro</w:t>
+      </w:r>
+      <w:proofErr w:type="spellEnd"/>
     </w:p>
     <w:p>
       <w:r>
@@ -433,48 +604,79 @@
       </w:r>
     </w:p>
     <w:p>
-      <w:r>
-        <w:rPr>
-          <w:rFonts w:hint="eastAsia"/>
-        </w:rPr>
-        <w:t>springboot示例1</w:t>
-      </w:r>
-    </w:p>
-    <w:p/>
-    <w:p>
-      <w:pPr>
-        <w:pStyle w:val="2"/>
-        <w:numPr>
-          <w:ilvl w:val="0"/>
-          <w:numId w:val="1"/>
-        </w:numPr>
-      </w:pPr>
+      <w:proofErr w:type="spellStart"/>
+      <w:r>
+        <w:rPr>
+          <w:rFonts w:hint="eastAsia"/>
+        </w:rPr>
+        <w:t>springboot</w:t>
+      </w:r>
+      <w:proofErr w:type="spellEnd"/>
+      <w:r>
+        <w:rPr>
+          <w:rFonts w:hint="eastAsia"/>
+        </w:rPr>
+        <w:t>示例1</w:t>
+      </w:r>
+    </w:p>
+    <w:p/>
+    <w:p>
+      <w:pPr>
+        <w:pStyle w:val="2"/>
+        <w:numPr>
+          <w:ilvl w:val="0"/>
+          <w:numId w:val="1"/>
+        </w:numPr>
+      </w:pPr>
+      <w:proofErr w:type="spellStart"/>
+      <w:proofErr w:type="gramStart"/>
       <w:r>
         <w:t>springmvcdemo</w:t>
       </w:r>
-    </w:p>
-    <w:p>
-      <w:r>
-        <w:rPr>
-          <w:rFonts w:hint="eastAsia"/>
-        </w:rPr>
-        <w:t>maven版本的springmvc示例</w:t>
-      </w:r>
-    </w:p>
-    <w:p/>
-    <w:p>
-      <w:pPr>
-        <w:pStyle w:val="2"/>
-        <w:numPr>
-          <w:ilvl w:val="0"/>
-          <w:numId w:val="1"/>
-        </w:numPr>
-      </w:pPr>
+      <w:proofErr w:type="spellEnd"/>
+      <w:proofErr w:type="gramEnd"/>
+    </w:p>
+    <w:p>
+      <w:r>
+        <w:rPr>
+          <w:rFonts w:hint="eastAsia"/>
+        </w:rPr>
+        <w:t>maven版本的</w:t>
+      </w:r>
+      <w:proofErr w:type="spellStart"/>
+      <w:r>
+        <w:rPr>
+          <w:rFonts w:hint="eastAsia"/>
+        </w:rPr>
+        <w:t>springmvc</w:t>
+      </w:r>
+      <w:proofErr w:type="spellEnd"/>
+      <w:r>
+        <w:rPr>
+          <w:rFonts w:hint="eastAsia"/>
+        </w:rPr>
+        <w:t>示例</w:t>
+      </w:r>
+    </w:p>
+    <w:p/>
+    <w:p>
+      <w:pPr>
+        <w:pStyle w:val="2"/>
+        <w:numPr>
+          <w:ilvl w:val="0"/>
+          <w:numId w:val="1"/>
+        </w:numPr>
+      </w:pPr>
+      <w:proofErr w:type="spellStart"/>
+      <w:proofErr w:type="gramStart"/>
       <w:r>
         <w:t>springmvcjdbctemplate</w:t>
       </w:r>
-    </w:p>
-    <w:p>
+      <w:proofErr w:type="spellEnd"/>
+      <w:proofErr w:type="gramEnd"/>
+    </w:p>
+    <w:p>
+      <w:proofErr w:type="spellStart"/>
       <w:r>
         <w:rPr>
           <w:rFonts w:hint="eastAsia"/>
@@ -484,6 +686,7 @@
       <w:r>
         <w:t>pringmvcjdbctemplate</w:t>
       </w:r>
+      <w:proofErr w:type="spellEnd"/>
       <w:r>
         <w:rPr>
           <w:rFonts w:hint="eastAsia"/>
@@ -494,25 +697,49 @@
         <w:rPr>
           <w:rFonts w:hint="eastAsia"/>
         </w:rPr>
-        <w:t>集成junit单元测试</w:t>
-      </w:r>
-    </w:p>
-    <w:p/>
-    <w:p>
-      <w:pPr>
-        <w:pStyle w:val="2"/>
-        <w:numPr>
-          <w:ilvl w:val="0"/>
-          <w:numId w:val="1"/>
-        </w:numPr>
-      </w:pPr>
+        <w:t>集成</w:t>
+      </w:r>
+      <w:proofErr w:type="spellStart"/>
+      <w:r>
+        <w:rPr>
+          <w:rFonts w:hint="eastAsia"/>
+        </w:rPr>
+        <w:t>junit</w:t>
+      </w:r>
+      <w:proofErr w:type="spellEnd"/>
+      <w:r>
+        <w:rPr>
+          <w:rFonts w:hint="eastAsia"/>
+        </w:rPr>
+        <w:t>单元测试</w:t>
+      </w:r>
+    </w:p>
+    <w:p/>
+    <w:p>
+      <w:pPr>
+        <w:pStyle w:val="2"/>
+        <w:numPr>
+          <w:ilvl w:val="0"/>
+          <w:numId w:val="1"/>
+        </w:numPr>
+      </w:pPr>
+      <w:proofErr w:type="spellStart"/>
+      <w:proofErr w:type="gramStart"/>
       <w:r>
         <w:t>springmvcmybatismysql</w:t>
       </w:r>
-    </w:p>
-    <w:p>
-      <w:r>
-        <w:t>springmvc+mybatis+mysql</w:t>
+      <w:proofErr w:type="spellEnd"/>
+      <w:proofErr w:type="gramEnd"/>
+    </w:p>
+    <w:p>
+      <w:proofErr w:type="spellStart"/>
+      <w:proofErr w:type="gramStart"/>
+      <w:r>
+        <w:t>springmvc+</w:t>
+      </w:r>
+      <w:proofErr w:type="gramEnd"/>
+      <w:r>
+        <w:t>mybatis+mysql</w:t>
       </w:r>
       <w:r>
         <w:rPr>
@@ -520,73 +747,141 @@
         </w:rPr>
         <w:t>+spring+junit</w:t>
       </w:r>
-    </w:p>
-    <w:p>
-      <w:r>
-        <w:rPr>
-          <w:rFonts w:hint="eastAsia"/>
-        </w:rPr>
-        <w:t>集成的j</w:t>
+      <w:proofErr w:type="spellEnd"/>
+    </w:p>
+    <w:p>
+      <w:r>
+        <w:rPr>
+          <w:rFonts w:hint="eastAsia"/>
+        </w:rPr>
+        <w:t>集成的</w:t>
+      </w:r>
+      <w:proofErr w:type="spellStart"/>
+      <w:r>
+        <w:rPr>
+          <w:rFonts w:hint="eastAsia"/>
+        </w:rPr>
+        <w:t>j</w:t>
       </w:r>
       <w:r>
         <w:t>unit</w:t>
       </w:r>
-      <w:r>
-        <w:rPr>
-          <w:rFonts w:hint="eastAsia"/>
-        </w:rPr>
-        <w:t>测试的ssm框架</w:t>
-      </w:r>
-    </w:p>
-    <w:p/>
-    <w:p>
-      <w:pPr>
-        <w:pStyle w:val="2"/>
-        <w:numPr>
-          <w:ilvl w:val="0"/>
-          <w:numId w:val="1"/>
-        </w:numPr>
-      </w:pPr>
+      <w:proofErr w:type="spellEnd"/>
+      <w:r>
+        <w:rPr>
+          <w:rFonts w:hint="eastAsia"/>
+        </w:rPr>
+        <w:t>测试的</w:t>
+      </w:r>
+      <w:proofErr w:type="spellStart"/>
+      <w:r>
+        <w:rPr>
+          <w:rFonts w:hint="eastAsia"/>
+        </w:rPr>
+        <w:t>ssm</w:t>
+      </w:r>
+      <w:proofErr w:type="spellEnd"/>
+      <w:r>
+        <w:rPr>
+          <w:rFonts w:hint="eastAsia"/>
+        </w:rPr>
+        <w:t>框架</w:t>
+      </w:r>
+    </w:p>
+    <w:p/>
+    <w:p>
+      <w:pPr>
+        <w:pStyle w:val="2"/>
+        <w:numPr>
+          <w:ilvl w:val="0"/>
+          <w:numId w:val="1"/>
+        </w:numPr>
+      </w:pPr>
+      <w:proofErr w:type="spellStart"/>
+      <w:proofErr w:type="gramStart"/>
       <w:r>
         <w:t>springmvcshiro</w:t>
       </w:r>
-    </w:p>
-    <w:p>
-      <w:r>
-        <w:t>springmvc+mybatis+mysql+shiro</w:t>
-      </w:r>
-    </w:p>
-    <w:p>
+      <w:proofErr w:type="spellEnd"/>
+      <w:proofErr w:type="gramEnd"/>
+    </w:p>
+    <w:p>
+      <w:proofErr w:type="spellStart"/>
+      <w:proofErr w:type="gramStart"/>
+      <w:r>
+        <w:t>springmvc+</w:t>
+      </w:r>
+      <w:proofErr w:type="gramEnd"/>
+      <w:r>
+        <w:t>mybatis+mysql+shiro</w:t>
+      </w:r>
+      <w:proofErr w:type="spellEnd"/>
+    </w:p>
+    <w:p>
+      <w:proofErr w:type="spellStart"/>
       <w:r>
         <w:lastRenderedPageBreak/>
         <w:t>shiro</w:t>
       </w:r>
-      <w:r>
-        <w:rPr>
-          <w:rFonts w:hint="eastAsia"/>
-        </w:rPr>
-        <w:t>与springmvc进行集成示例</w:t>
-      </w:r>
-    </w:p>
-    <w:p>
-      <w:r>
-        <w:rPr>
-          <w:rFonts w:hint="eastAsia"/>
-        </w:rPr>
-        <w:t>集成了junit单元测试与log4j1的日志</w:t>
-      </w:r>
-    </w:p>
-    <w:p>
-      <w:pPr>
-        <w:pStyle w:val="2"/>
-        <w:numPr>
-          <w:ilvl w:val="0"/>
-          <w:numId w:val="1"/>
-        </w:numPr>
-      </w:pPr>
+      <w:proofErr w:type="spellEnd"/>
+      <w:r>
+        <w:rPr>
+          <w:rFonts w:hint="eastAsia"/>
+        </w:rPr>
+        <w:t>与</w:t>
+      </w:r>
+      <w:proofErr w:type="spellStart"/>
+      <w:r>
+        <w:rPr>
+          <w:rFonts w:hint="eastAsia"/>
+        </w:rPr>
+        <w:t>springmvc</w:t>
+      </w:r>
+      <w:proofErr w:type="spellEnd"/>
+      <w:r>
+        <w:rPr>
+          <w:rFonts w:hint="eastAsia"/>
+        </w:rPr>
+        <w:t>进行集成示例</w:t>
+      </w:r>
+    </w:p>
+    <w:p>
+      <w:r>
+        <w:rPr>
+          <w:rFonts w:hint="eastAsia"/>
+        </w:rPr>
+        <w:t>集成了</w:t>
+      </w:r>
+      <w:proofErr w:type="spellStart"/>
+      <w:r>
+        <w:rPr>
+          <w:rFonts w:hint="eastAsia"/>
+        </w:rPr>
+        <w:t>junit</w:t>
+      </w:r>
+      <w:proofErr w:type="spellEnd"/>
+      <w:r>
+        <w:rPr>
+          <w:rFonts w:hint="eastAsia"/>
+        </w:rPr>
+        <w:t>单元测试与log4j1的日志</w:t>
+      </w:r>
+    </w:p>
+    <w:p>
+      <w:pPr>
+        <w:pStyle w:val="2"/>
+        <w:numPr>
+          <w:ilvl w:val="0"/>
+          <w:numId w:val="1"/>
+        </w:numPr>
+      </w:pPr>
+      <w:proofErr w:type="spellStart"/>
+      <w:proofErr w:type="gramStart"/>
       <w:r>
         <w:t>springnoxml</w:t>
       </w:r>
+      <w:proofErr w:type="spellEnd"/>
+      <w:proofErr w:type="gramEnd"/>
     </w:p>
     <w:p>
       <w:r>
@@ -613,9 +908,13 @@
           <w:numId w:val="1"/>
         </w:numPr>
       </w:pPr>
+      <w:proofErr w:type="spellStart"/>
+      <w:proofErr w:type="gramStart"/>
       <w:r>
         <w:t>springnoxmljdbc</w:t>
       </w:r>
+      <w:proofErr w:type="spellEnd"/>
+      <w:proofErr w:type="gramEnd"/>
     </w:p>
     <w:p>
       <w:r>
@@ -661,6 +960,7 @@
       </w:r>
     </w:p>
     <w:p>
+      <w:proofErr w:type="spellStart"/>
       <w:r>
         <w:rPr>
           <w:rFonts w:hint="eastAsia"/>
@@ -670,11 +970,26 @@
       <w:r>
         <w:t>gsession</w:t>
       </w:r>
-      <w:r>
-        <w:rPr>
-          <w:rFonts w:hint="eastAsia"/>
-        </w:rPr>
-        <w:t>使用将session放到redis的缓存中</w:t>
+      <w:proofErr w:type="spellEnd"/>
+      <w:r>
+        <w:rPr>
+          <w:rFonts w:hint="eastAsia"/>
+        </w:rPr>
+        <w:t>使用将session放到</w:t>
+      </w:r>
+      <w:proofErr w:type="spellStart"/>
+      <w:r>
+        <w:rPr>
+          <w:rFonts w:hint="eastAsia"/>
+        </w:rPr>
+        <w:t>redis</w:t>
+      </w:r>
+      <w:proofErr w:type="spellEnd"/>
+      <w:r>
+        <w:rPr>
+          <w:rFonts w:hint="eastAsia"/>
+        </w:rPr>
+        <w:t>的缓存中</w:t>
       </w:r>
     </w:p>
     <w:p>
@@ -686,33 +1001,54 @@
       </w:r>
     </w:p>
     <w:p>
-      <w:r>
-        <w:t>nginx服务器必须是最前端的时候可以不需要配置任何tomcat参数实现session共享</w:t>
-      </w:r>
-    </w:p>
-    <w:p/>
-    <w:p>
-      <w:r>
-        <w:t>nginx+redis+tomcat1+tomcat2+tomcat3</w:t>
-      </w:r>
-    </w:p>
-    <w:p/>
-    <w:p>
-      <w:pPr>
-        <w:pStyle w:val="2"/>
-        <w:numPr>
-          <w:ilvl w:val="0"/>
-          <w:numId w:val="1"/>
-        </w:numPr>
-      </w:pPr>
+      <w:proofErr w:type="spellStart"/>
+      <w:r>
+        <w:t>nginx</w:t>
+      </w:r>
+      <w:proofErr w:type="spellEnd"/>
+      <w:r>
+        <w:t>服务器必须是最前端的时候可以不需要配置任何tomcat参数实现session共享</w:t>
+      </w:r>
+    </w:p>
+    <w:p/>
+    <w:p>
+      <w:proofErr w:type="gramStart"/>
+      <w:r>
+        <w:t>nginx+</w:t>
+      </w:r>
+      <w:proofErr w:type="gramEnd"/>
+      <w:r>
+        <w:t>redis+tomcat1+tomcat2+tomcat3</w:t>
+      </w:r>
+    </w:p>
+    <w:p/>
+    <w:p>
+      <w:pPr>
+        <w:pStyle w:val="2"/>
+        <w:numPr>
+          <w:ilvl w:val="0"/>
+          <w:numId w:val="1"/>
+        </w:numPr>
+      </w:pPr>
+      <w:proofErr w:type="spellStart"/>
+      <w:proofErr w:type="gramStart"/>
       <w:r>
         <w:t>ssmmv</w:t>
       </w:r>
-    </w:p>
-    <w:p>
-      <w:r>
-        <w:t>maven+springmvc+spring+mybatis+velocity</w:t>
-      </w:r>
+      <w:proofErr w:type="spellEnd"/>
+      <w:proofErr w:type="gramEnd"/>
+    </w:p>
+    <w:p>
+      <w:proofErr w:type="spellStart"/>
+      <w:proofErr w:type="gramStart"/>
+      <w:r>
+        <w:t>maven+</w:t>
+      </w:r>
+      <w:proofErr w:type="gramEnd"/>
+      <w:r>
+        <w:t>springmvc+spring+mybatis+velocity</w:t>
+      </w:r>
+      <w:proofErr w:type="spellEnd"/>
     </w:p>
     <w:p>
       <w:r>
@@ -731,16 +1067,28 @@
           <w:numId w:val="1"/>
         </w:numPr>
       </w:pPr>
+      <w:proofErr w:type="spellStart"/>
+      <w:proofErr w:type="gramStart"/>
       <w:r>
         <w:t>thymeleafservletdemo</w:t>
       </w:r>
-    </w:p>
-    <w:p>
-      <w:r>
-        <w:rPr>
-          <w:rFonts w:hint="eastAsia"/>
-        </w:rPr>
-        <w:t>thymeleaf模板的se</w:t>
+      <w:proofErr w:type="spellEnd"/>
+      <w:proofErr w:type="gramEnd"/>
+    </w:p>
+    <w:p>
+      <w:proofErr w:type="spellStart"/>
+      <w:r>
+        <w:rPr>
+          <w:rFonts w:hint="eastAsia"/>
+        </w:rPr>
+        <w:t>thymeleaf</w:t>
+      </w:r>
+      <w:proofErr w:type="spellEnd"/>
+      <w:r>
+        <w:rPr>
+          <w:rFonts w:hint="eastAsia"/>
+        </w:rPr>
+        <w:t>模板的se</w:t>
       </w:r>
       <w:r>
         <w:t>rvlet</w:t>
@@ -770,18 +1118,34 @@
         <w:rPr>
           <w:rFonts w:hint="eastAsia"/>
         </w:rPr>
-        <w:t>使用udp协议发送中文与接收中文</w:t>
-      </w:r>
-    </w:p>
-    <w:p/>
-    <w:p>
-      <w:pPr>
-        <w:pStyle w:val="2"/>
-        <w:numPr>
-          <w:ilvl w:val="0"/>
-          <w:numId w:val="1"/>
-        </w:numPr>
-      </w:pPr>
+        <w:t>使用</w:t>
+      </w:r>
+      <w:proofErr w:type="spellStart"/>
+      <w:r>
+        <w:rPr>
+          <w:rFonts w:hint="eastAsia"/>
+        </w:rPr>
+        <w:t>udp</w:t>
+      </w:r>
+      <w:proofErr w:type="spellEnd"/>
+      <w:r>
+        <w:rPr>
+          <w:rFonts w:hint="eastAsia"/>
+        </w:rPr>
+        <w:t>协议发送中文与接收中文</w:t>
+      </w:r>
+    </w:p>
+    <w:p/>
+    <w:p>
+      <w:pPr>
+        <w:pStyle w:val="2"/>
+        <w:numPr>
+          <w:ilvl w:val="0"/>
+          <w:numId w:val="1"/>
+        </w:numPr>
+      </w:pPr>
+      <w:proofErr w:type="spellStart"/>
+      <w:proofErr w:type="gramStart"/>
       <w:r>
         <w:rPr>
           <w:rFonts w:hint="eastAsia"/>
@@ -792,6 +1156,7 @@
       <w:r>
         <w:t>ebservice</w:t>
       </w:r>
+      <w:proofErr w:type="spellEnd"/>
       <w:r>
         <w:rPr>
           <w:rFonts w:hint="eastAsia"/>
@@ -801,34 +1166,81 @@
       <w:r>
         <w:t>jaxwsdemo1</w:t>
       </w:r>
-    </w:p>
-    <w:p>
-      <w:r>
-        <w:rPr>
-          <w:rFonts w:hint="eastAsia"/>
-        </w:rPr>
-        <w:t>使用原生java代码编写一个最基础的webservice服务端并生成客户端调用</w:t>
-      </w:r>
-    </w:p>
-    <w:p/>
-    <w:p>
-      <w:pPr>
-        <w:pStyle w:val="2"/>
-        <w:numPr>
-          <w:ilvl w:val="0"/>
-          <w:numId w:val="1"/>
-        </w:numPr>
-      </w:pPr>
+      <w:proofErr w:type="gramEnd"/>
+    </w:p>
+    <w:p>
+      <w:r>
+        <w:rPr>
+          <w:rFonts w:hint="eastAsia"/>
+        </w:rPr>
+        <w:t>使用原生java代码编写一个</w:t>
+      </w:r>
+      <w:proofErr w:type="gramStart"/>
+      <w:r>
+        <w:rPr>
+          <w:rFonts w:hint="eastAsia"/>
+        </w:rPr>
+        <w:t>最</w:t>
+      </w:r>
+      <w:proofErr w:type="gramEnd"/>
+      <w:r>
+        <w:rPr>
+          <w:rFonts w:hint="eastAsia"/>
+        </w:rPr>
+        <w:t>基础的</w:t>
+      </w:r>
+      <w:proofErr w:type="spellStart"/>
+      <w:r>
+        <w:rPr>
+          <w:rFonts w:hint="eastAsia"/>
+        </w:rPr>
+        <w:t>webservice</w:t>
+      </w:r>
+      <w:proofErr w:type="spellEnd"/>
+      <w:r>
+        <w:rPr>
+          <w:rFonts w:hint="eastAsia"/>
+        </w:rPr>
+        <w:t>服务端并生成客户端调用</w:t>
+      </w:r>
+    </w:p>
+    <w:p/>
+    <w:p>
+      <w:pPr>
+        <w:pStyle w:val="2"/>
+        <w:numPr>
+          <w:ilvl w:val="0"/>
+          <w:numId w:val="1"/>
+        </w:numPr>
+      </w:pPr>
+      <w:proofErr w:type="spellStart"/>
+      <w:proofErr w:type="gramStart"/>
       <w:r>
         <w:t>websocketdemo</w:t>
       </w:r>
-    </w:p>
-    <w:p>
-      <w:r>
-        <w:rPr>
-          <w:rFonts w:hint="eastAsia"/>
-        </w:rPr>
-        <w:t>原始版本websocket示例里面有两个第一个示例为基本示例</w:t>
+      <w:proofErr w:type="spellEnd"/>
+      <w:proofErr w:type="gramEnd"/>
+    </w:p>
+    <w:p>
+      <w:r>
+        <w:rPr>
+          <w:rFonts w:hint="eastAsia"/>
+        </w:rPr>
+        <w:t>原始版本</w:t>
+      </w:r>
+      <w:proofErr w:type="spellStart"/>
+      <w:r>
+        <w:rPr>
+          <w:rFonts w:hint="eastAsia"/>
+        </w:rPr>
+        <w:t>websocket</w:t>
+      </w:r>
+      <w:proofErr w:type="spellEnd"/>
+      <w:r>
+        <w:rPr>
+          <w:rFonts w:hint="eastAsia"/>
+        </w:rPr>
+        <w:t>示例里面有两个第一个示例为基本示例</w:t>
       </w:r>
     </w:p>
     <w:p>
@@ -848,17 +1260,21 @@
           <w:numId w:val="1"/>
         </w:numPr>
       </w:pPr>
+      <w:proofErr w:type="spellStart"/>
       <w:r>
         <w:t>Tesseractocrdemo</w:t>
       </w:r>
-    </w:p>
-    <w:p>
+      <w:proofErr w:type="spellEnd"/>
+    </w:p>
+    <w:p>
+      <w:proofErr w:type="spellStart"/>
       <w:r>
         <w:rPr>
           <w:rFonts w:hint="eastAsia"/>
         </w:rPr>
         <w:t>ocr</w:t>
       </w:r>
+      <w:proofErr w:type="spellEnd"/>
       <w:r>
         <w:rPr>
           <w:rFonts w:hint="eastAsia"/>
@@ -867,11 +1283,6 @@
       </w:r>
     </w:p>
     <w:p>
-      <w:pPr>
-        <w:rPr>
-          <w:rFonts w:hint="eastAsia"/>
-        </w:rPr>
-      </w:pPr>
       <w:r>
         <w:rPr>
           <w:rFonts w:hint="eastAsia"/>
@@ -898,9 +1309,11 @@
         </w:rPr>
         <w:t>这是对</w:t>
       </w:r>
+      <w:proofErr w:type="spellStart"/>
       <w:r>
         <w:t>tesseractocr</w:t>
       </w:r>
+      <w:proofErr w:type="spellEnd"/>
       <w:r>
         <w:rPr>
           <w:rFonts w:hint="eastAsia"/>
@@ -909,16 +1322,49 @@
       </w:r>
     </w:p>
     <w:p>
-      <w:pPr>
-        <w:rPr>
-          <w:rFonts w:hint="eastAsia"/>
-        </w:rPr>
-      </w:pPr>
       <w:r>
         <w:rPr>
           <w:rFonts w:hint="eastAsia"/>
         </w:rPr>
         <w:t>用于识别图片中文字与数字</w:t>
+      </w:r>
+    </w:p>
+    <w:p/>
+    <w:p>
+      <w:pPr>
+        <w:pStyle w:val="2"/>
+        <w:numPr>
+          <w:ilvl w:val="0"/>
+          <w:numId w:val="1"/>
+        </w:numPr>
+      </w:pPr>
+      <w:proofErr w:type="spellStart"/>
+      <w:proofErr w:type="gramStart"/>
+      <w:r>
+        <w:t>youtudemo</w:t>
+      </w:r>
+      <w:proofErr w:type="spellEnd"/>
+      <w:proofErr w:type="gramEnd"/>
+    </w:p>
+    <w:p>
+      <w:r>
+        <w:rPr>
+          <w:rFonts w:hint="eastAsia"/>
+        </w:rPr>
+        <w:t>身份证识别</w:t>
+      </w:r>
+      <w:proofErr w:type="spellStart"/>
+      <w:r>
+        <w:t>ocr</w:t>
+      </w:r>
+      <w:proofErr w:type="spellEnd"/>
+    </w:p>
+    <w:p>
+      <w:r>
+        <w:rPr>
+          <w:rFonts w:hint="eastAsia"/>
+        </w:rPr>
+        <w:t>人脸识别以及文字识别</w:t>
       </w:r>
       <w:bookmarkStart w:id="0" w:name="_GoBack"/>
       <w:bookmarkEnd w:id="0"/>

</xml_diff>

<commit_message>
socket demo add socket send tcp socket send udp socket+json and for intel chip small align
</commit_message>
<xml_diff>
--- a/vskeddemos/documents/mavenproject工程列表说明.docx
+++ b/vskeddemos/documents/mavenproject工程列表说明.docx
@@ -784,16 +784,102 @@
         <w:t>日志未整合spring</w:t>
       </w:r>
     </w:p>
-    <w:p>
-      <w:pPr>
-        <w:pStyle w:val="2"/>
-        <w:numPr>
-          <w:ilvl w:val="0"/>
-          <w:numId w:val="1"/>
-        </w:numPr>
-      </w:pPr>
+    <w:p/>
+    <w:p>
+      <w:pPr>
+        <w:pStyle w:val="2"/>
+        <w:numPr>
+          <w:ilvl w:val="0"/>
+          <w:numId w:val="1"/>
+        </w:numPr>
+      </w:pPr>
+      <w:proofErr w:type="spellStart"/>
+      <w:proofErr w:type="gramStart"/>
       <w:r>
         <w:lastRenderedPageBreak/>
+        <w:t>socketdemo</w:t>
+      </w:r>
+      <w:proofErr w:type="spellEnd"/>
+      <w:proofErr w:type="gramEnd"/>
+    </w:p>
+    <w:p>
+      <w:r>
+        <w:rPr>
+          <w:rFonts w:hint="eastAsia"/>
+        </w:rPr>
+        <w:t>so</w:t>
+      </w:r>
+      <w:r>
+        <w:t>cket</w:t>
+      </w:r>
+      <w:r>
+        <w:rPr>
+          <w:rFonts w:hint="eastAsia"/>
+        </w:rPr>
+        <w:t>使用</w:t>
+      </w:r>
+      <w:proofErr w:type="spellStart"/>
+      <w:r>
+        <w:rPr>
+          <w:rFonts w:hint="eastAsia"/>
+        </w:rPr>
+        <w:t>tcp</w:t>
+      </w:r>
+      <w:proofErr w:type="spellEnd"/>
+      <w:r>
+        <w:rPr>
+          <w:rFonts w:hint="eastAsia"/>
+        </w:rPr>
+        <w:t>与</w:t>
+      </w:r>
+      <w:proofErr w:type="spellStart"/>
+      <w:r>
+        <w:rPr>
+          <w:rFonts w:hint="eastAsia"/>
+        </w:rPr>
+        <w:t>udp</w:t>
+      </w:r>
+      <w:proofErr w:type="spellEnd"/>
+      <w:r>
+        <w:rPr>
+          <w:rFonts w:hint="eastAsia"/>
+        </w:rPr>
+        <w:t>发送与接收数据</w:t>
+      </w:r>
+    </w:p>
+    <w:p>
+      <w:r>
+        <w:rPr>
+          <w:rFonts w:hint="eastAsia"/>
+        </w:rPr>
+        <w:t>包括了</w:t>
+      </w:r>
+      <w:proofErr w:type="spellStart"/>
+      <w:r>
+        <w:rPr>
+          <w:rFonts w:hint="eastAsia"/>
+        </w:rPr>
+        <w:t>socket+json</w:t>
+      </w:r>
+      <w:proofErr w:type="spellEnd"/>
+      <w:r>
+        <w:rPr>
+          <w:rFonts w:hint="eastAsia"/>
+        </w:rPr>
+        <w:t>的一个接口，这个接口使用了intel小端对齐中邮</w:t>
+      </w:r>
+      <w:bookmarkStart w:id="0" w:name="_GoBack"/>
+      <w:bookmarkEnd w:id="0"/>
+    </w:p>
+    <w:p>
+      <w:pPr>
+        <w:pStyle w:val="2"/>
+        <w:numPr>
+          <w:ilvl w:val="0"/>
+          <w:numId w:val="1"/>
+        </w:numPr>
+      </w:pPr>
+      <w:r>
         <w:t>simcustc1</w:t>
       </w:r>
     </w:p>
@@ -1175,8 +1261,6 @@
         </w:rPr>
         <w:t>只写了一张用户表的登录</w:t>
       </w:r>
-      <w:bookmarkStart w:id="0" w:name="_GoBack"/>
-      <w:bookmarkEnd w:id="0"/>
     </w:p>
     <w:p>
       <w:pPr>

</xml_diff>

<commit_message>
add springboot+mybatis mutiple datasource test and junit test
</commit_message>
<xml_diff>
--- a/vskeddemos/documents/mavenproject工程列表说明.docx
+++ b/vskeddemos/documents/mavenproject工程列表说明.docx
@@ -841,7 +841,7 @@
     <w:p>
       <w:pPr>
         <w:rPr>
-          <w:rFonts w:hint="eastAsia"/>
+          <w:rFonts w:hint="default" w:eastAsiaTheme="minorEastAsia"/>
           <w:lang w:val="en-US" w:eastAsia="zh-CN"/>
         </w:rPr>
       </w:pPr>
@@ -850,19 +850,41 @@
           <w:rFonts w:hint="default"/>
           <w:lang w:val="en-US"/>
         </w:rPr>
-        <w:t>m</w:t>
-      </w:r>
-      <w:r>
-        <w:rPr>
-          <w:rFonts w:hint="eastAsia"/>
-        </w:rPr>
-        <w:t>yfbtest</w:t>
-      </w:r>
+        <w:t xml:space="preserve">mybatismutids </w:t>
+      </w:r>
+      <w:r>
+        <w:rPr>
+          <w:rFonts w:hint="eastAsia"/>
+          <w:lang w:val="en-US" w:eastAsia="zh-CN"/>
+        </w:rPr>
+        <w:t>多数据源与单元测试</w:t>
+      </w:r>
+    </w:p>
+    <w:p>
+      <w:pPr>
+        <w:rPr>
+          <w:rFonts w:hint="eastAsia"/>
+          <w:lang w:val="en-US" w:eastAsia="zh-CN"/>
+        </w:rPr>
+      </w:pPr>
       <w:r>
         <w:rPr>
           <w:rFonts w:hint="default"/>
           <w:lang w:val="en-US"/>
         </w:rPr>
+        <w:t>m</w:t>
+      </w:r>
+      <w:r>
+        <w:rPr>
+          <w:rFonts w:hint="eastAsia"/>
+        </w:rPr>
+        <w:t>yfbtest</w:t>
+      </w:r>
+      <w:r>
+        <w:rPr>
+          <w:rFonts w:hint="default"/>
+          <w:lang w:val="en-US"/>
+        </w:rPr>
         <w:t xml:space="preserve"> </w:t>
       </w:r>
       <w:r>
@@ -876,37 +898,82 @@
     <w:p>
       <w:pPr>
         <w:rPr>
-          <w:rFonts w:hint="eastAsia"/>
+          <w:rFonts w:hint="default" w:eastAsiaTheme="minorEastAsia"/>
           <w:lang w:val="en-US" w:eastAsia="zh-CN"/>
         </w:rPr>
       </w:pPr>
+      <w:r>
+        <w:rPr>
+          <w:rFonts w:hint="eastAsia"/>
+          <w:lang w:val="en-US" w:eastAsia="zh-CN"/>
+        </w:rPr>
+        <w:t>myfbtest1</w:t>
+      </w:r>
       <w:r>
         <w:rPr>
           <w:rFonts w:hint="default"/>
           <w:lang w:val="en-US" w:eastAsia="zh-CN"/>
         </w:rPr>
-        <w:t>springboot2d1</w:t>
+        <w:t xml:space="preserve"> </w:t>
       </w:r>
       <w:r>
         <w:rPr>
           <w:rFonts w:hint="eastAsia"/>
           <w:lang w:val="en-US" w:eastAsia="zh-CN"/>
         </w:rPr>
-        <w:t>基本使用springboot2</w:t>
-      </w:r>
-    </w:p>
-    <w:p>
-      <w:pPr>
+        <w:t>前后端分享项目有</w:t>
+      </w:r>
+      <w:r>
         <w:rPr>
           <w:rFonts w:hint="default"/>
           <w:lang w:val="en-US" w:eastAsia="zh-CN"/>
         </w:rPr>
+        <w:t>shiro+jwt</w:t>
+      </w:r>
+      <w:r>
+        <w:rPr>
+          <w:rFonts w:hint="eastAsia"/>
+          <w:lang w:val="en-US" w:eastAsia="zh-CN"/>
+        </w:rPr>
+        <w:t>权限控制</w:t>
+      </w:r>
+      <w:bookmarkStart w:id="1" w:name="_GoBack"/>
+      <w:bookmarkEnd w:id="1"/>
+    </w:p>
+    <w:p>
+      <w:pPr>
+        <w:rPr>
+          <w:rFonts w:hint="eastAsia"/>
+          <w:lang w:val="en-US" w:eastAsia="zh-CN"/>
+        </w:rPr>
       </w:pPr>
       <w:r>
         <w:rPr>
           <w:rFonts w:hint="default"/>
           <w:lang w:val="en-US" w:eastAsia="zh-CN"/>
         </w:rPr>
+        <w:t>springboot2d1</w:t>
+      </w:r>
+      <w:r>
+        <w:rPr>
+          <w:rFonts w:hint="eastAsia"/>
+          <w:lang w:val="en-US" w:eastAsia="zh-CN"/>
+        </w:rPr>
+        <w:t>基本使用springboot2</w:t>
+      </w:r>
+    </w:p>
+    <w:p>
+      <w:pPr>
+        <w:rPr>
+          <w:rFonts w:hint="default"/>
+          <w:lang w:val="en-US" w:eastAsia="zh-CN"/>
+        </w:rPr>
+      </w:pPr>
+      <w:r>
+        <w:rPr>
+          <w:rFonts w:hint="default"/>
+          <w:lang w:val="en-US" w:eastAsia="zh-CN"/>
+        </w:rPr>
         <w:t>springboot2d2</w:t>
       </w:r>
       <w:r>
@@ -938,8 +1005,6 @@
         </w:rPr>
         <w:t>单元测试与模板</w:t>
       </w:r>
-      <w:bookmarkStart w:id="1" w:name="_GoBack"/>
-      <w:bookmarkEnd w:id="1"/>
     </w:p>
     <w:p>
       <w:pPr>

</xml_diff>

<commit_message>
add spring boot and websocket demo for chat server use redis and spring boot and netty websocket
</commit_message>
<xml_diff>
--- a/vskeddemos/documents/mavenproject工程列表说明.docx
+++ b/vskeddemos/documents/mavenproject工程列表说明.docx
@@ -937,74 +937,110 @@
         </w:rPr>
         <w:t>权限控制</w:t>
       </w:r>
+    </w:p>
+    <w:p>
+      <w:pPr>
+        <w:rPr>
+          <w:rFonts w:hint="eastAsia"/>
+          <w:lang w:val="en-US" w:eastAsia="zh-CN"/>
+        </w:rPr>
+      </w:pPr>
+      <w:r>
+        <w:rPr>
+          <w:rFonts w:hint="default"/>
+          <w:lang w:val="en-US" w:eastAsia="zh-CN"/>
+        </w:rPr>
+        <w:t>springboot2d1</w:t>
+      </w:r>
+      <w:r>
+        <w:rPr>
+          <w:rFonts w:hint="eastAsia"/>
+          <w:lang w:val="en-US" w:eastAsia="zh-CN"/>
+        </w:rPr>
+        <w:t>基本使用springboot2</w:t>
+      </w:r>
+    </w:p>
+    <w:p>
+      <w:pPr>
+        <w:rPr>
+          <w:rFonts w:hint="default"/>
+          <w:lang w:val="en-US" w:eastAsia="zh-CN"/>
+        </w:rPr>
+      </w:pPr>
+      <w:r>
+        <w:rPr>
+          <w:rFonts w:hint="default"/>
+          <w:lang w:val="en-US" w:eastAsia="zh-CN"/>
+        </w:rPr>
+        <w:t>springboot2d2</w:t>
+      </w:r>
+      <w:r>
+        <w:rPr>
+          <w:rFonts w:hint="eastAsia"/>
+          <w:lang w:val="en-US" w:eastAsia="zh-CN"/>
+        </w:rPr>
+        <w:t>添加缓存使用</w:t>
+      </w:r>
+    </w:p>
+    <w:p>
+      <w:pPr>
+        <w:rPr>
+          <w:rFonts w:hint="eastAsia"/>
+          <w:lang w:val="en-US" w:eastAsia="zh-CN"/>
+        </w:rPr>
+      </w:pPr>
+      <w:r>
+        <w:rPr>
+          <w:rFonts w:hint="default"/>
+          <w:lang w:val="en-US" w:eastAsia="zh-CN"/>
+        </w:rPr>
+        <w:t>springboot2d3</w:t>
+      </w:r>
+      <w:r>
+        <w:rPr>
+          <w:rFonts w:hint="eastAsia"/>
+          <w:lang w:val="en-US" w:eastAsia="zh-CN"/>
+        </w:rPr>
+        <w:t>单元测试与模板</w:t>
+      </w:r>
+    </w:p>
+    <w:p>
+      <w:pPr>
+        <w:rPr>
+          <w:rFonts w:hint="default" w:eastAsiaTheme="minorEastAsia"/>
+          <w:lang w:val="en-US" w:eastAsia="zh-CN"/>
+        </w:rPr>
+      </w:pPr>
+      <w:r>
+        <w:rPr>
+          <w:rFonts w:hint="default"/>
+          <w:lang w:val="en-US" w:eastAsia="zh-CN"/>
+        </w:rPr>
+        <w:t>websocketredis</w:t>
+      </w:r>
+      <w:r>
+        <w:rPr>
+          <w:rFonts w:hint="eastAsia"/>
+          <w:lang w:val="en-US" w:eastAsia="zh-CN"/>
+        </w:rPr>
+        <w:t>分布式</w:t>
+      </w:r>
+      <w:r>
+        <w:rPr>
+          <w:rFonts w:hint="default"/>
+          <w:lang w:val="en-US" w:eastAsia="zh-CN"/>
+        </w:rPr>
+        <w:t>websocket</w:t>
+      </w:r>
+      <w:r>
+        <w:rPr>
+          <w:rFonts w:hint="eastAsia"/>
+          <w:lang w:val="en-US" w:eastAsia="zh-CN"/>
+        </w:rPr>
+        <w:t>聊天室原型服务端推送</w:t>
+      </w:r>
       <w:bookmarkStart w:id="1" w:name="_GoBack"/>
       <w:bookmarkEnd w:id="1"/>
-    </w:p>
-    <w:p>
-      <w:pPr>
-        <w:rPr>
-          <w:rFonts w:hint="eastAsia"/>
-          <w:lang w:val="en-US" w:eastAsia="zh-CN"/>
-        </w:rPr>
-      </w:pPr>
-      <w:r>
-        <w:rPr>
-          <w:rFonts w:hint="default"/>
-          <w:lang w:val="en-US" w:eastAsia="zh-CN"/>
-        </w:rPr>
-        <w:t>springboot2d1</w:t>
-      </w:r>
-      <w:r>
-        <w:rPr>
-          <w:rFonts w:hint="eastAsia"/>
-          <w:lang w:val="en-US" w:eastAsia="zh-CN"/>
-        </w:rPr>
-        <w:t>基本使用springboot2</w:t>
-      </w:r>
-    </w:p>
-    <w:p>
-      <w:pPr>
-        <w:rPr>
-          <w:rFonts w:hint="default"/>
-          <w:lang w:val="en-US" w:eastAsia="zh-CN"/>
-        </w:rPr>
-      </w:pPr>
-      <w:r>
-        <w:rPr>
-          <w:rFonts w:hint="default"/>
-          <w:lang w:val="en-US" w:eastAsia="zh-CN"/>
-        </w:rPr>
-        <w:t>springboot2d2</w:t>
-      </w:r>
-      <w:r>
-        <w:rPr>
-          <w:rFonts w:hint="eastAsia"/>
-          <w:lang w:val="en-US" w:eastAsia="zh-CN"/>
-        </w:rPr>
-        <w:t>添加缓存使用</w:t>
-      </w:r>
-    </w:p>
-    <w:p>
-      <w:pPr>
-        <w:rPr>
-          <w:rFonts w:hint="default" w:eastAsiaTheme="minorEastAsia"/>
-          <w:lang w:val="en-US" w:eastAsia="zh-CN"/>
-        </w:rPr>
-      </w:pPr>
-      <w:r>
-        <w:rPr>
-          <w:rFonts w:hint="default"/>
-          <w:lang w:val="en-US" w:eastAsia="zh-CN"/>
-        </w:rPr>
-        <w:t>springboot2d3</w:t>
-      </w:r>
-      <w:r>
-        <w:rPr>
-          <w:rFonts w:hint="eastAsia"/>
-          <w:lang w:val="en-US" w:eastAsia="zh-CN"/>
-        </w:rPr>
-        <w:t>单元测试与模板</w:t>
-      </w:r>
     </w:p>
     <w:p>
       <w:pPr>
@@ -1854,7 +1890,7 @@
     <w:lsdException w:uiPriority="99" w:name="Body Text Indent 3"/>
     <w:lsdException w:uiPriority="99" w:name="Block Text"/>
     <w:lsdException w:uiPriority="99" w:semiHidden="0" w:name="Hyperlink"/>
-    <w:lsdException w:uiPriority="99" w:name="FollowedHyperlink"/>
+    <w:lsdException w:qFormat="1" w:uiPriority="99" w:name="FollowedHyperlink"/>
     <w:lsdException w:qFormat="1" w:unhideWhenUsed="0" w:uiPriority="22" w:semiHidden="0" w:name="Strong"/>
     <w:lsdException w:qFormat="1" w:unhideWhenUsed="0" w:uiPriority="20" w:semiHidden="0" w:name="Emphasis"/>
     <w:lsdException w:uiPriority="99" w:name="Document Map"/>
@@ -2112,6 +2148,7 @@
     <w:basedOn w:val="5"/>
     <w:semiHidden/>
     <w:unhideWhenUsed/>
+    <w:qFormat/>
     <w:uiPriority w:val="99"/>
     <w:rPr>
       <w:color w:val="954F72" w:themeColor="followedHyperlink"/>
@@ -2137,6 +2174,7 @@
     <w:name w:val="标题 1 字符"/>
     <w:basedOn w:val="5"/>
     <w:link w:val="2"/>
+    <w:qFormat/>
     <w:uiPriority w:val="9"/>
     <w:rPr>
       <w:b/>

</xml_diff>

<commit_message>
add remoteshell execute for centos and windows
</commit_message>
<xml_diff>
--- a/vskeddemos/documents/mavenproject工程列表说明.docx
+++ b/vskeddemos/documents/mavenproject工程列表说明.docx
@@ -898,149 +898,171 @@
     <w:p>
       <w:pPr>
         <w:rPr>
+          <w:rFonts w:hint="eastAsia"/>
+          <w:lang w:val="en-US" w:eastAsia="zh-CN"/>
+        </w:rPr>
+      </w:pPr>
+      <w:r>
+        <w:rPr>
+          <w:rFonts w:hint="eastAsia"/>
+          <w:lang w:val="en-US" w:eastAsia="zh-CN"/>
+        </w:rPr>
+        <w:t>myfbtest1</w:t>
+      </w:r>
+      <w:r>
+        <w:rPr>
+          <w:rFonts w:hint="default"/>
+          <w:lang w:val="en-US" w:eastAsia="zh-CN"/>
+        </w:rPr>
+        <w:t xml:space="preserve"> </w:t>
+      </w:r>
+      <w:r>
+        <w:rPr>
+          <w:rFonts w:hint="eastAsia"/>
+          <w:lang w:val="en-US" w:eastAsia="zh-CN"/>
+        </w:rPr>
+        <w:t>前后端分享项目有</w:t>
+      </w:r>
+      <w:r>
+        <w:rPr>
+          <w:rFonts w:hint="default"/>
+          <w:lang w:val="en-US" w:eastAsia="zh-CN"/>
+        </w:rPr>
+        <w:t>shiro+jwt</w:t>
+      </w:r>
+      <w:r>
+        <w:rPr>
+          <w:rFonts w:hint="eastAsia"/>
+          <w:lang w:val="en-US" w:eastAsia="zh-CN"/>
+        </w:rPr>
+        <w:t>权限控制</w:t>
+      </w:r>
+    </w:p>
+    <w:p>
+      <w:pPr>
+        <w:rPr>
           <w:rFonts w:hint="default" w:eastAsiaTheme="minorEastAsia"/>
           <w:lang w:val="en-US" w:eastAsia="zh-CN"/>
         </w:rPr>
       </w:pPr>
       <w:r>
         <w:rPr>
-          <w:rFonts w:hint="eastAsia"/>
-          <w:lang w:val="en-US" w:eastAsia="zh-CN"/>
-        </w:rPr>
-        <w:t>myfbtest1</w:t>
-      </w:r>
-      <w:r>
-        <w:rPr>
           <w:rFonts w:hint="default"/>
           <w:lang w:val="en-US" w:eastAsia="zh-CN"/>
         </w:rPr>
-        <w:t xml:space="preserve"> </w:t>
-      </w:r>
-      <w:r>
-        <w:rPr>
-          <w:rFonts w:hint="eastAsia"/>
-          <w:lang w:val="en-US" w:eastAsia="zh-CN"/>
-        </w:rPr>
-        <w:t>前后端分享项目有</w:t>
-      </w:r>
-      <w:r>
-        <w:rPr>
-          <w:rFonts w:hint="default"/>
-          <w:lang w:val="en-US" w:eastAsia="zh-CN"/>
-        </w:rPr>
-        <w:t>shiro+jwt</w:t>
-      </w:r>
-      <w:r>
-        <w:rPr>
-          <w:rFonts w:hint="eastAsia"/>
-          <w:lang w:val="en-US" w:eastAsia="zh-CN"/>
-        </w:rPr>
-        <w:t>权限控制</w:t>
-      </w:r>
-    </w:p>
-    <w:p>
-      <w:pPr>
-        <w:rPr>
-          <w:rFonts w:hint="eastAsia"/>
-          <w:lang w:val="en-US" w:eastAsia="zh-CN"/>
-        </w:rPr>
-      </w:pPr>
-      <w:r>
-        <w:rPr>
-          <w:rFonts w:hint="default"/>
-          <w:lang w:val="en-US" w:eastAsia="zh-CN"/>
-        </w:rPr>
-        <w:t>springboot2d1</w:t>
-      </w:r>
-      <w:r>
-        <w:rPr>
-          <w:rFonts w:hint="eastAsia"/>
-          <w:lang w:val="en-US" w:eastAsia="zh-CN"/>
-        </w:rPr>
-        <w:t>基本使用springboot2</w:t>
-      </w:r>
-    </w:p>
-    <w:p>
-      <w:pPr>
-        <w:rPr>
-          <w:rFonts w:hint="default"/>
-          <w:lang w:val="en-US" w:eastAsia="zh-CN"/>
-        </w:rPr>
-      </w:pPr>
-      <w:r>
-        <w:rPr>
-          <w:rFonts w:hint="default"/>
-          <w:lang w:val="en-US" w:eastAsia="zh-CN"/>
-        </w:rPr>
-        <w:t>springboot2d2</w:t>
-      </w:r>
-      <w:r>
-        <w:rPr>
-          <w:rFonts w:hint="eastAsia"/>
-          <w:lang w:val="en-US" w:eastAsia="zh-CN"/>
-        </w:rPr>
-        <w:t>添加缓存使用</w:t>
-      </w:r>
-    </w:p>
-    <w:p>
-      <w:pPr>
-        <w:rPr>
-          <w:rFonts w:hint="eastAsia"/>
-          <w:lang w:val="en-US" w:eastAsia="zh-CN"/>
-        </w:rPr>
-      </w:pPr>
-      <w:r>
-        <w:rPr>
-          <w:rFonts w:hint="default"/>
-          <w:lang w:val="en-US" w:eastAsia="zh-CN"/>
-        </w:rPr>
-        <w:t>springboot2d3</w:t>
-      </w:r>
-      <w:r>
-        <w:rPr>
-          <w:rFonts w:hint="eastAsia"/>
-          <w:lang w:val="en-US" w:eastAsia="zh-CN"/>
-        </w:rPr>
-        <w:t>单元测试与模板</w:t>
-      </w:r>
-    </w:p>
-    <w:p>
-      <w:pPr>
-        <w:rPr>
-          <w:rFonts w:hint="default" w:eastAsiaTheme="minorEastAsia"/>
-          <w:lang w:val="en-US" w:eastAsia="zh-CN"/>
-        </w:rPr>
-      </w:pPr>
-      <w:r>
-        <w:rPr>
-          <w:rFonts w:hint="default"/>
-          <w:lang w:val="en-US" w:eastAsia="zh-CN"/>
-        </w:rPr>
-        <w:t>websocketredis</w:t>
-      </w:r>
-      <w:r>
-        <w:rPr>
-          <w:rFonts w:hint="eastAsia"/>
-          <w:lang w:val="en-US" w:eastAsia="zh-CN"/>
-        </w:rPr>
-        <w:t>分布式</w:t>
-      </w:r>
-      <w:r>
-        <w:rPr>
-          <w:rFonts w:hint="default"/>
-          <w:lang w:val="en-US" w:eastAsia="zh-CN"/>
-        </w:rPr>
-        <w:t>websocket</w:t>
-      </w:r>
-      <w:r>
-        <w:rPr>
-          <w:rFonts w:hint="eastAsia"/>
-          <w:lang w:val="en-US" w:eastAsia="zh-CN"/>
-        </w:rPr>
-        <w:t>聊天室原型服务端推送</w:t>
+        <w:t xml:space="preserve">remoteshell </w:t>
+      </w:r>
+      <w:r>
+        <w:rPr>
+          <w:rFonts w:hint="eastAsia"/>
+          <w:lang w:val="en-US" w:eastAsia="zh-CN"/>
+        </w:rPr>
+        <w:t>执行远程cmd也是一个后门</w:t>
       </w:r>
       <w:bookmarkStart w:id="1" w:name="_GoBack"/>
       <w:bookmarkEnd w:id="1"/>
+    </w:p>
+    <w:p>
+      <w:pPr>
+        <w:rPr>
+          <w:rFonts w:hint="eastAsia"/>
+          <w:lang w:val="en-US" w:eastAsia="zh-CN"/>
+        </w:rPr>
+      </w:pPr>
+      <w:r>
+        <w:rPr>
+          <w:rFonts w:hint="default"/>
+          <w:lang w:val="en-US" w:eastAsia="zh-CN"/>
+        </w:rPr>
+        <w:t>springboot2d1</w:t>
+      </w:r>
+      <w:r>
+        <w:rPr>
+          <w:rFonts w:hint="eastAsia"/>
+          <w:lang w:val="en-US" w:eastAsia="zh-CN"/>
+        </w:rPr>
+        <w:t>基本使用springboot2</w:t>
+      </w:r>
+    </w:p>
+    <w:p>
+      <w:pPr>
+        <w:rPr>
+          <w:rFonts w:hint="default"/>
+          <w:lang w:val="en-US" w:eastAsia="zh-CN"/>
+        </w:rPr>
+      </w:pPr>
+      <w:r>
+        <w:rPr>
+          <w:rFonts w:hint="default"/>
+          <w:lang w:val="en-US" w:eastAsia="zh-CN"/>
+        </w:rPr>
+        <w:t>springboot2d2</w:t>
+      </w:r>
+      <w:r>
+        <w:rPr>
+          <w:rFonts w:hint="eastAsia"/>
+          <w:lang w:val="en-US" w:eastAsia="zh-CN"/>
+        </w:rPr>
+        <w:t>添加缓存使用</w:t>
+      </w:r>
+    </w:p>
+    <w:p>
+      <w:pPr>
+        <w:rPr>
+          <w:rFonts w:hint="eastAsia"/>
+          <w:lang w:val="en-US" w:eastAsia="zh-CN"/>
+        </w:rPr>
+      </w:pPr>
+      <w:r>
+        <w:rPr>
+          <w:rFonts w:hint="default"/>
+          <w:lang w:val="en-US" w:eastAsia="zh-CN"/>
+        </w:rPr>
+        <w:t>springboot2d3</w:t>
+      </w:r>
+      <w:r>
+        <w:rPr>
+          <w:rFonts w:hint="eastAsia"/>
+          <w:lang w:val="en-US" w:eastAsia="zh-CN"/>
+        </w:rPr>
+        <w:t>单元测试与模板</w:t>
+      </w:r>
+    </w:p>
+    <w:p>
+      <w:pPr>
+        <w:rPr>
+          <w:rFonts w:hint="default" w:eastAsiaTheme="minorEastAsia"/>
+          <w:lang w:val="en-US" w:eastAsia="zh-CN"/>
+        </w:rPr>
+      </w:pPr>
+      <w:r>
+        <w:rPr>
+          <w:rFonts w:hint="default"/>
+          <w:lang w:val="en-US" w:eastAsia="zh-CN"/>
+        </w:rPr>
+        <w:t>websocketredis</w:t>
+      </w:r>
+      <w:r>
+        <w:rPr>
+          <w:rFonts w:hint="eastAsia"/>
+          <w:lang w:val="en-US" w:eastAsia="zh-CN"/>
+        </w:rPr>
+        <w:t>分布式</w:t>
+      </w:r>
+      <w:r>
+        <w:rPr>
+          <w:rFonts w:hint="default"/>
+          <w:lang w:val="en-US" w:eastAsia="zh-CN"/>
+        </w:rPr>
+        <w:t>websocket</w:t>
+      </w:r>
+      <w:r>
+        <w:rPr>
+          <w:rFonts w:hint="eastAsia"/>
+          <w:lang w:val="en-US" w:eastAsia="zh-CN"/>
+        </w:rPr>
+        <w:t>聊天室原型服务端推送</w:t>
+      </w:r>
     </w:p>
     <w:p>
       <w:pPr>
@@ -1907,7 +1929,7 @@
     <w:lsdException w:uiPriority="99" w:name="HTML Sample"/>
     <w:lsdException w:uiPriority="99" w:name="HTML Typewriter"/>
     <w:lsdException w:uiPriority="99" w:name="HTML Variable"/>
-    <w:lsdException w:uiPriority="99" w:name="Normal Table"/>
+    <w:lsdException w:qFormat="1" w:uiPriority="99" w:name="Normal Table"/>
     <w:lsdException w:uiPriority="99" w:name="annotation subject"/>
     <w:lsdException w:uiPriority="99" w:name="Table Simple 1"/>
     <w:lsdException w:uiPriority="99" w:name="Table Simple 2"/>
@@ -2123,6 +2145,7 @@
     <w:name w:val="Normal Table"/>
     <w:semiHidden/>
     <w:unhideWhenUsed/>
+    <w:qFormat/>
     <w:uiPriority w:val="99"/>
     <w:tblPr>
       <w:tblCellMar>
@@ -2188,6 +2211,7 @@
     <w:name w:val="标题 2 字符"/>
     <w:basedOn w:val="5"/>
     <w:link w:val="3"/>
+    <w:qFormat/>
     <w:uiPriority w:val="9"/>
     <w:rPr>
       <w:rFonts w:asciiTheme="majorHAnsi" w:hAnsiTheme="majorHAnsi" w:eastAsiaTheme="majorEastAsia" w:cstheme="majorBidi"/>

</xml_diff>

<commit_message>
add spring boot+redis cluster test
</commit_message>
<xml_diff>
--- a/vskeddemos/documents/mavenproject工程列表说明.docx
+++ b/vskeddemos/documents/mavenproject工程列表说明.docx
@@ -950,6 +950,42 @@
           <w:rFonts w:hint="default"/>
           <w:lang w:val="en-US" w:eastAsia="zh-CN"/>
         </w:rPr>
+        <w:t>r</w:t>
+      </w:r>
+      <w:r>
+        <w:rPr>
+          <w:rFonts w:hint="eastAsia"/>
+          <w:lang w:val="en-US" w:eastAsia="zh-CN"/>
+        </w:rPr>
+        <w:t>ediscluster</w:t>
+      </w:r>
+      <w:r>
+        <w:rPr>
+          <w:rFonts w:hint="default"/>
+          <w:lang w:val="en-US" w:eastAsia="zh-CN"/>
+        </w:rPr>
+        <w:t xml:space="preserve"> springboot2</w:t>
+      </w:r>
+      <w:r>
+        <w:rPr>
+          <w:rFonts w:hint="eastAsia"/>
+          <w:lang w:val="en-US" w:eastAsia="zh-CN"/>
+        </w:rPr>
+        <w:t>连接redis集群测试</w:t>
+      </w:r>
+    </w:p>
+    <w:p>
+      <w:pPr>
+        <w:rPr>
+          <w:rFonts w:hint="default" w:eastAsiaTheme="minorEastAsia"/>
+          <w:lang w:val="en-US" w:eastAsia="zh-CN"/>
+        </w:rPr>
+      </w:pPr>
+      <w:r>
+        <w:rPr>
+          <w:rFonts w:hint="default"/>
+          <w:lang w:val="en-US" w:eastAsia="zh-CN"/>
+        </w:rPr>
         <w:t xml:space="preserve">remoteshell </w:t>
       </w:r>
       <w:r>
@@ -958,74 +994,139 @@
           <w:lang w:val="en-US" w:eastAsia="zh-CN"/>
         </w:rPr>
         <w:t>执行远程cmd也是一个后门</w:t>
+      </w:r>
+    </w:p>
+    <w:p>
+      <w:pPr>
+        <w:rPr>
+          <w:rFonts w:hint="eastAsia"/>
+          <w:lang w:val="en-US" w:eastAsia="zh-CN"/>
+        </w:rPr>
+      </w:pPr>
+      <w:r>
+        <w:rPr>
+          <w:rFonts w:hint="default"/>
+          <w:lang w:val="en-US" w:eastAsia="zh-CN"/>
+        </w:rPr>
+        <w:t>springboot2d1</w:t>
+      </w:r>
+      <w:r>
+        <w:rPr>
+          <w:rFonts w:hint="eastAsia"/>
+          <w:lang w:val="en-US" w:eastAsia="zh-CN"/>
+        </w:rPr>
+        <w:t>基本使用springboot2</w:t>
+      </w:r>
+    </w:p>
+    <w:p>
+      <w:pPr>
+        <w:rPr>
+          <w:rFonts w:hint="default"/>
+          <w:lang w:val="en-US" w:eastAsia="zh-CN"/>
+        </w:rPr>
+      </w:pPr>
+      <w:r>
+        <w:rPr>
+          <w:rFonts w:hint="default"/>
+          <w:lang w:val="en-US" w:eastAsia="zh-CN"/>
+        </w:rPr>
+        <w:t>springboot2d2</w:t>
+      </w:r>
+      <w:r>
+        <w:rPr>
+          <w:rFonts w:hint="eastAsia"/>
+          <w:lang w:val="en-US" w:eastAsia="zh-CN"/>
+        </w:rPr>
+        <w:t>添加缓存使用</w:t>
+      </w:r>
+    </w:p>
+    <w:p>
+      <w:pPr>
+        <w:rPr>
+          <w:rFonts w:hint="eastAsia"/>
+          <w:lang w:val="en-US" w:eastAsia="zh-CN"/>
+        </w:rPr>
+      </w:pPr>
+      <w:r>
+        <w:rPr>
+          <w:rFonts w:hint="default"/>
+          <w:lang w:val="en-US" w:eastAsia="zh-CN"/>
+        </w:rPr>
+        <w:t>springboot2d3</w:t>
+      </w:r>
+      <w:r>
+        <w:rPr>
+          <w:rFonts w:hint="eastAsia"/>
+          <w:lang w:val="en-US" w:eastAsia="zh-CN"/>
+        </w:rPr>
+        <w:t>单元测试与模板</w:t>
+      </w:r>
+    </w:p>
+    <w:p>
+      <w:pPr>
+        <w:rPr>
+          <w:rFonts w:hint="default"/>
+          <w:lang w:val="en-US" w:eastAsia="zh-CN"/>
+        </w:rPr>
+      </w:pPr>
+      <w:r>
+        <w:rPr>
+          <w:rFonts w:hint="default"/>
+          <w:lang w:val="en-US" w:eastAsia="zh-CN"/>
+        </w:rPr>
+        <w:t>s</w:t>
+      </w:r>
+      <w:r>
+        <w:rPr>
+          <w:rFonts w:hint="eastAsia"/>
+          <w:lang w:val="en-US" w:eastAsia="zh-CN"/>
+        </w:rPr>
+        <w:t>pringboota</w:t>
+      </w:r>
+      <w:r>
+        <w:rPr>
+          <w:rFonts w:hint="default"/>
+          <w:lang w:val="en-US" w:eastAsia="zh-CN"/>
+        </w:rPr>
+        <w:t xml:space="preserve"> springboot</w:t>
+      </w:r>
+      <w:r>
+        <w:rPr>
+          <w:rFonts w:hint="eastAsia"/>
+          <w:lang w:val="en-US" w:eastAsia="zh-CN"/>
+        </w:rPr>
+        <w:t>基本用法</w:t>
+      </w:r>
+    </w:p>
+    <w:p>
+      <w:pPr>
+        <w:rPr>
+          <w:rFonts w:hint="default" w:eastAsiaTheme="minorEastAsia"/>
+          <w:lang w:val="en-US" w:eastAsia="zh-CN"/>
+        </w:rPr>
+      </w:pPr>
+      <w:r>
+        <w:rPr>
+          <w:rFonts w:hint="default"/>
+          <w:lang w:val="en-US" w:eastAsia="zh-CN"/>
+        </w:rPr>
+        <w:t>s</w:t>
       </w:r>
       <w:bookmarkStart w:id="1" w:name="_GoBack"/>
       <w:bookmarkEnd w:id="1"/>
-    </w:p>
-    <w:p>
-      <w:pPr>
-        <w:rPr>
-          <w:rFonts w:hint="eastAsia"/>
-          <w:lang w:val="en-US" w:eastAsia="zh-CN"/>
-        </w:rPr>
-      </w:pPr>
       <w:r>
         <w:rPr>
           <w:rFonts w:hint="default"/>
           <w:lang w:val="en-US" w:eastAsia="zh-CN"/>
         </w:rPr>
-        <w:t>springboot2d1</w:t>
-      </w:r>
-      <w:r>
-        <w:rPr>
-          <w:rFonts w:hint="eastAsia"/>
-          <w:lang w:val="en-US" w:eastAsia="zh-CN"/>
-        </w:rPr>
-        <w:t>基本使用springboot2</w:t>
-      </w:r>
-    </w:p>
-    <w:p>
-      <w:pPr>
-        <w:rPr>
-          <w:rFonts w:hint="default"/>
-          <w:lang w:val="en-US" w:eastAsia="zh-CN"/>
-        </w:rPr>
-      </w:pPr>
-      <w:r>
-        <w:rPr>
-          <w:rFonts w:hint="default"/>
-          <w:lang w:val="en-US" w:eastAsia="zh-CN"/>
-        </w:rPr>
-        <w:t>springboot2d2</w:t>
-      </w:r>
-      <w:r>
-        <w:rPr>
-          <w:rFonts w:hint="eastAsia"/>
-          <w:lang w:val="en-US" w:eastAsia="zh-CN"/>
-        </w:rPr>
-        <w:t>添加缓存使用</w:t>
-      </w:r>
-    </w:p>
-    <w:p>
-      <w:pPr>
-        <w:rPr>
-          <w:rFonts w:hint="eastAsia"/>
-          <w:lang w:val="en-US" w:eastAsia="zh-CN"/>
-        </w:rPr>
-      </w:pPr>
-      <w:r>
-        <w:rPr>
-          <w:rFonts w:hint="default"/>
-          <w:lang w:val="en-US" w:eastAsia="zh-CN"/>
-        </w:rPr>
-        <w:t>springboot2d3</w:t>
-      </w:r>
-      <w:r>
-        <w:rPr>
-          <w:rFonts w:hint="eastAsia"/>
-          <w:lang w:val="en-US" w:eastAsia="zh-CN"/>
-        </w:rPr>
-        <w:t>单元测试与模板</w:t>
+        <w:t>pringbootkafka springboot+kafka</w:t>
+      </w:r>
+      <w:r>
+        <w:rPr>
+          <w:rFonts w:hint="eastAsia"/>
+          <w:lang w:val="en-US" w:eastAsia="zh-CN"/>
+        </w:rPr>
+        <w:t>测试</w:t>
       </w:r>
     </w:p>
     <w:p>

</xml_diff>

<commit_message>
add zookeeper test for cluster and chinese
</commit_message>
<xml_diff>
--- a/vskeddemos/documents/mavenproject工程列表说明.docx
+++ b/vskeddemos/documents/mavenproject工程列表说明.docx
@@ -1110,707 +1110,759 @@
           <w:rFonts w:hint="default"/>
           <w:lang w:val="en-US" w:eastAsia="zh-CN"/>
         </w:rPr>
+        <w:t>springbootkafka springboot+kafka</w:t>
+      </w:r>
+      <w:r>
+        <w:rPr>
+          <w:rFonts w:hint="eastAsia"/>
+          <w:lang w:val="en-US" w:eastAsia="zh-CN"/>
+        </w:rPr>
+        <w:t>测试</w:t>
+      </w:r>
+    </w:p>
+    <w:p>
+      <w:pPr>
+        <w:rPr>
+          <w:rFonts w:hint="default" w:eastAsiaTheme="minorEastAsia"/>
+          <w:lang w:val="en-US" w:eastAsia="zh-CN"/>
+        </w:rPr>
+      </w:pPr>
+      <w:r>
+        <w:rPr>
+          <w:rFonts w:hint="default"/>
+          <w:lang w:val="en-US" w:eastAsia="zh-CN"/>
+        </w:rPr>
+        <w:t>websocketredis</w:t>
+      </w:r>
+      <w:r>
+        <w:rPr>
+          <w:rFonts w:hint="eastAsia"/>
+          <w:lang w:val="en-US" w:eastAsia="zh-CN"/>
+        </w:rPr>
+        <w:t>分布式</w:t>
+      </w:r>
+      <w:r>
+        <w:rPr>
+          <w:rFonts w:hint="default"/>
+          <w:lang w:val="en-US" w:eastAsia="zh-CN"/>
+        </w:rPr>
+        <w:t>websocket</w:t>
+      </w:r>
+      <w:r>
+        <w:rPr>
+          <w:rFonts w:hint="eastAsia"/>
+          <w:lang w:val="en-US" w:eastAsia="zh-CN"/>
+        </w:rPr>
+        <w:t>聊天室原型服务端推送</w:t>
+      </w:r>
+    </w:p>
+    <w:p>
+      <w:pPr>
+        <w:pStyle w:val="3"/>
+        <w:numPr>
+          <w:ilvl w:val="0"/>
+          <w:numId w:val="1"/>
+        </w:numPr>
+      </w:pPr>
+      <w:r>
+        <w:t>simcustc1</w:t>
+      </w:r>
+    </w:p>
+    <w:p>
+      <w:r>
+        <w:t>easyui + springmvc + mybatis + shiro</w:t>
+      </w:r>
+    </w:p>
+    <w:p>
+      <w:r>
+        <w:rPr>
+          <w:rFonts w:hint="eastAsia"/>
+        </w:rPr>
+        <w:t>实现了用户管理，菜单管理，权限管理</w:t>
+      </w:r>
+    </w:p>
+    <w:p>
+      <w:r>
+        <w:rPr>
+          <w:rFonts w:hint="eastAsia"/>
+        </w:rPr>
+        <w:t>本项目还有一个单独的版本</w:t>
+      </w:r>
+    </w:p>
+    <w:p/>
+    <w:p>
+      <w:pPr>
+        <w:pStyle w:val="3"/>
+        <w:numPr>
+          <w:ilvl w:val="0"/>
+          <w:numId w:val="1"/>
+        </w:numPr>
+      </w:pPr>
+      <w:r>
+        <w:t>springbootdemo1</w:t>
+      </w:r>
+    </w:p>
+    <w:p>
+      <w:r>
+        <w:rPr>
+          <w:rFonts w:hint="eastAsia"/>
+        </w:rPr>
+        <w:t>springboot示例1</w:t>
+      </w:r>
+    </w:p>
+    <w:p/>
+    <w:p>
+      <w:pPr>
+        <w:pStyle w:val="3"/>
+        <w:numPr>
+          <w:ilvl w:val="0"/>
+          <w:numId w:val="1"/>
+        </w:numPr>
+      </w:pPr>
+      <w:r>
+        <w:t>springmvcdemo</w:t>
+      </w:r>
+    </w:p>
+    <w:p>
+      <w:r>
+        <w:rPr>
+          <w:rFonts w:hint="eastAsia"/>
+        </w:rPr>
+        <w:t>maven版本的springmvc示例</w:t>
+      </w:r>
+    </w:p>
+    <w:p/>
+    <w:p>
+      <w:pPr>
+        <w:pStyle w:val="3"/>
+        <w:numPr>
+          <w:ilvl w:val="0"/>
+          <w:numId w:val="1"/>
+        </w:numPr>
+      </w:pPr>
+      <w:r>
+        <w:t>springmvcjdbctemplate</w:t>
+      </w:r>
+    </w:p>
+    <w:p>
+      <w:r>
+        <w:rPr>
+          <w:rFonts w:hint="eastAsia"/>
+        </w:rPr>
         <w:t>s</w:t>
+      </w:r>
+      <w:r>
+        <w:t>pringmvcjdbctemplate</w:t>
+      </w:r>
+      <w:r>
+        <w:rPr>
+          <w:rFonts w:hint="eastAsia"/>
+        </w:rPr>
+        <w:t>测试集成junit单元测试</w:t>
+      </w:r>
+    </w:p>
+    <w:p/>
+    <w:p>
+      <w:pPr>
+        <w:pStyle w:val="3"/>
+        <w:numPr>
+          <w:ilvl w:val="0"/>
+          <w:numId w:val="1"/>
+        </w:numPr>
+      </w:pPr>
+      <w:r>
+        <w:t>springmvcmybatismysql</w:t>
+      </w:r>
+    </w:p>
+    <w:p>
+      <w:r>
+        <w:t>springmvc+mybatis+mysql</w:t>
+      </w:r>
+      <w:r>
+        <w:rPr>
+          <w:rFonts w:hint="eastAsia"/>
+        </w:rPr>
+        <w:t>+spring+junit</w:t>
+      </w:r>
+    </w:p>
+    <w:p>
+      <w:r>
+        <w:rPr>
+          <w:rFonts w:hint="eastAsia"/>
+        </w:rPr>
+        <w:t>集成的j</w:t>
+      </w:r>
+      <w:r>
+        <w:t>unit</w:t>
+      </w:r>
+      <w:r>
+        <w:rPr>
+          <w:rFonts w:hint="eastAsia"/>
+        </w:rPr>
+        <w:t>测试的ssm框架</w:t>
+      </w:r>
+    </w:p>
+    <w:p/>
+    <w:p>
+      <w:pPr>
+        <w:pStyle w:val="3"/>
+        <w:numPr>
+          <w:ilvl w:val="0"/>
+          <w:numId w:val="1"/>
+        </w:numPr>
+      </w:pPr>
+      <w:r>
+        <w:t>springmvcshiro</w:t>
+      </w:r>
+    </w:p>
+    <w:p>
+      <w:r>
+        <w:t>springmvc+mybatis+mysql+shiro</w:t>
+      </w:r>
+    </w:p>
+    <w:p>
+      <w:r>
+        <w:t>shiro</w:t>
+      </w:r>
+      <w:r>
+        <w:rPr>
+          <w:rFonts w:hint="eastAsia"/>
+        </w:rPr>
+        <w:t>与springmvc进行集成示例</w:t>
+      </w:r>
+    </w:p>
+    <w:p>
+      <w:r>
+        <w:rPr>
+          <w:rFonts w:hint="eastAsia"/>
+        </w:rPr>
+        <w:t>集成了junit单元测试与log4j1的日志</w:t>
+      </w:r>
+    </w:p>
+    <w:p/>
+    <w:p>
+      <w:pPr>
+        <w:pStyle w:val="3"/>
+        <w:numPr>
+          <w:ilvl w:val="0"/>
+          <w:numId w:val="1"/>
+        </w:numPr>
+      </w:pPr>
+      <w:r>
+        <w:t>springmybatis2demo</w:t>
+      </w:r>
+    </w:p>
+    <w:p>
+      <w:r>
+        <w:t>spring+slf4j+log4j2+mybatis+mysql</w:t>
+      </w:r>
+    </w:p>
+    <w:p>
+      <w:r>
+        <w:rPr>
+          <w:rFonts w:hint="eastAsia"/>
+        </w:rPr>
+        <w:t>本框架未使用shiro也没有角色权限控制系统</w:t>
+      </w:r>
+    </w:p>
+    <w:p>
+      <w:r>
+        <w:rPr>
+          <w:rFonts w:hint="eastAsia"/>
+        </w:rPr>
+        <w:t>只写了一张用户表的登录</w:t>
+      </w:r>
+    </w:p>
+    <w:p>
+      <w:pPr>
+        <w:pStyle w:val="3"/>
+        <w:numPr>
+          <w:ilvl w:val="0"/>
+          <w:numId w:val="1"/>
+        </w:numPr>
+      </w:pPr>
+      <w:r>
+        <w:t>springnoxml</w:t>
+      </w:r>
+    </w:p>
+    <w:p>
+      <w:r>
+        <w:rPr>
+          <w:rFonts w:hint="eastAsia"/>
+        </w:rPr>
+        <w:t>spring无xml配置指南</w:t>
+      </w:r>
+    </w:p>
+    <w:p>
+      <w:r>
+        <w:rPr>
+          <w:rFonts w:hint="eastAsia"/>
+        </w:rPr>
+        <w:t>没有web.xml也没有spring的 xml配置文件全部使用类加载方式与注解方式实现</w:t>
+      </w:r>
+    </w:p>
+    <w:p/>
+    <w:p>
+      <w:pPr>
+        <w:pStyle w:val="3"/>
+        <w:numPr>
+          <w:ilvl w:val="0"/>
+          <w:numId w:val="1"/>
+        </w:numPr>
+      </w:pPr>
+      <w:r>
+        <w:t>springnoxmljdbc</w:t>
+      </w:r>
+    </w:p>
+    <w:p>
+      <w:r>
+        <w:rPr>
+          <w:rFonts w:hint="eastAsia"/>
+        </w:rPr>
+        <w:t>spring无xml配置指南</w:t>
+      </w:r>
+    </w:p>
+    <w:p>
+      <w:r>
+        <w:rPr>
+          <w:rFonts w:hint="eastAsia"/>
+        </w:rPr>
+        <w:t>没有web.xml也没有spring的 xml配置文件全部使用类加载方式与注解方式实现</w:t>
+      </w:r>
+    </w:p>
+    <w:p>
+      <w:r>
+        <w:rPr>
+          <w:rFonts w:hint="eastAsia"/>
+        </w:rPr>
+        <w:t>这个集成了单元测试与数据库连接</w:t>
+      </w:r>
+    </w:p>
+    <w:p/>
+    <w:p>
+      <w:pPr>
+        <w:pStyle w:val="3"/>
+        <w:numPr>
+          <w:ilvl w:val="0"/>
+          <w:numId w:val="1"/>
+        </w:numPr>
+      </w:pPr>
+      <w:r>
+        <w:t>springsessiondemo1</w:t>
+      </w:r>
+    </w:p>
+    <w:p>
+      <w:r>
+        <w:rPr>
+          <w:rFonts w:hint="eastAsia"/>
+        </w:rPr>
+        <w:t>sprin</w:t>
+      </w:r>
+      <w:r>
+        <w:t>gsession</w:t>
+      </w:r>
+      <w:r>
+        <w:rPr>
+          <w:rFonts w:hint="eastAsia"/>
+        </w:rPr>
+        <w:t>使用将session放到redis的缓存中</w:t>
+      </w:r>
+    </w:p>
+    <w:p>
+      <w:r>
+        <w:rPr>
+          <w:rFonts w:hint="eastAsia"/>
+        </w:rPr>
+        <w:t>用来做集群时管理会话的一种方式</w:t>
+      </w:r>
+    </w:p>
+    <w:p>
+      <w:r>
+        <w:t>nginx服务器必须是最前端的时候可以不需要配置任何tomcat参数实现session共享</w:t>
+      </w:r>
+    </w:p>
+    <w:p/>
+    <w:p>
+      <w:r>
+        <w:t>nginx+redis+tomcat1+tomcat2+tomcat3</w:t>
+      </w:r>
+    </w:p>
+    <w:p/>
+    <w:p>
+      <w:pPr>
+        <w:pStyle w:val="3"/>
+        <w:numPr>
+          <w:ilvl w:val="0"/>
+          <w:numId w:val="1"/>
+        </w:numPr>
+      </w:pPr>
+      <w:r>
+        <w:t>ssmmv</w:t>
+      </w:r>
+    </w:p>
+    <w:p>
+      <w:r>
+        <w:t>maven+springmvc+spring+mybatis+velocity</w:t>
+      </w:r>
+    </w:p>
+    <w:p>
+      <w:r>
+        <w:rPr>
+          <w:rFonts w:hint="eastAsia"/>
+        </w:rPr>
+        <w:t>参考了网上的一个示例并对期进行改装为map方式实现</w:t>
+      </w:r>
+    </w:p>
+    <w:p/>
+    <w:p>
+      <w:pPr>
+        <w:pStyle w:val="3"/>
+        <w:numPr>
+          <w:ilvl w:val="0"/>
+          <w:numId w:val="1"/>
+        </w:numPr>
+      </w:pPr>
+      <w:r>
+        <w:t>sssdatajpa</w:t>
+      </w:r>
+    </w:p>
+    <w:p>
+      <w:r>
+        <w:t>springboot+springmvc+springdatajpa</w:t>
+      </w:r>
+    </w:p>
+    <w:p>
+      <w:r>
+        <w:rPr>
+          <w:rFonts w:hint="eastAsia"/>
+        </w:rPr>
+        <w:t>使用springboot部署在tomcat示例框架原型</w:t>
+      </w:r>
+    </w:p>
+    <w:p/>
+    <w:p>
+      <w:pPr>
+        <w:pStyle w:val="3"/>
+        <w:numPr>
+          <w:ilvl w:val="0"/>
+          <w:numId w:val="1"/>
+        </w:numPr>
+      </w:pPr>
+      <w:r>
+        <w:t>thymeleafservletdemo</w:t>
+      </w:r>
+    </w:p>
+    <w:p>
+      <w:r>
+        <w:rPr>
+          <w:rFonts w:hint="eastAsia"/>
+        </w:rPr>
+        <w:t>thymeleaf模板的se</w:t>
+      </w:r>
+      <w:r>
+        <w:t>rvlet</w:t>
+      </w:r>
+      <w:r>
+        <w:rPr>
+          <w:rFonts w:hint="eastAsia"/>
+        </w:rPr>
+        <w:t>版本示例</w:t>
+      </w:r>
+    </w:p>
+    <w:p/>
+    <w:p>
+      <w:pPr>
+        <w:pStyle w:val="3"/>
+        <w:numPr>
+          <w:ilvl w:val="0"/>
+          <w:numId w:val="1"/>
+        </w:numPr>
+      </w:pPr>
+      <w:r>
+        <w:t>thymeleafspringmvc</w:t>
+      </w:r>
+    </w:p>
+    <w:p>
+      <w:r>
+        <w:rPr>
+          <w:rFonts w:hint="eastAsia"/>
+        </w:rPr>
+        <w:t>thy</w:t>
+      </w:r>
+      <w:r>
+        <w:t>meleaf+springmvc+spring5+mybatis</w:t>
+      </w:r>
+      <w:r>
+        <w:rPr>
+          <w:rFonts w:hint="eastAsia"/>
+        </w:rPr>
+        <w:t>版本示例</w:t>
+      </w:r>
+    </w:p>
+    <w:p/>
+    <w:p>
+      <w:pPr>
+        <w:pStyle w:val="3"/>
+        <w:numPr>
+          <w:ilvl w:val="0"/>
+          <w:numId w:val="1"/>
+        </w:numPr>
+      </w:pPr>
+      <w:r>
+        <w:t>udpdemo1</w:t>
+      </w:r>
+    </w:p>
+    <w:p>
+      <w:r>
+        <w:rPr>
+          <w:rFonts w:hint="eastAsia"/>
+        </w:rPr>
+        <w:t>使用udp协议发送中文与接收中文</w:t>
+      </w:r>
+    </w:p>
+    <w:p/>
+    <w:p>
+      <w:pPr>
+        <w:pStyle w:val="3"/>
+        <w:numPr>
+          <w:ilvl w:val="0"/>
+          <w:numId w:val="1"/>
+        </w:numPr>
+      </w:pPr>
+      <w:r>
+        <w:t>vskedtool</w:t>
+      </w:r>
+    </w:p>
+    <w:p>
+      <w:r>
+        <w:rPr>
+          <w:rFonts w:hint="eastAsia"/>
+        </w:rPr>
+        <w:t>自己写的工具类用来生成代码或简化操作</w:t>
+      </w:r>
+    </w:p>
+    <w:p/>
+    <w:p>
+      <w:pPr>
+        <w:pStyle w:val="3"/>
+        <w:numPr>
+          <w:ilvl w:val="0"/>
+          <w:numId w:val="1"/>
+        </w:numPr>
+      </w:pPr>
+      <w:r>
+        <w:rPr>
+          <w:rFonts w:hint="eastAsia"/>
+        </w:rPr>
+        <w:t>w</w:t>
+      </w:r>
+      <w:r>
+        <w:t>ebservice</w:t>
+      </w:r>
+      <w:r>
+        <w:rPr>
+          <w:rFonts w:hint="eastAsia"/>
+        </w:rPr>
+        <w:t>/</w:t>
+      </w:r>
+      <w:r>
+        <w:t>jaxwsdemo1</w:t>
+      </w:r>
+    </w:p>
+    <w:p>
+      <w:r>
+        <w:rPr>
+          <w:rFonts w:hint="eastAsia"/>
+        </w:rPr>
+        <w:t>使用原生java代码编写一个最基础的webservice服务端并生成客户端调用</w:t>
+      </w:r>
+    </w:p>
+    <w:p/>
+    <w:p>
+      <w:pPr>
+        <w:pStyle w:val="3"/>
+        <w:numPr>
+          <w:ilvl w:val="0"/>
+          <w:numId w:val="1"/>
+        </w:numPr>
+      </w:pPr>
+      <w:r>
+        <w:t>websocketdemo</w:t>
+      </w:r>
+    </w:p>
+    <w:p>
+      <w:r>
+        <w:rPr>
+          <w:rFonts w:hint="eastAsia"/>
+        </w:rPr>
+        <w:t>原始版本websocket示例里面有两个第一个示例为基本示例</w:t>
+      </w:r>
+    </w:p>
+    <w:p>
+      <w:r>
+        <w:rPr>
+          <w:rFonts w:hint="eastAsia"/>
+        </w:rPr>
+        <w:t>第二个示例正在编写中</w:t>
+      </w:r>
+    </w:p>
+    <w:p/>
+    <w:p>
+      <w:pPr>
+        <w:pStyle w:val="3"/>
+        <w:numPr>
+          <w:ilvl w:val="0"/>
+          <w:numId w:val="1"/>
+        </w:numPr>
+      </w:pPr>
+      <w:r>
+        <w:t>Tesseractocrdemo</w:t>
+      </w:r>
+    </w:p>
+    <w:p>
+      <w:r>
+        <w:rPr>
+          <w:rFonts w:hint="eastAsia"/>
+        </w:rPr>
+        <w:t>ocr简单文件识别示例</w:t>
+      </w:r>
+    </w:p>
+    <w:p>
+      <w:r>
+        <w:rPr>
+          <w:rFonts w:hint="eastAsia"/>
+        </w:rPr>
+        <w:t>用于识别图片中文字与数字</w:t>
+      </w:r>
+    </w:p>
+    <w:p>
+      <w:pPr>
+        <w:pStyle w:val="3"/>
+        <w:numPr>
+          <w:ilvl w:val="0"/>
+          <w:numId w:val="1"/>
+        </w:numPr>
+      </w:pPr>
+      <w:r>
+        <w:t>tess4jdemo</w:t>
+      </w:r>
+    </w:p>
+    <w:p>
+      <w:r>
+        <w:rPr>
+          <w:rFonts w:hint="eastAsia"/>
+        </w:rPr>
+        <w:t>这是对</w:t>
+      </w:r>
+      <w:r>
+        <w:t>tesseractocr</w:t>
+      </w:r>
+      <w:r>
+        <w:rPr>
+          <w:rFonts w:hint="eastAsia"/>
+        </w:rPr>
+        <w:t>项目的一个封装加强版本</w:t>
+      </w:r>
+    </w:p>
+    <w:p>
+      <w:r>
+        <w:rPr>
+          <w:rFonts w:hint="eastAsia"/>
+        </w:rPr>
+        <w:t>用于识别图片中文字与数字</w:t>
+      </w:r>
+    </w:p>
+    <w:p/>
+    <w:p>
+      <w:pPr>
+        <w:pStyle w:val="3"/>
+        <w:numPr>
+          <w:ilvl w:val="0"/>
+          <w:numId w:val="1"/>
+        </w:numPr>
+      </w:pPr>
+      <w:r>
+        <w:t>youtudemo</w:t>
+      </w:r>
+    </w:p>
+    <w:p>
+      <w:r>
+        <w:rPr>
+          <w:rFonts w:hint="eastAsia"/>
+        </w:rPr>
+        <w:t>身份证识别</w:t>
+      </w:r>
+      <w:r>
+        <w:t>ocr</w:t>
+      </w:r>
+    </w:p>
+    <w:p>
+      <w:pPr>
+        <w:rPr>
+          <w:rFonts w:hint="eastAsia"/>
+        </w:rPr>
+      </w:pPr>
+      <w:r>
+        <w:rPr>
+          <w:rFonts w:hint="eastAsia"/>
+        </w:rPr>
+        <w:t>人脸识别以及文字识别</w:t>
+      </w:r>
+    </w:p>
+    <w:p>
+      <w:pPr>
+        <w:rPr>
+          <w:rFonts w:hint="eastAsia"/>
+        </w:rPr>
+      </w:pPr>
+    </w:p>
+    <w:p>
+      <w:pPr>
+        <w:pStyle w:val="3"/>
+        <w:numPr>
+          <w:ilvl w:val="0"/>
+          <w:numId w:val="1"/>
+        </w:numPr>
+        <w:rPr>
+          <w:rFonts w:hint="eastAsia"/>
+        </w:rPr>
+      </w:pPr>
+      <w:r>
+        <w:rPr>
+          <w:rFonts w:hint="eastAsia"/>
+        </w:rPr>
+        <w:t>Zookeeperdemo</w:t>
+      </w:r>
+    </w:p>
+    <w:p>
+      <w:pPr>
+        <w:rPr>
+          <w:rFonts w:hint="default" w:eastAsiaTheme="minorEastAsia"/>
+          <w:lang w:val="en-US" w:eastAsia="zh-CN"/>
+        </w:rPr>
+      </w:pPr>
+      <w:r>
+        <w:rPr>
+          <w:rFonts w:hint="default"/>
+          <w:lang w:val="en-US"/>
+        </w:rPr>
+        <w:t>zookeeper</w:t>
+      </w:r>
+      <w:r>
+        <w:rPr>
+          <w:rFonts w:hint="eastAsia"/>
+          <w:lang w:val="en-US" w:eastAsia="zh-CN"/>
+        </w:rPr>
+        <w:t>中文节点与中文数据</w:t>
       </w:r>
       <w:bookmarkStart w:id="1" w:name="_GoBack"/>
       <w:bookmarkEnd w:id="1"/>
       <w:r>
         <w:rPr>
-          <w:rFonts w:hint="default"/>
-          <w:lang w:val="en-US" w:eastAsia="zh-CN"/>
-        </w:rPr>
-        <w:t>pringbootkafka springboot+kafka</w:t>
-      </w:r>
-      <w:r>
-        <w:rPr>
-          <w:rFonts w:hint="eastAsia"/>
-          <w:lang w:val="en-US" w:eastAsia="zh-CN"/>
-        </w:rPr>
-        <w:t>测试</w:t>
-      </w:r>
-    </w:p>
-    <w:p>
-      <w:pPr>
-        <w:rPr>
-          <w:rFonts w:hint="default" w:eastAsiaTheme="minorEastAsia"/>
-          <w:lang w:val="en-US" w:eastAsia="zh-CN"/>
-        </w:rPr>
-      </w:pPr>
-      <w:r>
-        <w:rPr>
-          <w:rFonts w:hint="default"/>
-          <w:lang w:val="en-US" w:eastAsia="zh-CN"/>
-        </w:rPr>
-        <w:t>websocketredis</w:t>
-      </w:r>
-      <w:r>
-        <w:rPr>
-          <w:rFonts w:hint="eastAsia"/>
-          <w:lang w:val="en-US" w:eastAsia="zh-CN"/>
-        </w:rPr>
-        <w:t>分布式</w:t>
-      </w:r>
-      <w:r>
-        <w:rPr>
-          <w:rFonts w:hint="default"/>
-          <w:lang w:val="en-US" w:eastAsia="zh-CN"/>
-        </w:rPr>
-        <w:t>websocket</w:t>
-      </w:r>
-      <w:r>
-        <w:rPr>
-          <w:rFonts w:hint="eastAsia"/>
-          <w:lang w:val="en-US" w:eastAsia="zh-CN"/>
-        </w:rPr>
-        <w:t>聊天室原型服务端推送</w:t>
-      </w:r>
-    </w:p>
-    <w:p>
-      <w:pPr>
-        <w:pStyle w:val="3"/>
-        <w:numPr>
-          <w:ilvl w:val="0"/>
-          <w:numId w:val="1"/>
-        </w:numPr>
-      </w:pPr>
-      <w:r>
-        <w:t>simcustc1</w:t>
-      </w:r>
-    </w:p>
-    <w:p>
-      <w:r>
-        <w:t>easyui + springmvc + mybatis + shiro</w:t>
-      </w:r>
-    </w:p>
-    <w:p>
-      <w:r>
-        <w:rPr>
-          <w:rFonts w:hint="eastAsia"/>
-        </w:rPr>
-        <w:t>实现了用户管理，菜单管理，权限管理</w:t>
-      </w:r>
-    </w:p>
-    <w:p>
-      <w:r>
-        <w:rPr>
-          <w:rFonts w:hint="eastAsia"/>
-        </w:rPr>
-        <w:t>本项目还有一个单独的版本</w:t>
-      </w:r>
-    </w:p>
-    <w:p/>
-    <w:p>
-      <w:pPr>
-        <w:pStyle w:val="3"/>
-        <w:numPr>
-          <w:ilvl w:val="0"/>
-          <w:numId w:val="1"/>
-        </w:numPr>
-      </w:pPr>
-      <w:r>
-        <w:t>springbootdemo1</w:t>
-      </w:r>
-    </w:p>
-    <w:p>
-      <w:r>
-        <w:rPr>
-          <w:rFonts w:hint="eastAsia"/>
-        </w:rPr>
-        <w:t>springboot示例1</w:t>
-      </w:r>
-    </w:p>
-    <w:p/>
-    <w:p>
-      <w:pPr>
-        <w:pStyle w:val="3"/>
-        <w:numPr>
-          <w:ilvl w:val="0"/>
-          <w:numId w:val="1"/>
-        </w:numPr>
-      </w:pPr>
-      <w:r>
-        <w:t>springmvcdemo</w:t>
-      </w:r>
-    </w:p>
-    <w:p>
-      <w:r>
-        <w:rPr>
-          <w:rFonts w:hint="eastAsia"/>
-        </w:rPr>
-        <w:t>maven版本的springmvc示例</w:t>
-      </w:r>
-    </w:p>
-    <w:p/>
-    <w:p>
-      <w:pPr>
-        <w:pStyle w:val="3"/>
-        <w:numPr>
-          <w:ilvl w:val="0"/>
-          <w:numId w:val="1"/>
-        </w:numPr>
-      </w:pPr>
-      <w:r>
-        <w:t>springmvcjdbctemplate</w:t>
-      </w:r>
-    </w:p>
-    <w:p>
-      <w:r>
-        <w:rPr>
-          <w:rFonts w:hint="eastAsia"/>
-        </w:rPr>
-        <w:t>s</w:t>
-      </w:r>
-      <w:r>
-        <w:t>pringmvcjdbctemplate</w:t>
-      </w:r>
-      <w:r>
-        <w:rPr>
-          <w:rFonts w:hint="eastAsia"/>
-        </w:rPr>
-        <w:t>测试集成junit单元测试</w:t>
-      </w:r>
-    </w:p>
-    <w:p/>
-    <w:p>
-      <w:pPr>
-        <w:pStyle w:val="3"/>
-        <w:numPr>
-          <w:ilvl w:val="0"/>
-          <w:numId w:val="1"/>
-        </w:numPr>
-      </w:pPr>
-      <w:r>
-        <w:t>springmvcmybatismysql</w:t>
-      </w:r>
-    </w:p>
-    <w:p>
-      <w:r>
-        <w:t>springmvc+mybatis+mysql</w:t>
-      </w:r>
-      <w:r>
-        <w:rPr>
-          <w:rFonts w:hint="eastAsia"/>
-        </w:rPr>
-        <w:t>+spring+junit</w:t>
-      </w:r>
-    </w:p>
-    <w:p>
-      <w:r>
-        <w:rPr>
-          <w:rFonts w:hint="eastAsia"/>
-        </w:rPr>
-        <w:t>集成的j</w:t>
-      </w:r>
-      <w:r>
-        <w:t>unit</w:t>
-      </w:r>
-      <w:r>
-        <w:rPr>
-          <w:rFonts w:hint="eastAsia"/>
-        </w:rPr>
-        <w:t>测试的ssm框架</w:t>
-      </w:r>
-    </w:p>
-    <w:p/>
-    <w:p>
-      <w:pPr>
-        <w:pStyle w:val="3"/>
-        <w:numPr>
-          <w:ilvl w:val="0"/>
-          <w:numId w:val="1"/>
-        </w:numPr>
-      </w:pPr>
-      <w:r>
-        <w:t>springmvcshiro</w:t>
-      </w:r>
-    </w:p>
-    <w:p>
-      <w:r>
-        <w:t>springmvc+mybatis+mysql+shiro</w:t>
-      </w:r>
-    </w:p>
-    <w:p>
-      <w:r>
-        <w:t>shiro</w:t>
-      </w:r>
-      <w:r>
-        <w:rPr>
-          <w:rFonts w:hint="eastAsia"/>
-        </w:rPr>
-        <w:t>与springmvc进行集成示例</w:t>
-      </w:r>
-    </w:p>
-    <w:p>
-      <w:r>
-        <w:rPr>
-          <w:rFonts w:hint="eastAsia"/>
-        </w:rPr>
-        <w:t>集成了junit单元测试与log4j1的日志</w:t>
-      </w:r>
-    </w:p>
-    <w:p/>
-    <w:p>
-      <w:pPr>
-        <w:pStyle w:val="3"/>
-        <w:numPr>
-          <w:ilvl w:val="0"/>
-          <w:numId w:val="1"/>
-        </w:numPr>
-      </w:pPr>
-      <w:r>
-        <w:t>springmybatis2demo</w:t>
-      </w:r>
-    </w:p>
-    <w:p>
-      <w:r>
-        <w:t>spring+slf4j+log4j2+mybatis+mysql</w:t>
-      </w:r>
-    </w:p>
-    <w:p>
-      <w:r>
-        <w:rPr>
-          <w:rFonts w:hint="eastAsia"/>
-        </w:rPr>
-        <w:t>本框架未使用shiro也没有角色权限控制系统</w:t>
-      </w:r>
-    </w:p>
-    <w:p>
-      <w:r>
-        <w:rPr>
-          <w:rFonts w:hint="eastAsia"/>
-        </w:rPr>
-        <w:t>只写了一张用户表的登录</w:t>
-      </w:r>
-    </w:p>
-    <w:p>
-      <w:pPr>
-        <w:pStyle w:val="3"/>
-        <w:numPr>
-          <w:ilvl w:val="0"/>
-          <w:numId w:val="1"/>
-        </w:numPr>
-      </w:pPr>
-      <w:r>
-        <w:t>springnoxml</w:t>
-      </w:r>
-    </w:p>
-    <w:p>
-      <w:r>
-        <w:rPr>
-          <w:rFonts w:hint="eastAsia"/>
-        </w:rPr>
-        <w:t>spring无xml配置指南</w:t>
-      </w:r>
-    </w:p>
-    <w:p>
-      <w:r>
-        <w:rPr>
-          <w:rFonts w:hint="eastAsia"/>
-        </w:rPr>
-        <w:t>没有web.xml也没有spring的 xml配置文件全部使用类加载方式与注解方式实现</w:t>
-      </w:r>
-    </w:p>
-    <w:p/>
-    <w:p>
-      <w:pPr>
-        <w:pStyle w:val="3"/>
-        <w:numPr>
-          <w:ilvl w:val="0"/>
-          <w:numId w:val="1"/>
-        </w:numPr>
-      </w:pPr>
-      <w:r>
-        <w:t>springnoxmljdbc</w:t>
-      </w:r>
-    </w:p>
-    <w:p>
-      <w:r>
-        <w:rPr>
-          <w:rFonts w:hint="eastAsia"/>
-        </w:rPr>
-        <w:t>spring无xml配置指南</w:t>
-      </w:r>
-    </w:p>
-    <w:p>
-      <w:r>
-        <w:rPr>
-          <w:rFonts w:hint="eastAsia"/>
-        </w:rPr>
-        <w:t>没有web.xml也没有spring的 xml配置文件全部使用类加载方式与注解方式实现</w:t>
-      </w:r>
-    </w:p>
-    <w:p>
-      <w:r>
-        <w:rPr>
-          <w:rFonts w:hint="eastAsia"/>
-        </w:rPr>
-        <w:t>这个集成了单元测试与数据库连接</w:t>
-      </w:r>
-    </w:p>
-    <w:p/>
-    <w:p>
-      <w:pPr>
-        <w:pStyle w:val="3"/>
-        <w:numPr>
-          <w:ilvl w:val="0"/>
-          <w:numId w:val="1"/>
-        </w:numPr>
-      </w:pPr>
-      <w:r>
-        <w:t>springsessiondemo1</w:t>
-      </w:r>
-    </w:p>
-    <w:p>
-      <w:r>
-        <w:rPr>
-          <w:rFonts w:hint="eastAsia"/>
-        </w:rPr>
-        <w:t>sprin</w:t>
-      </w:r>
-      <w:r>
-        <w:t>gsession</w:t>
-      </w:r>
-      <w:r>
-        <w:rPr>
-          <w:rFonts w:hint="eastAsia"/>
-        </w:rPr>
-        <w:t>使用将session放到redis的缓存中</w:t>
-      </w:r>
-    </w:p>
-    <w:p>
-      <w:r>
-        <w:rPr>
-          <w:rFonts w:hint="eastAsia"/>
-        </w:rPr>
-        <w:t>用来做集群时管理会话的一种方式</w:t>
-      </w:r>
-    </w:p>
-    <w:p>
-      <w:r>
-        <w:t>nginx服务器必须是最前端的时候可以不需要配置任何tomcat参数实现session共享</w:t>
-      </w:r>
-    </w:p>
-    <w:p/>
-    <w:p>
-      <w:r>
-        <w:t>nginx+redis+tomcat1+tomcat2+tomcat3</w:t>
-      </w:r>
-    </w:p>
-    <w:p/>
-    <w:p>
-      <w:pPr>
-        <w:pStyle w:val="3"/>
-        <w:numPr>
-          <w:ilvl w:val="0"/>
-          <w:numId w:val="1"/>
-        </w:numPr>
-      </w:pPr>
-      <w:r>
-        <w:t>ssmmv</w:t>
-      </w:r>
-    </w:p>
-    <w:p>
-      <w:r>
-        <w:t>maven+springmvc+spring+mybatis+velocity</w:t>
-      </w:r>
-    </w:p>
-    <w:p>
-      <w:r>
-        <w:rPr>
-          <w:rFonts w:hint="eastAsia"/>
-        </w:rPr>
-        <w:t>参考了网上的一个示例并对期进行改装为map方式实现</w:t>
-      </w:r>
-    </w:p>
-    <w:p/>
-    <w:p>
-      <w:pPr>
-        <w:pStyle w:val="3"/>
-        <w:numPr>
-          <w:ilvl w:val="0"/>
-          <w:numId w:val="1"/>
-        </w:numPr>
-      </w:pPr>
-      <w:r>
-        <w:t>sssdatajpa</w:t>
-      </w:r>
-    </w:p>
-    <w:p>
-      <w:r>
-        <w:t>springboot+springmvc+springdatajpa</w:t>
-      </w:r>
-    </w:p>
-    <w:p>
-      <w:r>
-        <w:rPr>
-          <w:rFonts w:hint="eastAsia"/>
-        </w:rPr>
-        <w:t>使用springboot部署在tomcat示例框架原型</w:t>
-      </w:r>
-    </w:p>
-    <w:p/>
-    <w:p>
-      <w:pPr>
-        <w:pStyle w:val="3"/>
-        <w:numPr>
-          <w:ilvl w:val="0"/>
-          <w:numId w:val="1"/>
-        </w:numPr>
-      </w:pPr>
-      <w:r>
-        <w:t>thymeleafservletdemo</w:t>
-      </w:r>
-    </w:p>
-    <w:p>
-      <w:r>
-        <w:rPr>
-          <w:rFonts w:hint="eastAsia"/>
-        </w:rPr>
-        <w:t>thymeleaf模板的se</w:t>
-      </w:r>
-      <w:r>
-        <w:t>rvlet</w:t>
-      </w:r>
-      <w:r>
-        <w:rPr>
-          <w:rFonts w:hint="eastAsia"/>
-        </w:rPr>
-        <w:t>版本示例</w:t>
-      </w:r>
-    </w:p>
-    <w:p/>
-    <w:p>
-      <w:pPr>
-        <w:pStyle w:val="3"/>
-        <w:numPr>
-          <w:ilvl w:val="0"/>
-          <w:numId w:val="1"/>
-        </w:numPr>
-      </w:pPr>
-      <w:r>
-        <w:t>thymeleafspringmvc</w:t>
-      </w:r>
-    </w:p>
-    <w:p>
-      <w:r>
-        <w:rPr>
-          <w:rFonts w:hint="eastAsia"/>
-        </w:rPr>
-        <w:t>thy</w:t>
-      </w:r>
-      <w:r>
-        <w:t>meleaf+springmvc+spring5+mybatis</w:t>
-      </w:r>
-      <w:r>
-        <w:rPr>
-          <w:rFonts w:hint="eastAsia"/>
-        </w:rPr>
-        <w:t>版本示例</w:t>
-      </w:r>
-    </w:p>
-    <w:p/>
-    <w:p>
-      <w:pPr>
-        <w:pStyle w:val="3"/>
-        <w:numPr>
-          <w:ilvl w:val="0"/>
-          <w:numId w:val="1"/>
-        </w:numPr>
-      </w:pPr>
-      <w:r>
-        <w:t>udpdemo1</w:t>
-      </w:r>
-    </w:p>
-    <w:p>
-      <w:r>
-        <w:rPr>
-          <w:rFonts w:hint="eastAsia"/>
-        </w:rPr>
-        <w:t>使用udp协议发送中文与接收中文</w:t>
-      </w:r>
-    </w:p>
-    <w:p/>
-    <w:p>
-      <w:pPr>
-        <w:pStyle w:val="3"/>
-        <w:numPr>
-          <w:ilvl w:val="0"/>
-          <w:numId w:val="1"/>
-        </w:numPr>
-      </w:pPr>
-      <w:r>
-        <w:t>vskedtool</w:t>
-      </w:r>
-    </w:p>
-    <w:p>
-      <w:r>
-        <w:rPr>
-          <w:rFonts w:hint="eastAsia"/>
-        </w:rPr>
-        <w:t>自己写的工具类用来生成代码或简化操作</w:t>
-      </w:r>
-    </w:p>
-    <w:p/>
-    <w:p>
-      <w:pPr>
-        <w:pStyle w:val="3"/>
-        <w:numPr>
-          <w:ilvl w:val="0"/>
-          <w:numId w:val="1"/>
-        </w:numPr>
-      </w:pPr>
-      <w:r>
-        <w:rPr>
-          <w:rFonts w:hint="eastAsia"/>
-        </w:rPr>
-        <w:t>w</w:t>
-      </w:r>
-      <w:r>
-        <w:t>ebservice</w:t>
-      </w:r>
-      <w:r>
-        <w:rPr>
-          <w:rFonts w:hint="eastAsia"/>
-        </w:rPr>
-        <w:t>/</w:t>
-      </w:r>
-      <w:r>
-        <w:t>jaxwsdemo1</w:t>
-      </w:r>
-    </w:p>
-    <w:p>
-      <w:r>
-        <w:rPr>
-          <w:rFonts w:hint="eastAsia"/>
-        </w:rPr>
-        <w:t>使用原生java代码编写一个最基础的webservice服务端并生成客户端调用</w:t>
-      </w:r>
-    </w:p>
-    <w:p/>
-    <w:p>
-      <w:pPr>
-        <w:pStyle w:val="3"/>
-        <w:numPr>
-          <w:ilvl w:val="0"/>
-          <w:numId w:val="1"/>
-        </w:numPr>
-      </w:pPr>
-      <w:r>
-        <w:t>websocketdemo</w:t>
-      </w:r>
-    </w:p>
-    <w:p>
-      <w:r>
-        <w:rPr>
-          <w:rFonts w:hint="eastAsia"/>
-        </w:rPr>
-        <w:t>原始版本websocket示例里面有两个第一个示例为基本示例</w:t>
-      </w:r>
-    </w:p>
-    <w:p>
-      <w:r>
-        <w:rPr>
-          <w:rFonts w:hint="eastAsia"/>
-        </w:rPr>
-        <w:t>第二个示例正在编写中</w:t>
-      </w:r>
-    </w:p>
-    <w:p/>
-    <w:p>
-      <w:pPr>
-        <w:pStyle w:val="3"/>
-        <w:numPr>
-          <w:ilvl w:val="0"/>
-          <w:numId w:val="1"/>
-        </w:numPr>
-      </w:pPr>
-      <w:r>
-        <w:t>Tesseractocrdemo</w:t>
-      </w:r>
-    </w:p>
-    <w:p>
-      <w:r>
-        <w:rPr>
-          <w:rFonts w:hint="eastAsia"/>
-        </w:rPr>
-        <w:t>ocr简单文件识别示例</w:t>
-      </w:r>
-    </w:p>
-    <w:p>
-      <w:r>
-        <w:rPr>
-          <w:rFonts w:hint="eastAsia"/>
-        </w:rPr>
-        <w:t>用于识别图片中文字与数字</w:t>
-      </w:r>
-    </w:p>
-    <w:p>
-      <w:pPr>
-        <w:pStyle w:val="3"/>
-        <w:numPr>
-          <w:ilvl w:val="0"/>
-          <w:numId w:val="1"/>
-        </w:numPr>
-      </w:pPr>
-      <w:r>
-        <w:t>tess4jdemo</w:t>
-      </w:r>
-    </w:p>
-    <w:p>
-      <w:r>
-        <w:rPr>
-          <w:rFonts w:hint="eastAsia"/>
-        </w:rPr>
-        <w:t>这是对</w:t>
-      </w:r>
-      <w:r>
-        <w:t>tesseractocr</w:t>
-      </w:r>
-      <w:r>
-        <w:rPr>
-          <w:rFonts w:hint="eastAsia"/>
-        </w:rPr>
-        <w:t>项目的一个封装加强版本</w:t>
-      </w:r>
-    </w:p>
-    <w:p>
-      <w:r>
-        <w:rPr>
-          <w:rFonts w:hint="eastAsia"/>
-        </w:rPr>
-        <w:t>用于识别图片中文字与数字</w:t>
-      </w:r>
-    </w:p>
-    <w:p/>
-    <w:p>
-      <w:pPr>
-        <w:pStyle w:val="3"/>
-        <w:numPr>
-          <w:ilvl w:val="0"/>
-          <w:numId w:val="1"/>
-        </w:numPr>
-      </w:pPr>
-      <w:r>
-        <w:t>youtudemo</w:t>
-      </w:r>
-    </w:p>
-    <w:p>
-      <w:r>
-        <w:rPr>
-          <w:rFonts w:hint="eastAsia"/>
-        </w:rPr>
-        <w:t>身份证识别</w:t>
-      </w:r>
-      <w:r>
-        <w:t>ocr</w:t>
-      </w:r>
-    </w:p>
-    <w:p>
-      <w:r>
-        <w:rPr>
-          <w:rFonts w:hint="eastAsia"/>
-        </w:rPr>
-        <w:t>人脸识别以及文字识别</w:t>
+          <w:rFonts w:hint="eastAsia"/>
+          <w:lang w:val="en-US" w:eastAsia="zh-CN"/>
+        </w:rPr>
+        <w:t>读写测试</w:t>
       </w:r>
     </w:p>
     <w:sectPr>

</xml_diff>

<commit_message>
add spring boot mybatis batch insert
</commit_message>
<xml_diff>
--- a/vskeddemos/documents/mavenproject工程列表说明.docx
+++ b/vskeddemos/documents/mavenproject工程列表说明.docx
@@ -226,767 +226,789 @@
         </w:rPr>
         <w:t>f</w:t>
       </w:r>
+      <w:r>
+        <w:rPr>
+          <w:rFonts w:hint="eastAsia"/>
+        </w:rPr>
+        <w:t>linkdemo</w:t>
+      </w:r>
+    </w:p>
+    <w:p>
+      <w:pPr>
+        <w:rPr>
+          <w:rFonts w:hint="eastAsia"/>
+          <w:lang w:val="en-US" w:eastAsia="zh-CN"/>
+        </w:rPr>
+      </w:pPr>
+      <w:r>
+        <w:rPr>
+          <w:rFonts w:hint="default"/>
+          <w:lang w:val="en-US"/>
+        </w:rPr>
+        <w:t xml:space="preserve">flink1 </w:t>
+      </w:r>
+      <w:r>
+        <w:rPr>
+          <w:rFonts w:hint="eastAsia"/>
+          <w:lang w:val="en-US" w:eastAsia="zh-CN"/>
+        </w:rPr>
+        <w:t>基本单词统计示例</w:t>
+      </w:r>
+    </w:p>
+    <w:p>
+      <w:pPr>
+        <w:rPr>
+          <w:rFonts w:hint="default"/>
+          <w:lang w:val="en-US" w:eastAsia="zh-CN"/>
+        </w:rPr>
+      </w:pPr>
+      <w:r>
+        <w:rPr>
+          <w:rFonts w:hint="eastAsia"/>
+          <w:lang w:val="en-US" w:eastAsia="zh-CN"/>
+        </w:rPr>
+        <w:t>flink2 连接kafka统计示例</w:t>
+      </w:r>
+    </w:p>
+    <w:p>
+      <w:pPr>
+        <w:rPr>
+          <w:rFonts w:hint="default" w:eastAsiaTheme="minorEastAsia"/>
+          <w:lang w:val="en-US" w:eastAsia="zh-CN"/>
+        </w:rPr>
+      </w:pPr>
+      <w:r>
+        <w:rPr>
+          <w:rFonts w:hint="default"/>
+          <w:lang w:val="en-US" w:eastAsia="zh-CN"/>
+        </w:rPr>
+        <w:t xml:space="preserve">flink3 </w:t>
+      </w:r>
+      <w:r>
+        <w:rPr>
+          <w:rFonts w:hint="eastAsia"/>
+          <w:lang w:val="en-US" w:eastAsia="zh-CN"/>
+        </w:rPr>
+        <w:t>从kafka读数据通过接口发给websocket</w:t>
+      </w:r>
+    </w:p>
+    <w:p/>
+    <w:p>
+      <w:pPr>
+        <w:pStyle w:val="3"/>
+        <w:numPr>
+          <w:ilvl w:val="0"/>
+          <w:numId w:val="1"/>
+        </w:numPr>
+      </w:pPr>
+      <w:r>
+        <w:t>ftpdemo</w:t>
+      </w:r>
+    </w:p>
+    <w:p>
+      <w:r>
+        <w:rPr>
+          <w:rFonts w:hint="eastAsia"/>
+        </w:rPr>
+        <w:t>使用</w:t>
+      </w:r>
+      <w:r>
+        <w:t>jsch</w:t>
+      </w:r>
+      <w:r>
+        <w:rPr>
+          <w:rFonts w:hint="eastAsia"/>
+        </w:rPr>
+        <w:t>技术封装的ftp工具类</w:t>
+      </w:r>
+    </w:p>
+    <w:p>
+      <w:r>
+        <w:rPr>
+          <w:rFonts w:hint="eastAsia"/>
+        </w:rPr>
+        <w:t>ftp工具类测试，包括上传，下载，创建文件夹，删除文件，文件列表等。</w:t>
+      </w:r>
+    </w:p>
+    <w:p>
+      <w:pPr>
+        <w:pStyle w:val="3"/>
+        <w:numPr>
+          <w:ilvl w:val="0"/>
+          <w:numId w:val="1"/>
+        </w:numPr>
+      </w:pPr>
+      <w:r>
+        <w:rPr>
+          <w:rFonts w:hint="eastAsia"/>
+        </w:rPr>
+        <w:t>h</w:t>
+      </w:r>
+      <w:r>
+        <w:t>ikaricpdemo</w:t>
+      </w:r>
+    </w:p>
+    <w:p>
+      <w:r>
+        <w:rPr>
+          <w:rFonts w:hint="eastAsia"/>
+        </w:rPr>
+        <w:t>使用hikaricp连接</w:t>
+      </w:r>
+      <w:r>
+        <w:t>mysql</w:t>
+      </w:r>
+      <w:r>
+        <w:rPr>
+          <w:rFonts w:hint="eastAsia"/>
+        </w:rPr>
+        <w:t>示例</w:t>
+      </w:r>
+    </w:p>
+    <w:p/>
+    <w:p>
+      <w:pPr>
+        <w:pStyle w:val="3"/>
+        <w:numPr>
+          <w:ilvl w:val="0"/>
+          <w:numId w:val="1"/>
+        </w:numPr>
+      </w:pPr>
+      <w:r>
+        <w:t>httpunitdemo</w:t>
+      </w:r>
+    </w:p>
+    <w:p>
+      <w:r>
+        <w:rPr>
+          <w:rFonts w:hint="eastAsia"/>
+        </w:rPr>
+        <w:t>网页抓虫子技术示例，可以执行抓到网页中的js用来模拟自动点击事件，自动提交事件等，与</w:t>
+      </w:r>
+      <w:r>
+        <w:rPr>
+          <w:rStyle w:val="8"/>
+        </w:rPr>
+        <w:fldChar w:fldCharType="begin"/>
+      </w:r>
+      <w:r>
+        <w:rPr>
+          <w:rStyle w:val="8"/>
+        </w:rPr>
+        <w:instrText xml:space="preserve"> HYPERLINK \l "_jsoupdemo" </w:instrText>
+      </w:r>
+      <w:r>
+        <w:rPr>
+          <w:rStyle w:val="8"/>
+        </w:rPr>
+        <w:fldChar w:fldCharType="separate"/>
+      </w:r>
+      <w:r>
+        <w:rPr>
+          <w:rStyle w:val="8"/>
+          <w:rFonts w:hint="eastAsia"/>
+        </w:rPr>
+        <w:t>jsoup</w:t>
+      </w:r>
+      <w:r>
+        <w:rPr>
+          <w:rStyle w:val="8"/>
+        </w:rPr>
+        <w:fldChar w:fldCharType="end"/>
+      </w:r>
+      <w:r>
+        <w:rPr>
+          <w:rFonts w:hint="eastAsia"/>
+        </w:rPr>
+        <w:t>配合强大无比</w:t>
+      </w:r>
+    </w:p>
+    <w:p>
+      <w:pPr>
+        <w:pStyle w:val="3"/>
+        <w:numPr>
+          <w:ilvl w:val="0"/>
+          <w:numId w:val="1"/>
+        </w:numPr>
+      </w:pPr>
+      <w:r>
+        <w:t>imgdemo</w:t>
+      </w:r>
+    </w:p>
+    <w:p>
+      <w:r>
+        <w:rPr>
+          <w:rFonts w:hint="eastAsia"/>
+        </w:rPr>
+        <w:t>提供了base64编码的图片与文件之间的互相转换</w:t>
+      </w:r>
+    </w:p>
+    <w:p/>
+    <w:p>
+      <w:pPr>
+        <w:pStyle w:val="3"/>
+        <w:numPr>
+          <w:ilvl w:val="0"/>
+          <w:numId w:val="1"/>
+        </w:numPr>
+      </w:pPr>
+      <w:r>
+        <w:t>jacksondemo</w:t>
+      </w:r>
+    </w:p>
+    <w:p>
+      <w:r>
+        <w:rPr>
+          <w:rFonts w:hint="eastAsia"/>
+        </w:rPr>
+        <w:t>当前最好的json转换类库</w:t>
+      </w:r>
+    </w:p>
+    <w:p>
+      <w:r>
+        <w:rPr>
+          <w:rFonts w:hint="eastAsia"/>
+        </w:rPr>
+        <w:t>结合的单元测试与日志框架将json与map,list,bean等互相转换示例</w:t>
+      </w:r>
+    </w:p>
+    <w:p>
+      <w:pPr>
+        <w:pStyle w:val="3"/>
+        <w:numPr>
+          <w:ilvl w:val="0"/>
+          <w:numId w:val="1"/>
+        </w:numPr>
+      </w:pPr>
+      <w:r>
+        <w:t>jodddboomdemo</w:t>
+      </w:r>
+    </w:p>
+    <w:p>
+      <w:r>
+        <w:t>数据库访问的轻量级封装，可看作一个简单的ORM</w:t>
+      </w:r>
+    </w:p>
+    <w:p/>
+    <w:p>
+      <w:pPr>
+        <w:pStyle w:val="3"/>
+        <w:numPr>
+          <w:ilvl w:val="0"/>
+          <w:numId w:val="1"/>
+        </w:numPr>
+      </w:pPr>
+      <w:r>
+        <w:t>jpinyindemo</w:t>
+      </w:r>
+    </w:p>
+    <w:p>
+      <w:r>
+        <w:rPr>
+          <w:rFonts w:hint="eastAsia"/>
+        </w:rPr>
+        <w:t>提供汉字转拼音的一个示例</w:t>
+      </w:r>
+    </w:p>
+    <w:p/>
+    <w:p>
+      <w:pPr>
+        <w:pStyle w:val="3"/>
+        <w:numPr>
+          <w:ilvl w:val="0"/>
+          <w:numId w:val="1"/>
+        </w:numPr>
+      </w:pPr>
+      <w:bookmarkStart w:id="0" w:name="_jsoupdemo"/>
+      <w:bookmarkEnd w:id="0"/>
+      <w:r>
+        <w:t>jsoupdemo</w:t>
+      </w:r>
+    </w:p>
+    <w:p>
+      <w:r>
+        <w:rPr>
+          <w:rFonts w:hint="eastAsia"/>
+        </w:rPr>
+        <w:t>使用java来解析html或是操作html相关元素,支持类似jquery的各类选择器</w:t>
+      </w:r>
+    </w:p>
+    <w:p>
+      <w:r>
+        <w:rPr>
+          <w:rFonts w:hint="eastAsia"/>
+        </w:rPr>
+        <w:t>支持网页内元素及属性设置及获取</w:t>
+      </w:r>
+    </w:p>
+    <w:p>
+      <w:pPr>
+        <w:pStyle w:val="3"/>
+        <w:numPr>
+          <w:ilvl w:val="0"/>
+          <w:numId w:val="1"/>
+        </w:numPr>
+      </w:pPr>
+      <w:r>
+        <w:t>log4j2demo</w:t>
+      </w:r>
+    </w:p>
+    <w:p>
+      <w:r>
+        <w:t>log4j2</w:t>
+      </w:r>
+      <w:r>
+        <w:rPr>
+          <w:rFonts w:hint="eastAsia"/>
+        </w:rPr>
+        <w:t>日志框架包括数据库写入</w:t>
+      </w:r>
+    </w:p>
+    <w:p/>
+    <w:p>
+      <w:pPr>
+        <w:pStyle w:val="3"/>
+        <w:numPr>
+          <w:ilvl w:val="0"/>
+          <w:numId w:val="1"/>
+        </w:numPr>
+      </w:pPr>
+      <w:r>
+        <w:t>logbackdemo</w:t>
+      </w:r>
+    </w:p>
+    <w:p>
+      <w:r>
+        <w:t>logback</w:t>
+      </w:r>
+      <w:r>
+        <w:rPr>
+          <w:rFonts w:hint="eastAsia"/>
+        </w:rPr>
+        <w:t>日志框架写入包括数据库写入示例</w:t>
+      </w:r>
+    </w:p>
+    <w:p/>
+    <w:p>
+      <w:pPr>
+        <w:pStyle w:val="3"/>
+        <w:numPr>
+          <w:ilvl w:val="0"/>
+          <w:numId w:val="1"/>
+        </w:numPr>
+      </w:pPr>
+      <w:r>
+        <w:t>mavendemo</w:t>
+      </w:r>
+    </w:p>
+    <w:p>
+      <w:r>
+        <w:rPr>
+          <w:rFonts w:hint="eastAsia"/>
+        </w:rPr>
+        <w:t>一个最简单的maven的web项目示例</w:t>
+      </w:r>
+    </w:p>
+    <w:p/>
+    <w:p>
+      <w:pPr>
+        <w:pStyle w:val="3"/>
+        <w:numPr>
+          <w:ilvl w:val="0"/>
+          <w:numId w:val="1"/>
+        </w:numPr>
+      </w:pPr>
+      <w:r>
+        <w:t>okhttpdemo</w:t>
+      </w:r>
+    </w:p>
+    <w:p>
+      <w:r>
+        <w:rPr>
+          <w:rFonts w:hint="eastAsia"/>
+        </w:rPr>
+        <w:t>比httpclient更好的网络请求框架</w:t>
+      </w:r>
+    </w:p>
+    <w:p>
+      <w:r>
+        <w:rPr>
+          <w:rFonts w:hint="eastAsia"/>
+        </w:rPr>
+        <w:t>可以用来发get与post的请求效率更高</w:t>
+      </w:r>
+    </w:p>
+    <w:p>
+      <w:pPr>
+        <w:pStyle w:val="3"/>
+        <w:numPr>
+          <w:ilvl w:val="0"/>
+          <w:numId w:val="1"/>
+        </w:numPr>
+      </w:pPr>
+      <w:r>
+        <w:t>poidemonew</w:t>
+      </w:r>
+    </w:p>
+    <w:p>
+      <w:r>
+        <w:rPr>
+          <w:rFonts w:hint="eastAsia"/>
+        </w:rPr>
+        <w:t>使用poi操作excel文件示例新版本</w:t>
+      </w:r>
+    </w:p>
+    <w:p/>
+    <w:p>
+      <w:pPr>
+        <w:pStyle w:val="3"/>
+        <w:numPr>
+          <w:ilvl w:val="0"/>
+          <w:numId w:val="1"/>
+        </w:numPr>
+      </w:pPr>
+      <w:r>
+        <w:t>portscan</w:t>
+      </w:r>
+    </w:p>
+    <w:p>
+      <w:r>
+        <w:rPr>
+          <w:rFonts w:hint="eastAsia"/>
+        </w:rPr>
+        <w:t>java版本端口扫描示例</w:t>
+      </w:r>
+    </w:p>
+    <w:p>
+      <w:r>
+        <w:rPr>
+          <w:rFonts w:hint="eastAsia"/>
+        </w:rPr>
+        <w:t>用于扫描某些机器的某些端口是否开放</w:t>
+      </w:r>
+    </w:p>
+    <w:p/>
+    <w:p>
+      <w:pPr>
+        <w:pStyle w:val="3"/>
+        <w:numPr>
+          <w:ilvl w:val="0"/>
+          <w:numId w:val="1"/>
+        </w:numPr>
+      </w:pPr>
+      <w:r>
+        <w:t>redisdemo</w:t>
+      </w:r>
+    </w:p>
+    <w:p>
+      <w:r>
+        <w:rPr>
+          <w:rFonts w:hint="eastAsia"/>
+        </w:rPr>
+        <w:t>java连接redis内存库简单示例</w:t>
+      </w:r>
+    </w:p>
+    <w:p/>
+    <w:p>
+      <w:pPr>
+        <w:pStyle w:val="3"/>
+        <w:numPr>
+          <w:ilvl w:val="0"/>
+          <w:numId w:val="1"/>
+        </w:numPr>
+      </w:pPr>
+      <w:r>
+        <w:t>retrofitdemo</w:t>
+      </w:r>
+    </w:p>
+    <w:p>
+      <w:r>
+        <w:rPr>
+          <w:rFonts w:hint="eastAsia"/>
+        </w:rPr>
+        <w:t>这是一个对okhttp的封装类似于httpclient技术用代码来模拟http的get,post等请求信息。不过这个框架是使用接口与注解形式的</w:t>
+      </w:r>
+    </w:p>
+    <w:p/>
+    <w:p>
+      <w:pPr>
+        <w:pStyle w:val="3"/>
+        <w:numPr>
+          <w:ilvl w:val="0"/>
+          <w:numId w:val="1"/>
+        </w:numPr>
+      </w:pPr>
+      <w:r>
+        <w:t>rmidemo</w:t>
+      </w:r>
+    </w:p>
+    <w:p>
+      <w:pPr>
+        <w:rPr>
+          <w:rFonts w:hint="eastAsia"/>
+        </w:rPr>
+      </w:pPr>
+      <w:r>
+        <w:rPr>
+          <w:rFonts w:hint="eastAsia"/>
+        </w:rPr>
+        <w:t>java远程方法调用一个示例，分为客户端与服务端</w:t>
+      </w:r>
+    </w:p>
+    <w:p>
+      <w:pPr>
+        <w:rPr>
+          <w:rFonts w:hint="eastAsia"/>
+        </w:rPr>
+      </w:pPr>
+    </w:p>
+    <w:p>
+      <w:pPr>
+        <w:pStyle w:val="3"/>
+        <w:numPr>
+          <w:ilvl w:val="0"/>
+          <w:numId w:val="1"/>
+        </w:numPr>
+        <w:rPr>
+          <w:rFonts w:hint="eastAsia"/>
+        </w:rPr>
+      </w:pPr>
+      <w:r>
+        <w:rPr>
+          <w:rFonts w:hint="default"/>
+          <w:lang w:val="en-US"/>
+        </w:rPr>
+        <w:t>r</w:t>
+      </w:r>
+      <w:r>
+        <w:rPr>
+          <w:rFonts w:hint="eastAsia"/>
+        </w:rPr>
+        <w:t>unjar</w:t>
+      </w:r>
+    </w:p>
+    <w:p>
+      <w:pPr>
+        <w:rPr>
+          <w:rFonts w:hint="default" w:eastAsiaTheme="minorEastAsia"/>
+          <w:lang w:val="en-US" w:eastAsia="zh-CN"/>
+        </w:rPr>
+      </w:pPr>
+      <w:r>
+        <w:rPr>
+          <w:rFonts w:hint="eastAsia"/>
+          <w:lang w:val="en-US" w:eastAsia="zh-CN"/>
+        </w:rPr>
+        <w:t>使用maven将程序打成可运行的jar包</w:t>
+      </w:r>
+    </w:p>
+    <w:p/>
+    <w:p>
+      <w:pPr>
+        <w:pStyle w:val="3"/>
+        <w:numPr>
+          <w:ilvl w:val="0"/>
+          <w:numId w:val="1"/>
+        </w:numPr>
+      </w:pPr>
+      <w:r>
+        <w:t>rxtxdemo</w:t>
+      </w:r>
+    </w:p>
+    <w:p>
+      <w:r>
+        <w:rPr>
+          <w:rFonts w:hint="eastAsia"/>
+        </w:rPr>
+        <w:t>java串口通讯示例，将16进制数据写入串口</w:t>
+      </w:r>
+    </w:p>
+    <w:p>
+      <w:pPr>
+        <w:pStyle w:val="3"/>
+        <w:numPr>
+          <w:ilvl w:val="0"/>
+          <w:numId w:val="1"/>
+        </w:numPr>
+      </w:pPr>
+      <w:r>
+        <w:t>sessioncookie</w:t>
+      </w:r>
+    </w:p>
+    <w:p>
+      <w:r>
+        <w:rPr>
+          <w:rFonts w:hint="eastAsia"/>
+        </w:rPr>
+        <w:t>演示了使用cookie与session的两个项目</w:t>
+      </w:r>
+    </w:p>
+    <w:p/>
+    <w:p>
+      <w:pPr>
+        <w:pStyle w:val="3"/>
+        <w:numPr>
+          <w:ilvl w:val="0"/>
+          <w:numId w:val="1"/>
+        </w:numPr>
+      </w:pPr>
+      <w:r>
+        <w:t>shirorestful</w:t>
+      </w:r>
+    </w:p>
+    <w:p>
+      <w:r>
+        <w:t>springmvc+mybatis+mysql+shiro</w:t>
+      </w:r>
+    </w:p>
+    <w:p>
+      <w:r>
+        <w:rPr>
+          <w:rFonts w:hint="eastAsia"/>
+        </w:rPr>
+        <w:t>这个框架不带分页与事务的管理</w:t>
+      </w:r>
+    </w:p>
+    <w:p/>
+    <w:p>
+      <w:pPr>
+        <w:pStyle w:val="3"/>
+        <w:numPr>
+          <w:ilvl w:val="0"/>
+          <w:numId w:val="1"/>
+        </w:numPr>
+      </w:pPr>
+      <w:r>
+        <w:t>shirorestfulpagination</w:t>
+      </w:r>
+    </w:p>
+    <w:p>
+      <w:r>
+        <w:t>springmvc+mybatis+mysql+shiro+pagehelper</w:t>
+      </w:r>
+    </w:p>
+    <w:p>
+      <w:r>
+        <w:rPr>
+          <w:rFonts w:hint="eastAsia"/>
+        </w:rPr>
+        <w:t>上个框架的增强版本实现。添加了分页类的使用</w:t>
+      </w:r>
+    </w:p>
+    <w:p/>
+    <w:p>
+      <w:pPr>
+        <w:pStyle w:val="3"/>
+        <w:numPr>
+          <w:ilvl w:val="0"/>
+          <w:numId w:val="1"/>
+        </w:numPr>
+      </w:pPr>
+      <w:r>
+        <w:t>slf4jdemo</w:t>
+      </w:r>
+    </w:p>
+    <w:p>
+      <w:r>
+        <w:rPr>
+          <w:rFonts w:hint="eastAsia"/>
+        </w:rPr>
+        <w:t>slf</w:t>
+      </w:r>
+      <w:r>
+        <w:t>4j+log4j2</w:t>
+      </w:r>
+      <w:r>
+        <w:rPr>
+          <w:rFonts w:hint="eastAsia"/>
+        </w:rPr>
+        <w:t>日志未整合spring</w:t>
+      </w:r>
+    </w:p>
+    <w:p/>
+    <w:p>
+      <w:pPr>
+        <w:pStyle w:val="3"/>
+        <w:numPr>
+          <w:ilvl w:val="0"/>
+          <w:numId w:val="1"/>
+        </w:numPr>
+      </w:pPr>
+      <w:r>
+        <w:t>socketdemo</w:t>
+      </w:r>
+    </w:p>
+    <w:p>
+      <w:r>
+        <w:rPr>
+          <w:rFonts w:hint="eastAsia"/>
+        </w:rPr>
+        <w:t>so</w:t>
+      </w:r>
+      <w:r>
+        <w:t>cket</w:t>
+      </w:r>
+      <w:r>
+        <w:rPr>
+          <w:rFonts w:hint="eastAsia"/>
+        </w:rPr>
+        <w:t>使用tcp与udp发送与接收数据</w:t>
+      </w:r>
+    </w:p>
+    <w:p>
+      <w:pPr>
+        <w:rPr>
+          <w:rFonts w:hint="eastAsia"/>
+        </w:rPr>
+      </w:pPr>
+      <w:r>
+        <w:rPr>
+          <w:rFonts w:hint="eastAsia"/>
+        </w:rPr>
+        <w:t>包括了socket+json的一个接口，这个接口使用了intel小端对齐中邮</w:t>
+      </w:r>
+    </w:p>
+    <w:p>
+      <w:pPr>
+        <w:pStyle w:val="3"/>
+        <w:numPr>
+          <w:ilvl w:val="0"/>
+          <w:numId w:val="1"/>
+        </w:numPr>
+        <w:rPr>
+          <w:rFonts w:hint="eastAsia"/>
+        </w:rPr>
+      </w:pPr>
+      <w:r>
+        <w:rPr>
+          <w:rFonts w:hint="eastAsia"/>
+        </w:rPr>
+        <w:t>springboot2list</w:t>
+      </w:r>
+    </w:p>
+    <w:p>
+      <w:pPr>
+        <w:rPr>
+          <w:rFonts w:hint="default" w:eastAsiaTheme="minorEastAsia"/>
+          <w:lang w:val="en-US" w:eastAsia="zh-CN"/>
+        </w:rPr>
+      </w:pPr>
+      <w:r>
+        <w:rPr>
+          <w:rFonts w:hint="default"/>
+          <w:lang w:val="en-US"/>
+        </w:rPr>
+        <w:t xml:space="preserve">mybatisdemo </w:t>
+      </w:r>
+      <w:r>
+        <w:rPr>
+          <w:rFonts w:hint="eastAsia"/>
+          <w:lang w:val="en-US" w:eastAsia="zh-CN"/>
+        </w:rPr>
+        <w:t>使用mybatis手动控制事务批量插入</w:t>
+      </w:r>
       <w:bookmarkStart w:id="1" w:name="_GoBack"/>
       <w:bookmarkEnd w:id="1"/>
-      <w:r>
-        <w:rPr>
-          <w:rFonts w:hint="eastAsia"/>
-        </w:rPr>
-        <w:t>linkdemo</w:t>
-      </w:r>
-    </w:p>
-    <w:p>
-      <w:pPr>
-        <w:rPr>
-          <w:rFonts w:hint="eastAsia"/>
-          <w:lang w:val="en-US" w:eastAsia="zh-CN"/>
-        </w:rPr>
-      </w:pPr>
-      <w:r>
-        <w:rPr>
-          <w:rFonts w:hint="default"/>
-          <w:lang w:val="en-US"/>
-        </w:rPr>
-        <w:t xml:space="preserve">flink1 </w:t>
-      </w:r>
-      <w:r>
-        <w:rPr>
-          <w:rFonts w:hint="eastAsia"/>
-          <w:lang w:val="en-US" w:eastAsia="zh-CN"/>
-        </w:rPr>
-        <w:t>基本单词统计示例</w:t>
-      </w:r>
-    </w:p>
-    <w:p>
-      <w:pPr>
-        <w:rPr>
-          <w:rFonts w:hint="default"/>
-          <w:lang w:val="en-US" w:eastAsia="zh-CN"/>
-        </w:rPr>
-      </w:pPr>
-      <w:r>
-        <w:rPr>
-          <w:rFonts w:hint="eastAsia"/>
-          <w:lang w:val="en-US" w:eastAsia="zh-CN"/>
-        </w:rPr>
-        <w:t>flink2 连接kafka统计示例</w:t>
-      </w:r>
-    </w:p>
-    <w:p>
-      <w:pPr>
-        <w:rPr>
-          <w:rFonts w:hint="default" w:eastAsiaTheme="minorEastAsia"/>
-          <w:lang w:val="en-US" w:eastAsia="zh-CN"/>
-        </w:rPr>
-      </w:pPr>
-      <w:r>
-        <w:rPr>
-          <w:rFonts w:hint="default"/>
-          <w:lang w:val="en-US" w:eastAsia="zh-CN"/>
-        </w:rPr>
-        <w:t xml:space="preserve">flink3 </w:t>
-      </w:r>
-      <w:r>
-        <w:rPr>
-          <w:rFonts w:hint="eastAsia"/>
-          <w:lang w:val="en-US" w:eastAsia="zh-CN"/>
-        </w:rPr>
-        <w:t>从kafka读数据通过接口发给websocket</w:t>
-      </w:r>
-    </w:p>
-    <w:p/>
-    <w:p>
-      <w:pPr>
-        <w:pStyle w:val="3"/>
-        <w:numPr>
-          <w:ilvl w:val="0"/>
-          <w:numId w:val="1"/>
-        </w:numPr>
-      </w:pPr>
-      <w:r>
-        <w:t>ftpdemo</w:t>
-      </w:r>
-    </w:p>
-    <w:p>
-      <w:r>
-        <w:rPr>
-          <w:rFonts w:hint="eastAsia"/>
-        </w:rPr>
-        <w:t>使用</w:t>
-      </w:r>
-      <w:r>
-        <w:t>jsch</w:t>
-      </w:r>
-      <w:r>
-        <w:rPr>
-          <w:rFonts w:hint="eastAsia"/>
-        </w:rPr>
-        <w:t>技术封装的ftp工具类</w:t>
-      </w:r>
-    </w:p>
-    <w:p>
-      <w:r>
-        <w:rPr>
-          <w:rFonts w:hint="eastAsia"/>
-        </w:rPr>
-        <w:t>ftp工具类测试，包括上传，下载，创建文件夹，删除文件，文件列表等。</w:t>
-      </w:r>
-    </w:p>
-    <w:p>
-      <w:pPr>
-        <w:pStyle w:val="3"/>
-        <w:numPr>
-          <w:ilvl w:val="0"/>
-          <w:numId w:val="1"/>
-        </w:numPr>
-      </w:pPr>
-      <w:r>
-        <w:rPr>
-          <w:rFonts w:hint="eastAsia"/>
-        </w:rPr>
-        <w:t>h</w:t>
-      </w:r>
-      <w:r>
-        <w:t>ikaricpdemo</w:t>
-      </w:r>
-    </w:p>
-    <w:p>
-      <w:r>
-        <w:rPr>
-          <w:rFonts w:hint="eastAsia"/>
-        </w:rPr>
-        <w:t>使用hikaricp连接</w:t>
-      </w:r>
-      <w:r>
-        <w:t>mysql</w:t>
-      </w:r>
-      <w:r>
-        <w:rPr>
-          <w:rFonts w:hint="eastAsia"/>
-        </w:rPr>
-        <w:t>示例</w:t>
-      </w:r>
-    </w:p>
-    <w:p/>
-    <w:p>
-      <w:pPr>
-        <w:pStyle w:val="3"/>
-        <w:numPr>
-          <w:ilvl w:val="0"/>
-          <w:numId w:val="1"/>
-        </w:numPr>
-      </w:pPr>
-      <w:r>
-        <w:t>httpunitdemo</w:t>
-      </w:r>
-    </w:p>
-    <w:p>
-      <w:r>
-        <w:rPr>
-          <w:rFonts w:hint="eastAsia"/>
-        </w:rPr>
-        <w:t>网页抓虫子技术示例，可以执行抓到网页中的js用来模拟自动点击事件，自动提交事件等，与</w:t>
-      </w:r>
-      <w:r>
-        <w:rPr>
-          <w:rStyle w:val="8"/>
-        </w:rPr>
-        <w:fldChar w:fldCharType="begin"/>
-      </w:r>
-      <w:r>
-        <w:rPr>
-          <w:rStyle w:val="8"/>
-        </w:rPr>
-        <w:instrText xml:space="preserve"> HYPERLINK \l "_jsoupdemo" </w:instrText>
-      </w:r>
-      <w:r>
-        <w:rPr>
-          <w:rStyle w:val="8"/>
-        </w:rPr>
-        <w:fldChar w:fldCharType="separate"/>
-      </w:r>
-      <w:r>
-        <w:rPr>
-          <w:rStyle w:val="8"/>
-          <w:rFonts w:hint="eastAsia"/>
-        </w:rPr>
-        <w:t>jsoup</w:t>
-      </w:r>
-      <w:r>
-        <w:rPr>
-          <w:rStyle w:val="8"/>
-        </w:rPr>
-        <w:fldChar w:fldCharType="end"/>
-      </w:r>
-      <w:r>
-        <w:rPr>
-          <w:rFonts w:hint="eastAsia"/>
-        </w:rPr>
-        <w:t>配合强大无比</w:t>
-      </w:r>
-    </w:p>
-    <w:p>
-      <w:pPr>
-        <w:pStyle w:val="3"/>
-        <w:numPr>
-          <w:ilvl w:val="0"/>
-          <w:numId w:val="1"/>
-        </w:numPr>
-      </w:pPr>
-      <w:r>
-        <w:t>imgdemo</w:t>
-      </w:r>
-    </w:p>
-    <w:p>
-      <w:r>
-        <w:rPr>
-          <w:rFonts w:hint="eastAsia"/>
-        </w:rPr>
-        <w:t>提供了base64编码的图片与文件之间的互相转换</w:t>
-      </w:r>
-    </w:p>
-    <w:p/>
-    <w:p>
-      <w:pPr>
-        <w:pStyle w:val="3"/>
-        <w:numPr>
-          <w:ilvl w:val="0"/>
-          <w:numId w:val="1"/>
-        </w:numPr>
-      </w:pPr>
-      <w:r>
-        <w:t>jacksondemo</w:t>
-      </w:r>
-    </w:p>
-    <w:p>
-      <w:r>
-        <w:rPr>
-          <w:rFonts w:hint="eastAsia"/>
-        </w:rPr>
-        <w:t>当前最好的json转换类库</w:t>
-      </w:r>
-    </w:p>
-    <w:p>
-      <w:r>
-        <w:rPr>
-          <w:rFonts w:hint="eastAsia"/>
-        </w:rPr>
-        <w:t>结合的单元测试与日志框架将json与map,list,bean等互相转换示例</w:t>
-      </w:r>
-    </w:p>
-    <w:p>
-      <w:pPr>
-        <w:pStyle w:val="3"/>
-        <w:numPr>
-          <w:ilvl w:val="0"/>
-          <w:numId w:val="1"/>
-        </w:numPr>
-      </w:pPr>
-      <w:r>
-        <w:t>jodddboomdemo</w:t>
-      </w:r>
-    </w:p>
-    <w:p>
-      <w:r>
-        <w:t>数据库访问的轻量级封装，可看作一个简单的ORM</w:t>
-      </w:r>
-    </w:p>
-    <w:p/>
-    <w:p>
-      <w:pPr>
-        <w:pStyle w:val="3"/>
-        <w:numPr>
-          <w:ilvl w:val="0"/>
-          <w:numId w:val="1"/>
-        </w:numPr>
-      </w:pPr>
-      <w:r>
-        <w:t>jpinyindemo</w:t>
-      </w:r>
-    </w:p>
-    <w:p>
-      <w:r>
-        <w:rPr>
-          <w:rFonts w:hint="eastAsia"/>
-        </w:rPr>
-        <w:t>提供汉字转拼音的一个示例</w:t>
-      </w:r>
-    </w:p>
-    <w:p/>
-    <w:p>
-      <w:pPr>
-        <w:pStyle w:val="3"/>
-        <w:numPr>
-          <w:ilvl w:val="0"/>
-          <w:numId w:val="1"/>
-        </w:numPr>
-      </w:pPr>
-      <w:bookmarkStart w:id="0" w:name="_jsoupdemo"/>
-      <w:bookmarkEnd w:id="0"/>
-      <w:r>
-        <w:t>jsoupdemo</w:t>
-      </w:r>
-    </w:p>
-    <w:p>
-      <w:r>
-        <w:rPr>
-          <w:rFonts w:hint="eastAsia"/>
-        </w:rPr>
-        <w:t>使用java来解析html或是操作html相关元素,支持类似jquery的各类选择器</w:t>
-      </w:r>
-    </w:p>
-    <w:p>
-      <w:r>
-        <w:rPr>
-          <w:rFonts w:hint="eastAsia"/>
-        </w:rPr>
-        <w:t>支持网页内元素及属性设置及获取</w:t>
-      </w:r>
-    </w:p>
-    <w:p>
-      <w:pPr>
-        <w:pStyle w:val="3"/>
-        <w:numPr>
-          <w:ilvl w:val="0"/>
-          <w:numId w:val="1"/>
-        </w:numPr>
-      </w:pPr>
-      <w:r>
-        <w:t>log4j2demo</w:t>
-      </w:r>
-    </w:p>
-    <w:p>
-      <w:r>
-        <w:t>log4j2</w:t>
-      </w:r>
-      <w:r>
-        <w:rPr>
-          <w:rFonts w:hint="eastAsia"/>
-        </w:rPr>
-        <w:t>日志框架包括数据库写入</w:t>
-      </w:r>
-    </w:p>
-    <w:p/>
-    <w:p>
-      <w:pPr>
-        <w:pStyle w:val="3"/>
-        <w:numPr>
-          <w:ilvl w:val="0"/>
-          <w:numId w:val="1"/>
-        </w:numPr>
-      </w:pPr>
-      <w:r>
-        <w:t>logbackdemo</w:t>
-      </w:r>
-    </w:p>
-    <w:p>
-      <w:r>
-        <w:t>logback</w:t>
-      </w:r>
-      <w:r>
-        <w:rPr>
-          <w:rFonts w:hint="eastAsia"/>
-        </w:rPr>
-        <w:t>日志框架写入包括数据库写入示例</w:t>
-      </w:r>
-    </w:p>
-    <w:p/>
-    <w:p>
-      <w:pPr>
-        <w:pStyle w:val="3"/>
-        <w:numPr>
-          <w:ilvl w:val="0"/>
-          <w:numId w:val="1"/>
-        </w:numPr>
-      </w:pPr>
-      <w:r>
-        <w:t>mavendemo</w:t>
-      </w:r>
-    </w:p>
-    <w:p>
-      <w:r>
-        <w:rPr>
-          <w:rFonts w:hint="eastAsia"/>
-        </w:rPr>
-        <w:t>一个最简单的maven的web项目示例</w:t>
-      </w:r>
-    </w:p>
-    <w:p/>
-    <w:p>
-      <w:pPr>
-        <w:pStyle w:val="3"/>
-        <w:numPr>
-          <w:ilvl w:val="0"/>
-          <w:numId w:val="1"/>
-        </w:numPr>
-      </w:pPr>
-      <w:r>
-        <w:t>okhttpdemo</w:t>
-      </w:r>
-    </w:p>
-    <w:p>
-      <w:r>
-        <w:rPr>
-          <w:rFonts w:hint="eastAsia"/>
-        </w:rPr>
-        <w:t>比httpclient更好的网络请求框架</w:t>
-      </w:r>
-    </w:p>
-    <w:p>
-      <w:r>
-        <w:rPr>
-          <w:rFonts w:hint="eastAsia"/>
-        </w:rPr>
-        <w:t>可以用来发get与post的请求效率更高</w:t>
-      </w:r>
-    </w:p>
-    <w:p>
-      <w:pPr>
-        <w:pStyle w:val="3"/>
-        <w:numPr>
-          <w:ilvl w:val="0"/>
-          <w:numId w:val="1"/>
-        </w:numPr>
-      </w:pPr>
-      <w:r>
-        <w:t>poidemonew</w:t>
-      </w:r>
-    </w:p>
-    <w:p>
-      <w:r>
-        <w:rPr>
-          <w:rFonts w:hint="eastAsia"/>
-        </w:rPr>
-        <w:t>使用poi操作excel文件示例新版本</w:t>
-      </w:r>
-    </w:p>
-    <w:p/>
-    <w:p>
-      <w:pPr>
-        <w:pStyle w:val="3"/>
-        <w:numPr>
-          <w:ilvl w:val="0"/>
-          <w:numId w:val="1"/>
-        </w:numPr>
-      </w:pPr>
-      <w:r>
-        <w:t>portscan</w:t>
-      </w:r>
-    </w:p>
-    <w:p>
-      <w:r>
-        <w:rPr>
-          <w:rFonts w:hint="eastAsia"/>
-        </w:rPr>
-        <w:t>java版本端口扫描示例</w:t>
-      </w:r>
-    </w:p>
-    <w:p>
-      <w:r>
-        <w:rPr>
-          <w:rFonts w:hint="eastAsia"/>
-        </w:rPr>
-        <w:t>用于扫描某些机器的某些端口是否开放</w:t>
-      </w:r>
-    </w:p>
-    <w:p/>
-    <w:p>
-      <w:pPr>
-        <w:pStyle w:val="3"/>
-        <w:numPr>
-          <w:ilvl w:val="0"/>
-          <w:numId w:val="1"/>
-        </w:numPr>
-      </w:pPr>
-      <w:r>
-        <w:t>redisdemo</w:t>
-      </w:r>
-    </w:p>
-    <w:p>
-      <w:r>
-        <w:rPr>
-          <w:rFonts w:hint="eastAsia"/>
-        </w:rPr>
-        <w:t>java连接redis内存库简单示例</w:t>
-      </w:r>
-    </w:p>
-    <w:p/>
-    <w:p>
-      <w:pPr>
-        <w:pStyle w:val="3"/>
-        <w:numPr>
-          <w:ilvl w:val="0"/>
-          <w:numId w:val="1"/>
-        </w:numPr>
-      </w:pPr>
-      <w:r>
-        <w:t>retrofitdemo</w:t>
-      </w:r>
-    </w:p>
-    <w:p>
-      <w:r>
-        <w:rPr>
-          <w:rFonts w:hint="eastAsia"/>
-        </w:rPr>
-        <w:t>这是一个对okhttp的封装类似于httpclient技术用代码来模拟http的get,post等请求信息。不过这个框架是使用接口与注解形式的</w:t>
-      </w:r>
-    </w:p>
-    <w:p/>
-    <w:p>
-      <w:pPr>
-        <w:pStyle w:val="3"/>
-        <w:numPr>
-          <w:ilvl w:val="0"/>
-          <w:numId w:val="1"/>
-        </w:numPr>
-      </w:pPr>
-      <w:r>
-        <w:t>rmidemo</w:t>
-      </w:r>
-    </w:p>
-    <w:p>
-      <w:pPr>
-        <w:rPr>
-          <w:rFonts w:hint="eastAsia"/>
-        </w:rPr>
-      </w:pPr>
-      <w:r>
-        <w:rPr>
-          <w:rFonts w:hint="eastAsia"/>
-        </w:rPr>
-        <w:t>java远程方法调用一个示例，分为客户端与服务端</w:t>
-      </w:r>
-    </w:p>
-    <w:p>
-      <w:pPr>
-        <w:rPr>
-          <w:rFonts w:hint="eastAsia"/>
-        </w:rPr>
-      </w:pPr>
-    </w:p>
-    <w:p>
-      <w:pPr>
-        <w:pStyle w:val="3"/>
-        <w:numPr>
-          <w:ilvl w:val="0"/>
-          <w:numId w:val="1"/>
-        </w:numPr>
-        <w:rPr>
-          <w:rFonts w:hint="eastAsia"/>
-        </w:rPr>
-      </w:pPr>
-      <w:r>
-        <w:rPr>
-          <w:rFonts w:hint="default"/>
-          <w:lang w:val="en-US"/>
-        </w:rPr>
-        <w:t>r</w:t>
-      </w:r>
-      <w:r>
-        <w:rPr>
-          <w:rFonts w:hint="eastAsia"/>
-        </w:rPr>
-        <w:t>unjar</w:t>
-      </w:r>
-    </w:p>
-    <w:p>
-      <w:pPr>
-        <w:rPr>
-          <w:rFonts w:hint="default" w:eastAsiaTheme="minorEastAsia"/>
-          <w:lang w:val="en-US" w:eastAsia="zh-CN"/>
-        </w:rPr>
-      </w:pPr>
-      <w:r>
-        <w:rPr>
-          <w:rFonts w:hint="eastAsia"/>
-          <w:lang w:val="en-US" w:eastAsia="zh-CN"/>
-        </w:rPr>
-        <w:t>使用maven将程序打成可运行的jar包</w:t>
-      </w:r>
-    </w:p>
-    <w:p/>
-    <w:p>
-      <w:pPr>
-        <w:pStyle w:val="3"/>
-        <w:numPr>
-          <w:ilvl w:val="0"/>
-          <w:numId w:val="1"/>
-        </w:numPr>
-      </w:pPr>
-      <w:r>
-        <w:t>rxtxdemo</w:t>
-      </w:r>
-    </w:p>
-    <w:p>
-      <w:r>
-        <w:rPr>
-          <w:rFonts w:hint="eastAsia"/>
-        </w:rPr>
-        <w:t>java串口通讯示例，将16进制数据写入串口</w:t>
-      </w:r>
-    </w:p>
-    <w:p>
-      <w:pPr>
-        <w:pStyle w:val="3"/>
-        <w:numPr>
-          <w:ilvl w:val="0"/>
-          <w:numId w:val="1"/>
-        </w:numPr>
-      </w:pPr>
-      <w:r>
-        <w:t>sessioncookie</w:t>
-      </w:r>
-    </w:p>
-    <w:p>
-      <w:r>
-        <w:rPr>
-          <w:rFonts w:hint="eastAsia"/>
-        </w:rPr>
-        <w:t>演示了使用cookie与session的两个项目</w:t>
-      </w:r>
-    </w:p>
-    <w:p/>
-    <w:p>
-      <w:pPr>
-        <w:pStyle w:val="3"/>
-        <w:numPr>
-          <w:ilvl w:val="0"/>
-          <w:numId w:val="1"/>
-        </w:numPr>
-      </w:pPr>
-      <w:r>
-        <w:t>shirorestful</w:t>
-      </w:r>
-    </w:p>
-    <w:p>
-      <w:r>
-        <w:t>springmvc+mybatis+mysql+shiro</w:t>
-      </w:r>
-    </w:p>
-    <w:p>
-      <w:r>
-        <w:rPr>
-          <w:rFonts w:hint="eastAsia"/>
-        </w:rPr>
-        <w:t>这个框架不带分页与事务的管理</w:t>
-      </w:r>
-    </w:p>
-    <w:p/>
-    <w:p>
-      <w:pPr>
-        <w:pStyle w:val="3"/>
-        <w:numPr>
-          <w:ilvl w:val="0"/>
-          <w:numId w:val="1"/>
-        </w:numPr>
-      </w:pPr>
-      <w:r>
-        <w:t>shirorestfulpagination</w:t>
-      </w:r>
-    </w:p>
-    <w:p>
-      <w:r>
-        <w:t>springmvc+mybatis+mysql+shiro+pagehelper</w:t>
-      </w:r>
-    </w:p>
-    <w:p>
-      <w:r>
-        <w:rPr>
-          <w:rFonts w:hint="eastAsia"/>
-        </w:rPr>
-        <w:t>上个框架的增强版本实现。添加了分页类的使用</w:t>
-      </w:r>
-    </w:p>
-    <w:p/>
-    <w:p>
-      <w:pPr>
-        <w:pStyle w:val="3"/>
-        <w:numPr>
-          <w:ilvl w:val="0"/>
-          <w:numId w:val="1"/>
-        </w:numPr>
-      </w:pPr>
-      <w:r>
-        <w:t>slf4jdemo</w:t>
-      </w:r>
-    </w:p>
-    <w:p>
-      <w:r>
-        <w:rPr>
-          <w:rFonts w:hint="eastAsia"/>
-        </w:rPr>
-        <w:t>slf</w:t>
-      </w:r>
-      <w:r>
-        <w:t>4j+log4j2</w:t>
-      </w:r>
-      <w:r>
-        <w:rPr>
-          <w:rFonts w:hint="eastAsia"/>
-        </w:rPr>
-        <w:t>日志未整合spring</w:t>
-      </w:r>
-    </w:p>
-    <w:p/>
-    <w:p>
-      <w:pPr>
-        <w:pStyle w:val="3"/>
-        <w:numPr>
-          <w:ilvl w:val="0"/>
-          <w:numId w:val="1"/>
-        </w:numPr>
-      </w:pPr>
-      <w:r>
-        <w:t>socketdemo</w:t>
-      </w:r>
-    </w:p>
-    <w:p>
-      <w:r>
-        <w:rPr>
-          <w:rFonts w:hint="eastAsia"/>
-        </w:rPr>
-        <w:t>so</w:t>
-      </w:r>
-      <w:r>
-        <w:t>cket</w:t>
-      </w:r>
-      <w:r>
-        <w:rPr>
-          <w:rFonts w:hint="eastAsia"/>
-        </w:rPr>
-        <w:t>使用tcp与udp发送与接收数据</w:t>
-      </w:r>
-    </w:p>
-    <w:p>
-      <w:pPr>
-        <w:rPr>
-          <w:rFonts w:hint="eastAsia"/>
-        </w:rPr>
-      </w:pPr>
-      <w:r>
-        <w:rPr>
-          <w:rFonts w:hint="eastAsia"/>
-        </w:rPr>
-        <w:t>包括了socket+json的一个接口，这个接口使用了intel小端对齐中邮</w:t>
-      </w:r>
-    </w:p>
-    <w:p>
-      <w:pPr>
-        <w:pStyle w:val="3"/>
-        <w:numPr>
-          <w:ilvl w:val="0"/>
-          <w:numId w:val="1"/>
-        </w:numPr>
-        <w:rPr>
-          <w:rFonts w:hint="eastAsia"/>
-        </w:rPr>
-      </w:pPr>
-      <w:r>
-        <w:rPr>
-          <w:rFonts w:hint="eastAsia"/>
-        </w:rPr>
-        <w:t>springboot2list</w:t>
-      </w:r>
     </w:p>
     <w:p>
       <w:pPr>

</xml_diff>

<commit_message>
update for phoenix and postgresql datasource set
</commit_message>
<xml_diff>
--- a/vskeddemos/documents/mavenproject工程列表说明.docx
+++ b/vskeddemos/documents/mavenproject工程列表说明.docx
@@ -1007,290 +1007,290 @@
         </w:rPr>
         <w:t>使用mybatis手动控制事务批量插入</w:t>
       </w:r>
+    </w:p>
+    <w:p>
+      <w:pPr>
+        <w:rPr>
+          <w:rFonts w:hint="default" w:eastAsiaTheme="minorEastAsia"/>
+          <w:lang w:val="en-US" w:eastAsia="zh-CN"/>
+        </w:rPr>
+      </w:pPr>
+      <w:r>
+        <w:rPr>
+          <w:rFonts w:hint="default"/>
+          <w:lang w:val="en-US"/>
+        </w:rPr>
+        <w:t xml:space="preserve">mybatismutids </w:t>
+      </w:r>
+      <w:r>
+        <w:rPr>
+          <w:rFonts w:hint="eastAsia"/>
+          <w:lang w:val="en-US" w:eastAsia="zh-CN"/>
+        </w:rPr>
+        <w:t>多数据源与单元测试</w:t>
+      </w:r>
+    </w:p>
+    <w:p>
+      <w:pPr>
+        <w:rPr>
+          <w:rFonts w:hint="eastAsia"/>
+          <w:lang w:val="en-US" w:eastAsia="zh-CN"/>
+        </w:rPr>
+      </w:pPr>
+      <w:r>
+        <w:rPr>
+          <w:rFonts w:hint="default"/>
+          <w:lang w:val="en-US"/>
+        </w:rPr>
+        <w:t>m</w:t>
+      </w:r>
+      <w:r>
+        <w:rPr>
+          <w:rFonts w:hint="eastAsia"/>
+        </w:rPr>
+        <w:t>yfbtest</w:t>
+      </w:r>
+      <w:r>
+        <w:rPr>
+          <w:rFonts w:hint="default"/>
+          <w:lang w:val="en-US"/>
+        </w:rPr>
+        <w:t xml:space="preserve"> </w:t>
+      </w:r>
+      <w:r>
+        <w:rPr>
+          <w:rFonts w:hint="eastAsia"/>
+          <w:lang w:val="en-US" w:eastAsia="zh-CN"/>
+        </w:rPr>
+        <w:t>前后端分离开发测试项目</w:t>
+      </w:r>
+    </w:p>
+    <w:p>
+      <w:pPr>
+        <w:rPr>
+          <w:rFonts w:hint="eastAsia"/>
+          <w:lang w:val="en-US" w:eastAsia="zh-CN"/>
+        </w:rPr>
+      </w:pPr>
+      <w:r>
+        <w:rPr>
+          <w:rFonts w:hint="eastAsia"/>
+          <w:lang w:val="en-US" w:eastAsia="zh-CN"/>
+        </w:rPr>
+        <w:t>myfbtest1</w:t>
+      </w:r>
+      <w:r>
+        <w:rPr>
+          <w:rFonts w:hint="default"/>
+          <w:lang w:val="en-US" w:eastAsia="zh-CN"/>
+        </w:rPr>
+        <w:t xml:space="preserve"> </w:t>
+      </w:r>
+      <w:r>
+        <w:rPr>
+          <w:rFonts w:hint="eastAsia"/>
+          <w:lang w:val="en-US" w:eastAsia="zh-CN"/>
+        </w:rPr>
+        <w:t>前后端分享项目有</w:t>
+      </w:r>
+      <w:r>
+        <w:rPr>
+          <w:rFonts w:hint="default"/>
+          <w:lang w:val="en-US" w:eastAsia="zh-CN"/>
+        </w:rPr>
+        <w:t>shiro+jwt</w:t>
+      </w:r>
+      <w:r>
+        <w:rPr>
+          <w:rFonts w:hint="eastAsia"/>
+          <w:lang w:val="en-US" w:eastAsia="zh-CN"/>
+        </w:rPr>
+        <w:t>权限控制</w:t>
+      </w:r>
+    </w:p>
+    <w:p>
+      <w:pPr>
+        <w:rPr>
+          <w:rFonts w:hint="default" w:eastAsiaTheme="minorEastAsia"/>
+          <w:lang w:val="en-US" w:eastAsia="zh-CN"/>
+        </w:rPr>
+      </w:pPr>
+      <w:r>
+        <w:rPr>
+          <w:rFonts w:hint="default"/>
+          <w:lang w:val="en-US" w:eastAsia="zh-CN"/>
+        </w:rPr>
+        <w:t>r</w:t>
+      </w:r>
+      <w:r>
+        <w:rPr>
+          <w:rFonts w:hint="eastAsia"/>
+          <w:lang w:val="en-US" w:eastAsia="zh-CN"/>
+        </w:rPr>
+        <w:t>ediscluster</w:t>
+      </w:r>
+      <w:r>
+        <w:rPr>
+          <w:rFonts w:hint="default"/>
+          <w:lang w:val="en-US" w:eastAsia="zh-CN"/>
+        </w:rPr>
+        <w:t xml:space="preserve"> springboot2</w:t>
+      </w:r>
+      <w:r>
+        <w:rPr>
+          <w:rFonts w:hint="eastAsia"/>
+          <w:lang w:val="en-US" w:eastAsia="zh-CN"/>
+        </w:rPr>
+        <w:t>连接redis集群测试</w:t>
+      </w:r>
+    </w:p>
+    <w:p>
+      <w:pPr>
+        <w:rPr>
+          <w:rFonts w:hint="default" w:eastAsiaTheme="minorEastAsia"/>
+          <w:lang w:val="en-US" w:eastAsia="zh-CN"/>
+        </w:rPr>
+      </w:pPr>
+      <w:r>
+        <w:rPr>
+          <w:rFonts w:hint="default"/>
+          <w:lang w:val="en-US" w:eastAsia="zh-CN"/>
+        </w:rPr>
+        <w:t xml:space="preserve">remoteshell </w:t>
+      </w:r>
+      <w:r>
+        <w:rPr>
+          <w:rFonts w:hint="eastAsia"/>
+          <w:lang w:val="en-US" w:eastAsia="zh-CN"/>
+        </w:rPr>
+        <w:t>执行远程cmd也是一个后门</w:t>
+      </w:r>
+    </w:p>
+    <w:p>
+      <w:pPr>
+        <w:rPr>
+          <w:rFonts w:hint="eastAsia"/>
+          <w:lang w:val="en-US" w:eastAsia="zh-CN"/>
+        </w:rPr>
+      </w:pPr>
+      <w:r>
+        <w:rPr>
+          <w:rFonts w:hint="default"/>
+          <w:lang w:val="en-US" w:eastAsia="zh-CN"/>
+        </w:rPr>
+        <w:t>springboot2d1</w:t>
+      </w:r>
+      <w:r>
+        <w:rPr>
+          <w:rFonts w:hint="eastAsia"/>
+          <w:lang w:val="en-US" w:eastAsia="zh-CN"/>
+        </w:rPr>
+        <w:t>基本使用springboot2</w:t>
+      </w:r>
+    </w:p>
+    <w:p>
+      <w:pPr>
+        <w:rPr>
+          <w:rFonts w:hint="default"/>
+          <w:lang w:val="en-US" w:eastAsia="zh-CN"/>
+        </w:rPr>
+      </w:pPr>
+      <w:r>
+        <w:rPr>
+          <w:rFonts w:hint="default"/>
+          <w:lang w:val="en-US" w:eastAsia="zh-CN"/>
+        </w:rPr>
+        <w:t>springboot2d2</w:t>
+      </w:r>
+      <w:r>
+        <w:rPr>
+          <w:rFonts w:hint="eastAsia"/>
+          <w:lang w:val="en-US" w:eastAsia="zh-CN"/>
+        </w:rPr>
+        <w:t>添加缓存使用</w:t>
+      </w:r>
+    </w:p>
+    <w:p>
+      <w:pPr>
+        <w:rPr>
+          <w:rFonts w:hint="eastAsia"/>
+          <w:lang w:val="en-US" w:eastAsia="zh-CN"/>
+        </w:rPr>
+      </w:pPr>
+      <w:r>
+        <w:rPr>
+          <w:rFonts w:hint="default"/>
+          <w:lang w:val="en-US" w:eastAsia="zh-CN"/>
+        </w:rPr>
+        <w:t>springboot2d3</w:t>
+      </w:r>
+      <w:r>
+        <w:rPr>
+          <w:rFonts w:hint="eastAsia"/>
+          <w:lang w:val="en-US" w:eastAsia="zh-CN"/>
+        </w:rPr>
+        <w:t>单元测试与模板</w:t>
+      </w:r>
+    </w:p>
+    <w:p>
+      <w:pPr>
+        <w:rPr>
+          <w:rFonts w:hint="default"/>
+          <w:lang w:val="en-US" w:eastAsia="zh-CN"/>
+        </w:rPr>
+      </w:pPr>
+      <w:r>
+        <w:rPr>
+          <w:rFonts w:hint="default"/>
+          <w:lang w:val="en-US" w:eastAsia="zh-CN"/>
+        </w:rPr>
+        <w:t>s</w:t>
+      </w:r>
+      <w:r>
+        <w:rPr>
+          <w:rFonts w:hint="eastAsia"/>
+          <w:lang w:val="en-US" w:eastAsia="zh-CN"/>
+        </w:rPr>
+        <w:t>pringboota</w:t>
+      </w:r>
+      <w:r>
+        <w:rPr>
+          <w:rFonts w:hint="default"/>
+          <w:lang w:val="en-US" w:eastAsia="zh-CN"/>
+        </w:rPr>
+        <w:t xml:space="preserve"> springboot</w:t>
+      </w:r>
+      <w:r>
+        <w:rPr>
+          <w:rFonts w:hint="eastAsia"/>
+          <w:lang w:val="en-US" w:eastAsia="zh-CN"/>
+        </w:rPr>
+        <w:t>基本用法</w:t>
+      </w:r>
+    </w:p>
+    <w:p>
+      <w:pPr>
+        <w:rPr>
+          <w:rFonts w:hint="default" w:eastAsiaTheme="minorEastAsia"/>
+          <w:lang w:val="en-US" w:eastAsia="zh-CN"/>
+        </w:rPr>
+      </w:pPr>
+      <w:r>
+        <w:rPr>
+          <w:rFonts w:hint="default"/>
+          <w:lang w:val="en-US" w:eastAsia="zh-CN"/>
+        </w:rPr>
+        <w:t>springbootkafka springboot+kafka</w:t>
+      </w:r>
+      <w:r>
+        <w:rPr>
+          <w:rFonts w:hint="eastAsia"/>
+          <w:lang w:val="en-US" w:eastAsia="zh-CN"/>
+        </w:rPr>
+        <w:t>测试</w:t>
+      </w:r>
       <w:bookmarkStart w:id="1" w:name="_GoBack"/>
       <w:bookmarkEnd w:id="1"/>
-    </w:p>
-    <w:p>
-      <w:pPr>
-        <w:rPr>
-          <w:rFonts w:hint="default" w:eastAsiaTheme="minorEastAsia"/>
-          <w:lang w:val="en-US" w:eastAsia="zh-CN"/>
-        </w:rPr>
-      </w:pPr>
-      <w:r>
-        <w:rPr>
-          <w:rFonts w:hint="default"/>
-          <w:lang w:val="en-US"/>
-        </w:rPr>
-        <w:t xml:space="preserve">mybatismutids </w:t>
-      </w:r>
-      <w:r>
-        <w:rPr>
-          <w:rFonts w:hint="eastAsia"/>
-          <w:lang w:val="en-US" w:eastAsia="zh-CN"/>
-        </w:rPr>
-        <w:t>多数据源与单元测试</w:t>
-      </w:r>
-    </w:p>
-    <w:p>
-      <w:pPr>
-        <w:rPr>
-          <w:rFonts w:hint="eastAsia"/>
-          <w:lang w:val="en-US" w:eastAsia="zh-CN"/>
-        </w:rPr>
-      </w:pPr>
-      <w:r>
-        <w:rPr>
-          <w:rFonts w:hint="default"/>
-          <w:lang w:val="en-US"/>
-        </w:rPr>
-        <w:t>m</w:t>
-      </w:r>
-      <w:r>
-        <w:rPr>
-          <w:rFonts w:hint="eastAsia"/>
-        </w:rPr>
-        <w:t>yfbtest</w:t>
-      </w:r>
-      <w:r>
-        <w:rPr>
-          <w:rFonts w:hint="default"/>
-          <w:lang w:val="en-US"/>
-        </w:rPr>
-        <w:t xml:space="preserve"> </w:t>
-      </w:r>
-      <w:r>
-        <w:rPr>
-          <w:rFonts w:hint="eastAsia"/>
-          <w:lang w:val="en-US" w:eastAsia="zh-CN"/>
-        </w:rPr>
-        <w:t>前后端分离开发测试项目</w:t>
-      </w:r>
-    </w:p>
-    <w:p>
-      <w:pPr>
-        <w:rPr>
-          <w:rFonts w:hint="eastAsia"/>
-          <w:lang w:val="en-US" w:eastAsia="zh-CN"/>
-        </w:rPr>
-      </w:pPr>
-      <w:r>
-        <w:rPr>
-          <w:rFonts w:hint="eastAsia"/>
-          <w:lang w:val="en-US" w:eastAsia="zh-CN"/>
-        </w:rPr>
-        <w:t>myfbtest1</w:t>
-      </w:r>
-      <w:r>
-        <w:rPr>
-          <w:rFonts w:hint="default"/>
-          <w:lang w:val="en-US" w:eastAsia="zh-CN"/>
-        </w:rPr>
-        <w:t xml:space="preserve"> </w:t>
-      </w:r>
-      <w:r>
-        <w:rPr>
-          <w:rFonts w:hint="eastAsia"/>
-          <w:lang w:val="en-US" w:eastAsia="zh-CN"/>
-        </w:rPr>
-        <w:t>前后端分享项目有</w:t>
-      </w:r>
-      <w:r>
-        <w:rPr>
-          <w:rFonts w:hint="default"/>
-          <w:lang w:val="en-US" w:eastAsia="zh-CN"/>
-        </w:rPr>
-        <w:t>shiro+jwt</w:t>
-      </w:r>
-      <w:r>
-        <w:rPr>
-          <w:rFonts w:hint="eastAsia"/>
-          <w:lang w:val="en-US" w:eastAsia="zh-CN"/>
-        </w:rPr>
-        <w:t>权限控制</w:t>
-      </w:r>
-    </w:p>
-    <w:p>
-      <w:pPr>
-        <w:rPr>
-          <w:rFonts w:hint="default" w:eastAsiaTheme="minorEastAsia"/>
-          <w:lang w:val="en-US" w:eastAsia="zh-CN"/>
-        </w:rPr>
-      </w:pPr>
-      <w:r>
-        <w:rPr>
-          <w:rFonts w:hint="default"/>
-          <w:lang w:val="en-US" w:eastAsia="zh-CN"/>
-        </w:rPr>
-        <w:t>r</w:t>
-      </w:r>
-      <w:r>
-        <w:rPr>
-          <w:rFonts w:hint="eastAsia"/>
-          <w:lang w:val="en-US" w:eastAsia="zh-CN"/>
-        </w:rPr>
-        <w:t>ediscluster</w:t>
-      </w:r>
-      <w:r>
-        <w:rPr>
-          <w:rFonts w:hint="default"/>
-          <w:lang w:val="en-US" w:eastAsia="zh-CN"/>
-        </w:rPr>
-        <w:t xml:space="preserve"> springboot2</w:t>
-      </w:r>
-      <w:r>
-        <w:rPr>
-          <w:rFonts w:hint="eastAsia"/>
-          <w:lang w:val="en-US" w:eastAsia="zh-CN"/>
-        </w:rPr>
-        <w:t>连接redis集群测试</w:t>
-      </w:r>
-    </w:p>
-    <w:p>
-      <w:pPr>
-        <w:rPr>
-          <w:rFonts w:hint="default" w:eastAsiaTheme="minorEastAsia"/>
-          <w:lang w:val="en-US" w:eastAsia="zh-CN"/>
-        </w:rPr>
-      </w:pPr>
-      <w:r>
-        <w:rPr>
-          <w:rFonts w:hint="default"/>
-          <w:lang w:val="en-US" w:eastAsia="zh-CN"/>
-        </w:rPr>
-        <w:t xml:space="preserve">remoteshell </w:t>
-      </w:r>
-      <w:r>
-        <w:rPr>
-          <w:rFonts w:hint="eastAsia"/>
-          <w:lang w:val="en-US" w:eastAsia="zh-CN"/>
-        </w:rPr>
-        <w:t>执行远程cmd也是一个后门</w:t>
-      </w:r>
-    </w:p>
-    <w:p>
-      <w:pPr>
-        <w:rPr>
-          <w:rFonts w:hint="eastAsia"/>
-          <w:lang w:val="en-US" w:eastAsia="zh-CN"/>
-        </w:rPr>
-      </w:pPr>
-      <w:r>
-        <w:rPr>
-          <w:rFonts w:hint="default"/>
-          <w:lang w:val="en-US" w:eastAsia="zh-CN"/>
-        </w:rPr>
-        <w:t>springboot2d1</w:t>
-      </w:r>
-      <w:r>
-        <w:rPr>
-          <w:rFonts w:hint="eastAsia"/>
-          <w:lang w:val="en-US" w:eastAsia="zh-CN"/>
-        </w:rPr>
-        <w:t>基本使用springboot2</w:t>
-      </w:r>
-    </w:p>
-    <w:p>
-      <w:pPr>
-        <w:rPr>
-          <w:rFonts w:hint="default"/>
-          <w:lang w:val="en-US" w:eastAsia="zh-CN"/>
-        </w:rPr>
-      </w:pPr>
-      <w:r>
-        <w:rPr>
-          <w:rFonts w:hint="default"/>
-          <w:lang w:val="en-US" w:eastAsia="zh-CN"/>
-        </w:rPr>
-        <w:t>springboot2d2</w:t>
-      </w:r>
-      <w:r>
-        <w:rPr>
-          <w:rFonts w:hint="eastAsia"/>
-          <w:lang w:val="en-US" w:eastAsia="zh-CN"/>
-        </w:rPr>
-        <w:t>添加缓存使用</w:t>
-      </w:r>
-    </w:p>
-    <w:p>
-      <w:pPr>
-        <w:rPr>
-          <w:rFonts w:hint="eastAsia"/>
-          <w:lang w:val="en-US" w:eastAsia="zh-CN"/>
-        </w:rPr>
-      </w:pPr>
-      <w:r>
-        <w:rPr>
-          <w:rFonts w:hint="default"/>
-          <w:lang w:val="en-US" w:eastAsia="zh-CN"/>
-        </w:rPr>
-        <w:t>springboot2d3</w:t>
-      </w:r>
-      <w:r>
-        <w:rPr>
-          <w:rFonts w:hint="eastAsia"/>
-          <w:lang w:val="en-US" w:eastAsia="zh-CN"/>
-        </w:rPr>
-        <w:t>单元测试与模板</w:t>
-      </w:r>
-    </w:p>
-    <w:p>
-      <w:pPr>
-        <w:rPr>
-          <w:rFonts w:hint="default"/>
-          <w:lang w:val="en-US" w:eastAsia="zh-CN"/>
-        </w:rPr>
-      </w:pPr>
-      <w:r>
-        <w:rPr>
-          <w:rFonts w:hint="default"/>
-          <w:lang w:val="en-US" w:eastAsia="zh-CN"/>
-        </w:rPr>
-        <w:t>s</w:t>
-      </w:r>
-      <w:r>
-        <w:rPr>
-          <w:rFonts w:hint="eastAsia"/>
-          <w:lang w:val="en-US" w:eastAsia="zh-CN"/>
-        </w:rPr>
-        <w:t>pringboota</w:t>
-      </w:r>
-      <w:r>
-        <w:rPr>
-          <w:rFonts w:hint="default"/>
-          <w:lang w:val="en-US" w:eastAsia="zh-CN"/>
-        </w:rPr>
-        <w:t xml:space="preserve"> springboot</w:t>
-      </w:r>
-      <w:r>
-        <w:rPr>
-          <w:rFonts w:hint="eastAsia"/>
-          <w:lang w:val="en-US" w:eastAsia="zh-CN"/>
-        </w:rPr>
-        <w:t>基本用法</w:t>
-      </w:r>
-    </w:p>
-    <w:p>
-      <w:pPr>
-        <w:rPr>
-          <w:rFonts w:hint="default" w:eastAsiaTheme="minorEastAsia"/>
-          <w:lang w:val="en-US" w:eastAsia="zh-CN"/>
-        </w:rPr>
-      </w:pPr>
-      <w:r>
-        <w:rPr>
-          <w:rFonts w:hint="default"/>
-          <w:lang w:val="en-US" w:eastAsia="zh-CN"/>
-        </w:rPr>
-        <w:t>springbootkafka springboot+kafka</w:t>
-      </w:r>
-      <w:r>
-        <w:rPr>
-          <w:rFonts w:hint="eastAsia"/>
-          <w:lang w:val="en-US" w:eastAsia="zh-CN"/>
-        </w:rPr>
-        <w:t>测试</w:t>
-      </w:r>
     </w:p>
     <w:p>
       <w:pPr>

</xml_diff>

<commit_message>
add runjarex1 package runnable jar with depends jar
</commit_message>
<xml_diff>
--- a/vskeddemos/documents/mavenproject工程列表说明.docx
+++ b/vskeddemos/documents/mavenproject工程列表说明.docx
@@ -242,634 +242,684 @@
           <w:lang w:val="en-US" w:eastAsia="zh-CN"/>
         </w:rPr>
       </w:pPr>
+    </w:p>
+    <w:p>
+      <w:pPr>
+        <w:pStyle w:val="3"/>
+        <w:numPr>
+          <w:ilvl w:val="0"/>
+          <w:numId w:val="1"/>
+        </w:numPr>
+      </w:pPr>
+      <w:r>
+        <w:t>filterdemo</w:t>
+      </w:r>
+    </w:p>
+    <w:p>
+      <w:pPr>
+        <w:rPr>
+          <w:rFonts w:hint="eastAsia"/>
+        </w:rPr>
+      </w:pPr>
+      <w:r>
+        <w:rPr>
+          <w:rFonts w:hint="eastAsia"/>
+        </w:rPr>
+        <w:t>监听器的基本使用</w:t>
+      </w:r>
+    </w:p>
+    <w:p>
+      <w:pPr>
+        <w:rPr>
+          <w:rFonts w:hint="eastAsia"/>
+        </w:rPr>
+      </w:pPr>
+    </w:p>
+    <w:p>
+      <w:pPr>
+        <w:pStyle w:val="3"/>
+        <w:numPr>
+          <w:ilvl w:val="0"/>
+          <w:numId w:val="1"/>
+        </w:numPr>
+        <w:rPr>
+          <w:rFonts w:hint="eastAsia"/>
+        </w:rPr>
+      </w:pPr>
+      <w:r>
+        <w:rPr>
+          <w:rFonts w:hint="default"/>
+          <w:lang w:val="en-US"/>
+        </w:rPr>
+        <w:t>f</w:t>
+      </w:r>
+      <w:r>
+        <w:rPr>
+          <w:rFonts w:hint="eastAsia"/>
+        </w:rPr>
+        <w:t>linkdemo</w:t>
+      </w:r>
+    </w:p>
+    <w:p>
+      <w:pPr>
+        <w:rPr>
+          <w:rFonts w:hint="eastAsia"/>
+          <w:lang w:val="en-US" w:eastAsia="zh-CN"/>
+        </w:rPr>
+      </w:pPr>
+      <w:r>
+        <w:rPr>
+          <w:rFonts w:hint="default"/>
+          <w:lang w:val="en-US"/>
+        </w:rPr>
+        <w:t xml:space="preserve">flink1 </w:t>
+      </w:r>
+      <w:r>
+        <w:rPr>
+          <w:rFonts w:hint="eastAsia"/>
+          <w:lang w:val="en-US" w:eastAsia="zh-CN"/>
+        </w:rPr>
+        <w:t>基本单词统计示例</w:t>
+      </w:r>
+    </w:p>
+    <w:p>
+      <w:pPr>
+        <w:rPr>
+          <w:rFonts w:hint="default"/>
+          <w:lang w:val="en-US" w:eastAsia="zh-CN"/>
+        </w:rPr>
+      </w:pPr>
+      <w:r>
+        <w:rPr>
+          <w:rFonts w:hint="eastAsia"/>
+          <w:lang w:val="en-US" w:eastAsia="zh-CN"/>
+        </w:rPr>
+        <w:t>flink2 连接kafka统计示例</w:t>
+      </w:r>
+    </w:p>
+    <w:p>
+      <w:pPr>
+        <w:rPr>
+          <w:rFonts w:hint="default" w:eastAsiaTheme="minorEastAsia"/>
+          <w:lang w:val="en-US" w:eastAsia="zh-CN"/>
+        </w:rPr>
+      </w:pPr>
+      <w:r>
+        <w:rPr>
+          <w:rFonts w:hint="default"/>
+          <w:lang w:val="en-US" w:eastAsia="zh-CN"/>
+        </w:rPr>
+        <w:t xml:space="preserve">flink3 </w:t>
+      </w:r>
+      <w:r>
+        <w:rPr>
+          <w:rFonts w:hint="eastAsia"/>
+          <w:lang w:val="en-US" w:eastAsia="zh-CN"/>
+        </w:rPr>
+        <w:t>从kafka读数据通过接口发给websocket</w:t>
+      </w:r>
+    </w:p>
+    <w:p/>
+    <w:p>
+      <w:pPr>
+        <w:pStyle w:val="3"/>
+        <w:numPr>
+          <w:ilvl w:val="0"/>
+          <w:numId w:val="1"/>
+        </w:numPr>
+      </w:pPr>
+      <w:r>
+        <w:t>ftpdemo</w:t>
+      </w:r>
+    </w:p>
+    <w:p>
+      <w:r>
+        <w:rPr>
+          <w:rFonts w:hint="eastAsia"/>
+        </w:rPr>
+        <w:t>使用</w:t>
+      </w:r>
+      <w:r>
+        <w:t>jsch</w:t>
+      </w:r>
+      <w:r>
+        <w:rPr>
+          <w:rFonts w:hint="eastAsia"/>
+        </w:rPr>
+        <w:t>技术封装的ftp工具类</w:t>
+      </w:r>
+    </w:p>
+    <w:p>
+      <w:r>
+        <w:rPr>
+          <w:rFonts w:hint="eastAsia"/>
+        </w:rPr>
+        <w:t>ftp工具类测试，包括上传，下载，创建文件夹，删除文件，文件列表等。</w:t>
+      </w:r>
+    </w:p>
+    <w:p>
+      <w:pPr>
+        <w:pStyle w:val="3"/>
+        <w:numPr>
+          <w:ilvl w:val="0"/>
+          <w:numId w:val="1"/>
+        </w:numPr>
+      </w:pPr>
+      <w:r>
+        <w:rPr>
+          <w:rFonts w:hint="eastAsia"/>
+        </w:rPr>
+        <w:t>h</w:t>
+      </w:r>
+      <w:r>
+        <w:t>ikaricpdemo</w:t>
+      </w:r>
+    </w:p>
+    <w:p>
+      <w:r>
+        <w:rPr>
+          <w:rFonts w:hint="eastAsia"/>
+        </w:rPr>
+        <w:t>使用hikaricp连接</w:t>
+      </w:r>
+      <w:r>
+        <w:t>mysql</w:t>
+      </w:r>
+      <w:r>
+        <w:rPr>
+          <w:rFonts w:hint="eastAsia"/>
+        </w:rPr>
+        <w:t>示例</w:t>
+      </w:r>
+    </w:p>
+    <w:p/>
+    <w:p>
+      <w:pPr>
+        <w:pStyle w:val="3"/>
+        <w:numPr>
+          <w:ilvl w:val="0"/>
+          <w:numId w:val="1"/>
+        </w:numPr>
+      </w:pPr>
+      <w:r>
+        <w:t>httpunitdemo</w:t>
+      </w:r>
+    </w:p>
+    <w:p>
+      <w:r>
+        <w:rPr>
+          <w:rFonts w:hint="eastAsia"/>
+        </w:rPr>
+        <w:t>网页抓虫子技术示例，可以执行抓到网页中的js用来模拟自动点击事件，自动提交事件等，与</w:t>
+      </w:r>
+      <w:r>
+        <w:rPr>
+          <w:rStyle w:val="8"/>
+        </w:rPr>
+        <w:fldChar w:fldCharType="begin"/>
+      </w:r>
+      <w:r>
+        <w:rPr>
+          <w:rStyle w:val="8"/>
+        </w:rPr>
+        <w:instrText xml:space="preserve"> HYPERLINK \l "_jsoupdemo" </w:instrText>
+      </w:r>
+      <w:r>
+        <w:rPr>
+          <w:rStyle w:val="8"/>
+        </w:rPr>
+        <w:fldChar w:fldCharType="separate"/>
+      </w:r>
+      <w:r>
+        <w:rPr>
+          <w:rStyle w:val="8"/>
+          <w:rFonts w:hint="eastAsia"/>
+        </w:rPr>
+        <w:t>jsoup</w:t>
+      </w:r>
+      <w:r>
+        <w:rPr>
+          <w:rStyle w:val="8"/>
+        </w:rPr>
+        <w:fldChar w:fldCharType="end"/>
+      </w:r>
+      <w:r>
+        <w:rPr>
+          <w:rFonts w:hint="eastAsia"/>
+        </w:rPr>
+        <w:t>配合强大无比</w:t>
+      </w:r>
+    </w:p>
+    <w:p>
+      <w:pPr>
+        <w:pStyle w:val="3"/>
+        <w:numPr>
+          <w:ilvl w:val="0"/>
+          <w:numId w:val="1"/>
+        </w:numPr>
+      </w:pPr>
+      <w:r>
+        <w:t>imgdemo</w:t>
+      </w:r>
+    </w:p>
+    <w:p>
+      <w:r>
+        <w:rPr>
+          <w:rFonts w:hint="eastAsia"/>
+        </w:rPr>
+        <w:t>提供了base64编码的图片与文件之间的互相转换</w:t>
+      </w:r>
+    </w:p>
+    <w:p/>
+    <w:p>
+      <w:pPr>
+        <w:pStyle w:val="3"/>
+        <w:numPr>
+          <w:ilvl w:val="0"/>
+          <w:numId w:val="1"/>
+        </w:numPr>
+      </w:pPr>
+      <w:r>
+        <w:t>jacksondemo</w:t>
+      </w:r>
+    </w:p>
+    <w:p>
+      <w:r>
+        <w:rPr>
+          <w:rFonts w:hint="eastAsia"/>
+        </w:rPr>
+        <w:t>当前最好的json转换类库</w:t>
+      </w:r>
+    </w:p>
+    <w:p>
+      <w:r>
+        <w:rPr>
+          <w:rFonts w:hint="eastAsia"/>
+        </w:rPr>
+        <w:t>结合的单元测试与日志框架将json与map,list,bean等互相转换示例</w:t>
+      </w:r>
+    </w:p>
+    <w:p>
+      <w:pPr>
+        <w:pStyle w:val="3"/>
+        <w:numPr>
+          <w:ilvl w:val="0"/>
+          <w:numId w:val="1"/>
+        </w:numPr>
+      </w:pPr>
+      <w:r>
+        <w:t>jodddboomdemo</w:t>
+      </w:r>
+    </w:p>
+    <w:p>
+      <w:r>
+        <w:t>数据库访问的轻量级封装，可看作一个简单的ORM</w:t>
+      </w:r>
+    </w:p>
+    <w:p/>
+    <w:p>
+      <w:pPr>
+        <w:pStyle w:val="3"/>
+        <w:numPr>
+          <w:ilvl w:val="0"/>
+          <w:numId w:val="1"/>
+        </w:numPr>
+      </w:pPr>
+      <w:r>
+        <w:t>jpinyindemo</w:t>
+      </w:r>
+    </w:p>
+    <w:p>
+      <w:r>
+        <w:rPr>
+          <w:rFonts w:hint="eastAsia"/>
+        </w:rPr>
+        <w:t>提供汉字转拼音的一个示例</w:t>
+      </w:r>
+    </w:p>
+    <w:p/>
+    <w:p>
+      <w:pPr>
+        <w:pStyle w:val="3"/>
+        <w:numPr>
+          <w:ilvl w:val="0"/>
+          <w:numId w:val="1"/>
+        </w:numPr>
+      </w:pPr>
+      <w:bookmarkStart w:id="0" w:name="_jsoupdemo"/>
+      <w:bookmarkEnd w:id="0"/>
+      <w:r>
+        <w:t>jsoupdemo</w:t>
+      </w:r>
+    </w:p>
+    <w:p>
+      <w:r>
+        <w:rPr>
+          <w:rFonts w:hint="eastAsia"/>
+        </w:rPr>
+        <w:t>使用java来解析html或是操作html相关元素,支持类似jquery的各类选择器</w:t>
+      </w:r>
+    </w:p>
+    <w:p>
+      <w:r>
+        <w:rPr>
+          <w:rFonts w:hint="eastAsia"/>
+        </w:rPr>
+        <w:t>支持网页内元素及属性设置及获取</w:t>
+      </w:r>
+    </w:p>
+    <w:p>
+      <w:pPr>
+        <w:pStyle w:val="3"/>
+        <w:numPr>
+          <w:ilvl w:val="0"/>
+          <w:numId w:val="1"/>
+        </w:numPr>
+      </w:pPr>
+      <w:r>
+        <w:t>log4j2demo</w:t>
+      </w:r>
+    </w:p>
+    <w:p>
+      <w:r>
+        <w:t>log4j2</w:t>
+      </w:r>
+      <w:r>
+        <w:rPr>
+          <w:rFonts w:hint="eastAsia"/>
+        </w:rPr>
+        <w:t>日志框架包括数据库写入</w:t>
+      </w:r>
+    </w:p>
+    <w:p/>
+    <w:p>
+      <w:pPr>
+        <w:pStyle w:val="3"/>
+        <w:numPr>
+          <w:ilvl w:val="0"/>
+          <w:numId w:val="1"/>
+        </w:numPr>
+      </w:pPr>
+      <w:r>
+        <w:t>logbackdemo</w:t>
+      </w:r>
+    </w:p>
+    <w:p>
+      <w:r>
+        <w:t>logback</w:t>
+      </w:r>
+      <w:r>
+        <w:rPr>
+          <w:rFonts w:hint="eastAsia"/>
+        </w:rPr>
+        <w:t>日志框架写入包括数据库写入示例</w:t>
+      </w:r>
+    </w:p>
+    <w:p/>
+    <w:p>
+      <w:pPr>
+        <w:pStyle w:val="3"/>
+        <w:numPr>
+          <w:ilvl w:val="0"/>
+          <w:numId w:val="1"/>
+        </w:numPr>
+      </w:pPr>
+      <w:r>
+        <w:t>mavendemo</w:t>
+      </w:r>
+    </w:p>
+    <w:p>
+      <w:r>
+        <w:rPr>
+          <w:rFonts w:hint="eastAsia"/>
+        </w:rPr>
+        <w:t>一个最简单的maven的web项目示例</w:t>
+      </w:r>
+    </w:p>
+    <w:p/>
+    <w:p>
+      <w:pPr>
+        <w:pStyle w:val="3"/>
+        <w:numPr>
+          <w:ilvl w:val="0"/>
+          <w:numId w:val="1"/>
+        </w:numPr>
+      </w:pPr>
+      <w:r>
+        <w:t>okhttpdemo</w:t>
+      </w:r>
+    </w:p>
+    <w:p>
+      <w:r>
+        <w:rPr>
+          <w:rFonts w:hint="eastAsia"/>
+        </w:rPr>
+        <w:t>比httpclient更好的网络请求框架</w:t>
+      </w:r>
+    </w:p>
+    <w:p>
+      <w:r>
+        <w:rPr>
+          <w:rFonts w:hint="eastAsia"/>
+        </w:rPr>
+        <w:t>可以用来发get与post的请求效率更高</w:t>
+      </w:r>
+    </w:p>
+    <w:p>
+      <w:pPr>
+        <w:pStyle w:val="3"/>
+        <w:numPr>
+          <w:ilvl w:val="0"/>
+          <w:numId w:val="1"/>
+        </w:numPr>
+      </w:pPr>
+      <w:r>
+        <w:t>poidemonew</w:t>
+      </w:r>
+    </w:p>
+    <w:p>
+      <w:r>
+        <w:rPr>
+          <w:rFonts w:hint="eastAsia"/>
+        </w:rPr>
+        <w:t>使用poi操作excel文件示例新版本</w:t>
+      </w:r>
+    </w:p>
+    <w:p/>
+    <w:p>
+      <w:pPr>
+        <w:pStyle w:val="3"/>
+        <w:numPr>
+          <w:ilvl w:val="0"/>
+          <w:numId w:val="1"/>
+        </w:numPr>
+      </w:pPr>
+      <w:r>
+        <w:t>portscan</w:t>
+      </w:r>
+    </w:p>
+    <w:p>
+      <w:r>
+        <w:rPr>
+          <w:rFonts w:hint="eastAsia"/>
+        </w:rPr>
+        <w:t>java版本端口扫描示例</w:t>
+      </w:r>
+    </w:p>
+    <w:p>
+      <w:r>
+        <w:rPr>
+          <w:rFonts w:hint="eastAsia"/>
+        </w:rPr>
+        <w:t>用于扫描某些机器的某些端口是否开放</w:t>
+      </w:r>
+    </w:p>
+    <w:p/>
+    <w:p>
+      <w:pPr>
+        <w:pStyle w:val="3"/>
+        <w:numPr>
+          <w:ilvl w:val="0"/>
+          <w:numId w:val="1"/>
+        </w:numPr>
+      </w:pPr>
+      <w:r>
+        <w:t>redisdemo</w:t>
+      </w:r>
+    </w:p>
+    <w:p>
+      <w:r>
+        <w:rPr>
+          <w:rFonts w:hint="eastAsia"/>
+        </w:rPr>
+        <w:t>java连接redis内存库简单示例</w:t>
+      </w:r>
+    </w:p>
+    <w:p/>
+    <w:p>
+      <w:pPr>
+        <w:pStyle w:val="3"/>
+        <w:numPr>
+          <w:ilvl w:val="0"/>
+          <w:numId w:val="1"/>
+        </w:numPr>
+      </w:pPr>
+      <w:r>
+        <w:t>retrofitdemo</w:t>
+      </w:r>
+    </w:p>
+    <w:p>
+      <w:r>
+        <w:rPr>
+          <w:rFonts w:hint="eastAsia"/>
+        </w:rPr>
+        <w:t>这是一个对okhttp的封装类似于httpclient技术用代码来模拟http的get,post等请求信息。不过这个框架是使用接口与注解形式的</w:t>
+      </w:r>
+    </w:p>
+    <w:p/>
+    <w:p>
+      <w:pPr>
+        <w:pStyle w:val="3"/>
+        <w:numPr>
+          <w:ilvl w:val="0"/>
+          <w:numId w:val="1"/>
+        </w:numPr>
+      </w:pPr>
+      <w:r>
+        <w:t>rmidemo</w:t>
+      </w:r>
+    </w:p>
+    <w:p>
+      <w:pPr>
+        <w:rPr>
+          <w:rFonts w:hint="eastAsia"/>
+        </w:rPr>
+      </w:pPr>
+      <w:r>
+        <w:rPr>
+          <w:rFonts w:hint="eastAsia"/>
+        </w:rPr>
+        <w:t>java远程方法调用一个示例，分为客户端与服务端</w:t>
+      </w:r>
+    </w:p>
+    <w:p>
+      <w:pPr>
+        <w:rPr>
+          <w:rFonts w:hint="eastAsia"/>
+        </w:rPr>
+      </w:pPr>
+    </w:p>
+    <w:p>
+      <w:pPr>
+        <w:pStyle w:val="3"/>
+        <w:numPr>
+          <w:ilvl w:val="0"/>
+          <w:numId w:val="1"/>
+        </w:numPr>
+        <w:rPr>
+          <w:rFonts w:hint="eastAsia"/>
+        </w:rPr>
+      </w:pPr>
+      <w:r>
+        <w:rPr>
+          <w:rFonts w:hint="default"/>
+          <w:lang w:val="en-US"/>
+        </w:rPr>
+        <w:t>r</w:t>
+      </w:r>
+      <w:r>
+        <w:rPr>
+          <w:rFonts w:hint="eastAsia"/>
+        </w:rPr>
+        <w:t>unjar</w:t>
+      </w:r>
+    </w:p>
+    <w:p>
+      <w:pPr>
+        <w:rPr>
+          <w:rFonts w:hint="eastAsia"/>
+          <w:lang w:val="en-US" w:eastAsia="zh-CN"/>
+        </w:rPr>
+      </w:pPr>
+      <w:r>
+        <w:rPr>
+          <w:rFonts w:hint="eastAsia"/>
+          <w:lang w:val="en-US" w:eastAsia="zh-CN"/>
+        </w:rPr>
+        <w:t>使用maven将程序打成可运行的jar包</w:t>
+      </w:r>
+    </w:p>
+    <w:p>
+      <w:pPr>
+        <w:rPr>
+          <w:rFonts w:hint="eastAsia"/>
+          <w:lang w:val="en-US" w:eastAsia="zh-CN"/>
+        </w:rPr>
+      </w:pPr>
+    </w:p>
+    <w:p>
+      <w:pPr>
+        <w:pStyle w:val="3"/>
+        <w:numPr>
+          <w:ilvl w:val="0"/>
+          <w:numId w:val="1"/>
+        </w:numPr>
+        <w:rPr>
+          <w:rFonts w:hint="default"/>
+          <w:lang w:val="en-US" w:eastAsia="zh-CN"/>
+        </w:rPr>
+      </w:pPr>
+      <w:r>
+        <w:rPr>
+          <w:rFonts w:hint="default"/>
+          <w:lang w:val="en-US" w:eastAsia="zh-CN"/>
+        </w:rPr>
+        <w:t>runjarex1</w:t>
+      </w:r>
+    </w:p>
+    <w:p>
+      <w:pPr>
+        <w:rPr>
+          <w:rFonts w:hint="default" w:eastAsiaTheme="minorEastAsia"/>
+          <w:lang w:val="en-US" w:eastAsia="zh-CN"/>
+        </w:rPr>
+      </w:pPr>
+      <w:r>
+        <w:rPr>
+          <w:rFonts w:hint="default"/>
+          <w:lang w:val="en-US" w:eastAsia="zh-CN"/>
+        </w:rPr>
+        <w:t>maven</w:t>
+      </w:r>
+      <w:r>
+        <w:rPr>
+          <w:rFonts w:hint="eastAsia"/>
+          <w:lang w:val="en-US" w:eastAsia="zh-CN"/>
+        </w:rPr>
+        <w:t>打包强化版本，可以将依赖全部打进一个jar包</w:t>
+      </w:r>
       <w:bookmarkStart w:id="1" w:name="_GoBack"/>
       <w:bookmarkEnd w:id="1"/>
-    </w:p>
-    <w:p>
-      <w:pPr>
-        <w:pStyle w:val="3"/>
-        <w:numPr>
-          <w:ilvl w:val="0"/>
-          <w:numId w:val="1"/>
-        </w:numPr>
-      </w:pPr>
-      <w:r>
-        <w:t>filterdemo</w:t>
-      </w:r>
-    </w:p>
-    <w:p>
-      <w:pPr>
-        <w:rPr>
-          <w:rFonts w:hint="eastAsia"/>
-        </w:rPr>
-      </w:pPr>
-      <w:r>
-        <w:rPr>
-          <w:rFonts w:hint="eastAsia"/>
-        </w:rPr>
-        <w:t>监听器的基本使用</w:t>
-      </w:r>
-    </w:p>
-    <w:p>
-      <w:pPr>
-        <w:rPr>
-          <w:rFonts w:hint="eastAsia"/>
-        </w:rPr>
-      </w:pPr>
-    </w:p>
-    <w:p>
-      <w:pPr>
-        <w:pStyle w:val="3"/>
-        <w:numPr>
-          <w:ilvl w:val="0"/>
-          <w:numId w:val="1"/>
-        </w:numPr>
-        <w:rPr>
-          <w:rFonts w:hint="eastAsia"/>
-        </w:rPr>
-      </w:pPr>
-      <w:r>
-        <w:rPr>
-          <w:rFonts w:hint="default"/>
-          <w:lang w:val="en-US"/>
-        </w:rPr>
-        <w:t>f</w:t>
-      </w:r>
-      <w:r>
-        <w:rPr>
-          <w:rFonts w:hint="eastAsia"/>
-        </w:rPr>
-        <w:t>linkdemo</w:t>
-      </w:r>
-    </w:p>
-    <w:p>
-      <w:pPr>
-        <w:rPr>
-          <w:rFonts w:hint="eastAsia"/>
-          <w:lang w:val="en-US" w:eastAsia="zh-CN"/>
-        </w:rPr>
-      </w:pPr>
-      <w:r>
-        <w:rPr>
-          <w:rFonts w:hint="default"/>
-          <w:lang w:val="en-US"/>
-        </w:rPr>
-        <w:t xml:space="preserve">flink1 </w:t>
-      </w:r>
-      <w:r>
-        <w:rPr>
-          <w:rFonts w:hint="eastAsia"/>
-          <w:lang w:val="en-US" w:eastAsia="zh-CN"/>
-        </w:rPr>
-        <w:t>基本单词统计示例</w:t>
-      </w:r>
-    </w:p>
-    <w:p>
-      <w:pPr>
-        <w:rPr>
-          <w:rFonts w:hint="default"/>
-          <w:lang w:val="en-US" w:eastAsia="zh-CN"/>
-        </w:rPr>
-      </w:pPr>
-      <w:r>
-        <w:rPr>
-          <w:rFonts w:hint="eastAsia"/>
-          <w:lang w:val="en-US" w:eastAsia="zh-CN"/>
-        </w:rPr>
-        <w:t>flink2 连接kafka统计示例</w:t>
-      </w:r>
-    </w:p>
-    <w:p>
-      <w:pPr>
-        <w:rPr>
-          <w:rFonts w:hint="default" w:eastAsiaTheme="minorEastAsia"/>
-          <w:lang w:val="en-US" w:eastAsia="zh-CN"/>
-        </w:rPr>
-      </w:pPr>
-      <w:r>
-        <w:rPr>
-          <w:rFonts w:hint="default"/>
-          <w:lang w:val="en-US" w:eastAsia="zh-CN"/>
-        </w:rPr>
-        <w:t xml:space="preserve">flink3 </w:t>
-      </w:r>
-      <w:r>
-        <w:rPr>
-          <w:rFonts w:hint="eastAsia"/>
-          <w:lang w:val="en-US" w:eastAsia="zh-CN"/>
-        </w:rPr>
-        <w:t>从kafka读数据通过接口发给websocket</w:t>
-      </w:r>
-    </w:p>
-    <w:p/>
-    <w:p>
-      <w:pPr>
-        <w:pStyle w:val="3"/>
-        <w:numPr>
-          <w:ilvl w:val="0"/>
-          <w:numId w:val="1"/>
-        </w:numPr>
-      </w:pPr>
-      <w:r>
-        <w:t>ftpdemo</w:t>
-      </w:r>
-    </w:p>
-    <w:p>
-      <w:r>
-        <w:rPr>
-          <w:rFonts w:hint="eastAsia"/>
-        </w:rPr>
-        <w:t>使用</w:t>
-      </w:r>
-      <w:r>
-        <w:t>jsch</w:t>
-      </w:r>
-      <w:r>
-        <w:rPr>
-          <w:rFonts w:hint="eastAsia"/>
-        </w:rPr>
-        <w:t>技术封装的ftp工具类</w:t>
-      </w:r>
-    </w:p>
-    <w:p>
-      <w:r>
-        <w:rPr>
-          <w:rFonts w:hint="eastAsia"/>
-        </w:rPr>
-        <w:t>ftp工具类测试，包括上传，下载，创建文件夹，删除文件，文件列表等。</w:t>
-      </w:r>
-    </w:p>
-    <w:p>
-      <w:pPr>
-        <w:pStyle w:val="3"/>
-        <w:numPr>
-          <w:ilvl w:val="0"/>
-          <w:numId w:val="1"/>
-        </w:numPr>
-      </w:pPr>
-      <w:r>
-        <w:rPr>
-          <w:rFonts w:hint="eastAsia"/>
-        </w:rPr>
-        <w:t>h</w:t>
-      </w:r>
-      <w:r>
-        <w:t>ikaricpdemo</w:t>
-      </w:r>
-    </w:p>
-    <w:p>
-      <w:r>
-        <w:rPr>
-          <w:rFonts w:hint="eastAsia"/>
-        </w:rPr>
-        <w:t>使用hikaricp连接</w:t>
-      </w:r>
-      <w:r>
-        <w:t>mysql</w:t>
-      </w:r>
-      <w:r>
-        <w:rPr>
-          <w:rFonts w:hint="eastAsia"/>
-        </w:rPr>
-        <w:t>示例</w:t>
-      </w:r>
-    </w:p>
-    <w:p/>
-    <w:p>
-      <w:pPr>
-        <w:pStyle w:val="3"/>
-        <w:numPr>
-          <w:ilvl w:val="0"/>
-          <w:numId w:val="1"/>
-        </w:numPr>
-      </w:pPr>
-      <w:r>
-        <w:t>httpunitdemo</w:t>
-      </w:r>
-    </w:p>
-    <w:p>
-      <w:r>
-        <w:rPr>
-          <w:rFonts w:hint="eastAsia"/>
-        </w:rPr>
-        <w:t>网页抓虫子技术示例，可以执行抓到网页中的js用来模拟自动点击事件，自动提交事件等，与</w:t>
-      </w:r>
-      <w:r>
-        <w:rPr>
-          <w:rStyle w:val="8"/>
-        </w:rPr>
-        <w:fldChar w:fldCharType="begin"/>
-      </w:r>
-      <w:r>
-        <w:rPr>
-          <w:rStyle w:val="8"/>
-        </w:rPr>
-        <w:instrText xml:space="preserve"> HYPERLINK \l "_jsoupdemo" </w:instrText>
-      </w:r>
-      <w:r>
-        <w:rPr>
-          <w:rStyle w:val="8"/>
-        </w:rPr>
-        <w:fldChar w:fldCharType="separate"/>
-      </w:r>
-      <w:r>
-        <w:rPr>
-          <w:rStyle w:val="8"/>
-          <w:rFonts w:hint="eastAsia"/>
-        </w:rPr>
-        <w:t>jsoup</w:t>
-      </w:r>
-      <w:r>
-        <w:rPr>
-          <w:rStyle w:val="8"/>
-        </w:rPr>
-        <w:fldChar w:fldCharType="end"/>
-      </w:r>
-      <w:r>
-        <w:rPr>
-          <w:rFonts w:hint="eastAsia"/>
-        </w:rPr>
-        <w:t>配合强大无比</w:t>
-      </w:r>
-    </w:p>
-    <w:p>
-      <w:pPr>
-        <w:pStyle w:val="3"/>
-        <w:numPr>
-          <w:ilvl w:val="0"/>
-          <w:numId w:val="1"/>
-        </w:numPr>
-      </w:pPr>
-      <w:r>
-        <w:t>imgdemo</w:t>
-      </w:r>
-    </w:p>
-    <w:p>
-      <w:r>
-        <w:rPr>
-          <w:rFonts w:hint="eastAsia"/>
-        </w:rPr>
-        <w:t>提供了base64编码的图片与文件之间的互相转换</w:t>
-      </w:r>
-    </w:p>
-    <w:p/>
-    <w:p>
-      <w:pPr>
-        <w:pStyle w:val="3"/>
-        <w:numPr>
-          <w:ilvl w:val="0"/>
-          <w:numId w:val="1"/>
-        </w:numPr>
-      </w:pPr>
-      <w:r>
-        <w:t>jacksondemo</w:t>
-      </w:r>
-    </w:p>
-    <w:p>
-      <w:r>
-        <w:rPr>
-          <w:rFonts w:hint="eastAsia"/>
-        </w:rPr>
-        <w:t>当前最好的json转换类库</w:t>
-      </w:r>
-    </w:p>
-    <w:p>
-      <w:r>
-        <w:rPr>
-          <w:rFonts w:hint="eastAsia"/>
-        </w:rPr>
-        <w:t>结合的单元测试与日志框架将json与map,list,bean等互相转换示例</w:t>
-      </w:r>
-    </w:p>
-    <w:p>
-      <w:pPr>
-        <w:pStyle w:val="3"/>
-        <w:numPr>
-          <w:ilvl w:val="0"/>
-          <w:numId w:val="1"/>
-        </w:numPr>
-      </w:pPr>
-      <w:r>
-        <w:t>jodddboomdemo</w:t>
-      </w:r>
-    </w:p>
-    <w:p>
-      <w:r>
-        <w:t>数据库访问的轻量级封装，可看作一个简单的ORM</w:t>
-      </w:r>
-    </w:p>
-    <w:p/>
-    <w:p>
-      <w:pPr>
-        <w:pStyle w:val="3"/>
-        <w:numPr>
-          <w:ilvl w:val="0"/>
-          <w:numId w:val="1"/>
-        </w:numPr>
-      </w:pPr>
-      <w:r>
-        <w:t>jpinyindemo</w:t>
-      </w:r>
-    </w:p>
-    <w:p>
-      <w:r>
-        <w:rPr>
-          <w:rFonts w:hint="eastAsia"/>
-        </w:rPr>
-        <w:t>提供汉字转拼音的一个示例</w:t>
-      </w:r>
-    </w:p>
-    <w:p/>
-    <w:p>
-      <w:pPr>
-        <w:pStyle w:val="3"/>
-        <w:numPr>
-          <w:ilvl w:val="0"/>
-          <w:numId w:val="1"/>
-        </w:numPr>
-      </w:pPr>
-      <w:bookmarkStart w:id="0" w:name="_jsoupdemo"/>
-      <w:bookmarkEnd w:id="0"/>
-      <w:r>
-        <w:t>jsoupdemo</w:t>
-      </w:r>
-    </w:p>
-    <w:p>
-      <w:r>
-        <w:rPr>
-          <w:rFonts w:hint="eastAsia"/>
-        </w:rPr>
-        <w:t>使用java来解析html或是操作html相关元素,支持类似jquery的各类选择器</w:t>
-      </w:r>
-    </w:p>
-    <w:p>
-      <w:r>
-        <w:rPr>
-          <w:rFonts w:hint="eastAsia"/>
-        </w:rPr>
-        <w:t>支持网页内元素及属性设置及获取</w:t>
-      </w:r>
-    </w:p>
-    <w:p>
-      <w:pPr>
-        <w:pStyle w:val="3"/>
-        <w:numPr>
-          <w:ilvl w:val="0"/>
-          <w:numId w:val="1"/>
-        </w:numPr>
-      </w:pPr>
-      <w:r>
-        <w:t>log4j2demo</w:t>
-      </w:r>
-    </w:p>
-    <w:p>
-      <w:r>
-        <w:t>log4j2</w:t>
-      </w:r>
-      <w:r>
-        <w:rPr>
-          <w:rFonts w:hint="eastAsia"/>
-        </w:rPr>
-        <w:t>日志框架包括数据库写入</w:t>
-      </w:r>
-    </w:p>
-    <w:p/>
-    <w:p>
-      <w:pPr>
-        <w:pStyle w:val="3"/>
-        <w:numPr>
-          <w:ilvl w:val="0"/>
-          <w:numId w:val="1"/>
-        </w:numPr>
-      </w:pPr>
-      <w:r>
-        <w:t>logbackdemo</w:t>
-      </w:r>
-    </w:p>
-    <w:p>
-      <w:r>
-        <w:t>logback</w:t>
-      </w:r>
-      <w:r>
-        <w:rPr>
-          <w:rFonts w:hint="eastAsia"/>
-        </w:rPr>
-        <w:t>日志框架写入包括数据库写入示例</w:t>
-      </w:r>
-    </w:p>
-    <w:p/>
-    <w:p>
-      <w:pPr>
-        <w:pStyle w:val="3"/>
-        <w:numPr>
-          <w:ilvl w:val="0"/>
-          <w:numId w:val="1"/>
-        </w:numPr>
-      </w:pPr>
-      <w:r>
-        <w:t>mavendemo</w:t>
-      </w:r>
-    </w:p>
-    <w:p>
-      <w:r>
-        <w:rPr>
-          <w:rFonts w:hint="eastAsia"/>
-        </w:rPr>
-        <w:t>一个最简单的maven的web项目示例</w:t>
-      </w:r>
-    </w:p>
-    <w:p/>
-    <w:p>
-      <w:pPr>
-        <w:pStyle w:val="3"/>
-        <w:numPr>
-          <w:ilvl w:val="0"/>
-          <w:numId w:val="1"/>
-        </w:numPr>
-      </w:pPr>
-      <w:r>
-        <w:t>okhttpdemo</w:t>
-      </w:r>
-    </w:p>
-    <w:p>
-      <w:r>
-        <w:rPr>
-          <w:rFonts w:hint="eastAsia"/>
-        </w:rPr>
-        <w:t>比httpclient更好的网络请求框架</w:t>
-      </w:r>
-    </w:p>
-    <w:p>
-      <w:r>
-        <w:rPr>
-          <w:rFonts w:hint="eastAsia"/>
-        </w:rPr>
-        <w:t>可以用来发get与post的请求效率更高</w:t>
-      </w:r>
-    </w:p>
-    <w:p>
-      <w:pPr>
-        <w:pStyle w:val="3"/>
-        <w:numPr>
-          <w:ilvl w:val="0"/>
-          <w:numId w:val="1"/>
-        </w:numPr>
-      </w:pPr>
-      <w:r>
-        <w:t>poidemonew</w:t>
-      </w:r>
-    </w:p>
-    <w:p>
-      <w:r>
-        <w:rPr>
-          <w:rFonts w:hint="eastAsia"/>
-        </w:rPr>
-        <w:t>使用poi操作excel文件示例新版本</w:t>
-      </w:r>
-    </w:p>
-    <w:p/>
-    <w:p>
-      <w:pPr>
-        <w:pStyle w:val="3"/>
-        <w:numPr>
-          <w:ilvl w:val="0"/>
-          <w:numId w:val="1"/>
-        </w:numPr>
-      </w:pPr>
-      <w:r>
-        <w:t>portscan</w:t>
-      </w:r>
-    </w:p>
-    <w:p>
-      <w:r>
-        <w:rPr>
-          <w:rFonts w:hint="eastAsia"/>
-        </w:rPr>
-        <w:t>java版本端口扫描示例</w:t>
-      </w:r>
-    </w:p>
-    <w:p>
-      <w:r>
-        <w:rPr>
-          <w:rFonts w:hint="eastAsia"/>
-        </w:rPr>
-        <w:t>用于扫描某些机器的某些端口是否开放</w:t>
-      </w:r>
-    </w:p>
-    <w:p/>
-    <w:p>
-      <w:pPr>
-        <w:pStyle w:val="3"/>
-        <w:numPr>
-          <w:ilvl w:val="0"/>
-          <w:numId w:val="1"/>
-        </w:numPr>
-      </w:pPr>
-      <w:r>
-        <w:t>redisdemo</w:t>
-      </w:r>
-    </w:p>
-    <w:p>
-      <w:r>
-        <w:rPr>
-          <w:rFonts w:hint="eastAsia"/>
-        </w:rPr>
-        <w:t>java连接redis内存库简单示例</w:t>
-      </w:r>
-    </w:p>
-    <w:p/>
-    <w:p>
-      <w:pPr>
-        <w:pStyle w:val="3"/>
-        <w:numPr>
-          <w:ilvl w:val="0"/>
-          <w:numId w:val="1"/>
-        </w:numPr>
-      </w:pPr>
-      <w:r>
-        <w:t>retrofitdemo</w:t>
-      </w:r>
-    </w:p>
-    <w:p>
-      <w:r>
-        <w:rPr>
-          <w:rFonts w:hint="eastAsia"/>
-        </w:rPr>
-        <w:t>这是一个对okhttp的封装类似于httpclient技术用代码来模拟http的get,post等请求信息。不过这个框架是使用接口与注解形式的</w:t>
-      </w:r>
-    </w:p>
-    <w:p/>
-    <w:p>
-      <w:pPr>
-        <w:pStyle w:val="3"/>
-        <w:numPr>
-          <w:ilvl w:val="0"/>
-          <w:numId w:val="1"/>
-        </w:numPr>
-      </w:pPr>
-      <w:r>
-        <w:t>rmidemo</w:t>
-      </w:r>
-    </w:p>
-    <w:p>
-      <w:pPr>
-        <w:rPr>
-          <w:rFonts w:hint="eastAsia"/>
-        </w:rPr>
-      </w:pPr>
-      <w:r>
-        <w:rPr>
-          <w:rFonts w:hint="eastAsia"/>
-        </w:rPr>
-        <w:t>java远程方法调用一个示例，分为客户端与服务端</w:t>
-      </w:r>
-    </w:p>
-    <w:p>
-      <w:pPr>
-        <w:rPr>
-          <w:rFonts w:hint="eastAsia"/>
-        </w:rPr>
-      </w:pPr>
-    </w:p>
-    <w:p>
-      <w:pPr>
-        <w:pStyle w:val="3"/>
-        <w:numPr>
-          <w:ilvl w:val="0"/>
-          <w:numId w:val="1"/>
-        </w:numPr>
-        <w:rPr>
-          <w:rFonts w:hint="eastAsia"/>
-        </w:rPr>
-      </w:pPr>
-      <w:r>
-        <w:rPr>
-          <w:rFonts w:hint="default"/>
-          <w:lang w:val="en-US"/>
-        </w:rPr>
-        <w:t>r</w:t>
-      </w:r>
-      <w:r>
-        <w:rPr>
-          <w:rFonts w:hint="eastAsia"/>
-        </w:rPr>
-        <w:t>unjar</w:t>
-      </w:r>
-    </w:p>
-    <w:p>
-      <w:pPr>
-        <w:rPr>
-          <w:rFonts w:hint="default" w:eastAsiaTheme="minorEastAsia"/>
-          <w:lang w:val="en-US" w:eastAsia="zh-CN"/>
-        </w:rPr>
-      </w:pPr>
-      <w:r>
-        <w:rPr>
-          <w:rFonts w:hint="eastAsia"/>
-          <w:lang w:val="en-US" w:eastAsia="zh-CN"/>
-        </w:rPr>
-        <w:t>使用maven将程序打成可运行的jar包</w:t>
-      </w:r>
     </w:p>
     <w:p/>
     <w:p>

</xml_diff>

<commit_message>
add spring boot admin monitor app
</commit_message>
<xml_diff>
--- a/vskeddemos/documents/mavenproject工程列表说明.docx
+++ b/vskeddemos/documents/mavenproject工程列表说明.docx
@@ -918,496 +918,518 @@
         </w:rPr>
         <w:t>打包强化版本，可以将依赖全部打进一个jar包</w:t>
       </w:r>
+    </w:p>
+    <w:p/>
+    <w:p>
+      <w:pPr>
+        <w:pStyle w:val="3"/>
+        <w:numPr>
+          <w:ilvl w:val="0"/>
+          <w:numId w:val="1"/>
+        </w:numPr>
+      </w:pPr>
+      <w:r>
+        <w:t>rxtxdemo</w:t>
+      </w:r>
+    </w:p>
+    <w:p>
+      <w:r>
+        <w:rPr>
+          <w:rFonts w:hint="eastAsia"/>
+        </w:rPr>
+        <w:t>java串口通讯示例，将16进制数据写入串口</w:t>
+      </w:r>
+    </w:p>
+    <w:p>
+      <w:pPr>
+        <w:pStyle w:val="3"/>
+        <w:numPr>
+          <w:ilvl w:val="0"/>
+          <w:numId w:val="1"/>
+        </w:numPr>
+      </w:pPr>
+      <w:r>
+        <w:t>sessioncookie</w:t>
+      </w:r>
+    </w:p>
+    <w:p>
+      <w:r>
+        <w:rPr>
+          <w:rFonts w:hint="eastAsia"/>
+        </w:rPr>
+        <w:t>演示了使用cookie与session的两个项目</w:t>
+      </w:r>
+    </w:p>
+    <w:p/>
+    <w:p>
+      <w:pPr>
+        <w:pStyle w:val="3"/>
+        <w:numPr>
+          <w:ilvl w:val="0"/>
+          <w:numId w:val="1"/>
+        </w:numPr>
+      </w:pPr>
+      <w:r>
+        <w:t>shirorestful</w:t>
+      </w:r>
+    </w:p>
+    <w:p>
+      <w:r>
+        <w:t>springmvc+mybatis+mysql+shiro</w:t>
+      </w:r>
+    </w:p>
+    <w:p>
+      <w:r>
+        <w:rPr>
+          <w:rFonts w:hint="eastAsia"/>
+        </w:rPr>
+        <w:t>这个框架不带分页与事务的管理</w:t>
+      </w:r>
+    </w:p>
+    <w:p/>
+    <w:p>
+      <w:pPr>
+        <w:pStyle w:val="3"/>
+        <w:numPr>
+          <w:ilvl w:val="0"/>
+          <w:numId w:val="1"/>
+        </w:numPr>
+      </w:pPr>
+      <w:r>
+        <w:t>shirorestfulpagination</w:t>
+      </w:r>
+    </w:p>
+    <w:p>
+      <w:r>
+        <w:t>springmvc+mybatis+mysql+shiro+pagehelper</w:t>
+      </w:r>
+    </w:p>
+    <w:p>
+      <w:r>
+        <w:rPr>
+          <w:rFonts w:hint="eastAsia"/>
+        </w:rPr>
+        <w:t>上个框架的增强版本实现。添加了分页类的使用</w:t>
+      </w:r>
+    </w:p>
+    <w:p/>
+    <w:p>
+      <w:pPr>
+        <w:pStyle w:val="3"/>
+        <w:numPr>
+          <w:ilvl w:val="0"/>
+          <w:numId w:val="1"/>
+        </w:numPr>
+      </w:pPr>
+      <w:r>
+        <w:t>slf4jdemo</w:t>
+      </w:r>
+    </w:p>
+    <w:p>
+      <w:r>
+        <w:rPr>
+          <w:rFonts w:hint="eastAsia"/>
+        </w:rPr>
+        <w:t>slf</w:t>
+      </w:r>
+      <w:r>
+        <w:t>4j+log4j2</w:t>
+      </w:r>
+      <w:r>
+        <w:rPr>
+          <w:rFonts w:hint="eastAsia"/>
+        </w:rPr>
+        <w:t>日志未整合spring</w:t>
+      </w:r>
+    </w:p>
+    <w:p/>
+    <w:p>
+      <w:pPr>
+        <w:pStyle w:val="3"/>
+        <w:numPr>
+          <w:ilvl w:val="0"/>
+          <w:numId w:val="1"/>
+        </w:numPr>
+      </w:pPr>
+      <w:r>
+        <w:t>socketdemo</w:t>
+      </w:r>
+    </w:p>
+    <w:p>
+      <w:r>
+        <w:rPr>
+          <w:rFonts w:hint="eastAsia"/>
+        </w:rPr>
+        <w:t>so</w:t>
+      </w:r>
+      <w:r>
+        <w:t>cket</w:t>
+      </w:r>
+      <w:r>
+        <w:rPr>
+          <w:rFonts w:hint="eastAsia"/>
+        </w:rPr>
+        <w:t>使用tcp与udp发送与接收数据</w:t>
+      </w:r>
+    </w:p>
+    <w:p>
+      <w:pPr>
+        <w:rPr>
+          <w:rFonts w:hint="eastAsia"/>
+        </w:rPr>
+      </w:pPr>
+      <w:r>
+        <w:rPr>
+          <w:rFonts w:hint="eastAsia"/>
+        </w:rPr>
+        <w:t>包括了socket+json的一个接口，这个接口使用了intel小端对齐中邮</w:t>
+      </w:r>
+    </w:p>
+    <w:p>
+      <w:pPr>
+        <w:pStyle w:val="3"/>
+        <w:numPr>
+          <w:ilvl w:val="0"/>
+          <w:numId w:val="1"/>
+        </w:numPr>
+        <w:rPr>
+          <w:rFonts w:hint="eastAsia"/>
+        </w:rPr>
+      </w:pPr>
+      <w:r>
+        <w:rPr>
+          <w:rFonts w:hint="eastAsia"/>
+        </w:rPr>
+        <w:t>springboot2list</w:t>
+      </w:r>
+    </w:p>
+    <w:p>
+      <w:pPr>
+        <w:rPr>
+          <w:rFonts w:hint="default" w:eastAsiaTheme="minorEastAsia"/>
+          <w:lang w:val="en-US" w:eastAsia="zh-CN"/>
+        </w:rPr>
+      </w:pPr>
+      <w:r>
+        <w:rPr>
+          <w:rFonts w:hint="default"/>
+          <w:lang w:val="en-US"/>
+        </w:rPr>
+        <w:t xml:space="preserve">mybatisdemo </w:t>
+      </w:r>
+      <w:r>
+        <w:rPr>
+          <w:rFonts w:hint="eastAsia"/>
+          <w:lang w:val="en-US" w:eastAsia="zh-CN"/>
+        </w:rPr>
+        <w:t>使用mybatis手动控制事务批量插入</w:t>
+      </w:r>
+    </w:p>
+    <w:p>
+      <w:pPr>
+        <w:rPr>
+          <w:rFonts w:hint="default" w:eastAsiaTheme="minorEastAsia"/>
+          <w:lang w:val="en-US" w:eastAsia="zh-CN"/>
+        </w:rPr>
+      </w:pPr>
+      <w:r>
+        <w:rPr>
+          <w:rFonts w:hint="default"/>
+          <w:lang w:val="en-US"/>
+        </w:rPr>
+        <w:t xml:space="preserve">mybatismutids </w:t>
+      </w:r>
+      <w:r>
+        <w:rPr>
+          <w:rFonts w:hint="eastAsia"/>
+          <w:lang w:val="en-US" w:eastAsia="zh-CN"/>
+        </w:rPr>
+        <w:t>多数据源与单元测试</w:t>
+      </w:r>
+    </w:p>
+    <w:p>
+      <w:pPr>
+        <w:rPr>
+          <w:rFonts w:hint="eastAsia"/>
+          <w:lang w:val="en-US" w:eastAsia="zh-CN"/>
+        </w:rPr>
+      </w:pPr>
+      <w:r>
+        <w:rPr>
+          <w:rFonts w:hint="default"/>
+          <w:lang w:val="en-US"/>
+        </w:rPr>
+        <w:t>m</w:t>
+      </w:r>
+      <w:r>
+        <w:rPr>
+          <w:rFonts w:hint="eastAsia"/>
+        </w:rPr>
+        <w:t>yfbtest</w:t>
+      </w:r>
+      <w:r>
+        <w:rPr>
+          <w:rFonts w:hint="default"/>
+          <w:lang w:val="en-US"/>
+        </w:rPr>
+        <w:t xml:space="preserve"> </w:t>
+      </w:r>
+      <w:r>
+        <w:rPr>
+          <w:rFonts w:hint="eastAsia"/>
+          <w:lang w:val="en-US" w:eastAsia="zh-CN"/>
+        </w:rPr>
+        <w:t>前后端分离开发测试项目</w:t>
+      </w:r>
+    </w:p>
+    <w:p>
+      <w:pPr>
+        <w:rPr>
+          <w:rFonts w:hint="eastAsia"/>
+          <w:lang w:val="en-US" w:eastAsia="zh-CN"/>
+        </w:rPr>
+      </w:pPr>
+      <w:r>
+        <w:rPr>
+          <w:rFonts w:hint="eastAsia"/>
+          <w:lang w:val="en-US" w:eastAsia="zh-CN"/>
+        </w:rPr>
+        <w:t>myfbtest1</w:t>
+      </w:r>
+      <w:r>
+        <w:rPr>
+          <w:rFonts w:hint="default"/>
+          <w:lang w:val="en-US" w:eastAsia="zh-CN"/>
+        </w:rPr>
+        <w:t xml:space="preserve"> </w:t>
+      </w:r>
+      <w:r>
+        <w:rPr>
+          <w:rFonts w:hint="eastAsia"/>
+          <w:lang w:val="en-US" w:eastAsia="zh-CN"/>
+        </w:rPr>
+        <w:t>前后端分享项目有</w:t>
+      </w:r>
+      <w:r>
+        <w:rPr>
+          <w:rFonts w:hint="default"/>
+          <w:lang w:val="en-US" w:eastAsia="zh-CN"/>
+        </w:rPr>
+        <w:t>shiro+jwt</w:t>
+      </w:r>
+      <w:r>
+        <w:rPr>
+          <w:rFonts w:hint="eastAsia"/>
+          <w:lang w:val="en-US" w:eastAsia="zh-CN"/>
+        </w:rPr>
+        <w:t>权限控制</w:t>
+      </w:r>
+    </w:p>
+    <w:p>
+      <w:pPr>
+        <w:rPr>
+          <w:rFonts w:hint="default" w:eastAsiaTheme="minorEastAsia"/>
+          <w:lang w:val="en-US" w:eastAsia="zh-CN"/>
+        </w:rPr>
+      </w:pPr>
+      <w:r>
+        <w:rPr>
+          <w:rFonts w:hint="default"/>
+          <w:lang w:val="en-US" w:eastAsia="zh-CN"/>
+        </w:rPr>
+        <w:t>r</w:t>
+      </w:r>
+      <w:r>
+        <w:rPr>
+          <w:rFonts w:hint="eastAsia"/>
+          <w:lang w:val="en-US" w:eastAsia="zh-CN"/>
+        </w:rPr>
+        <w:t>ediscluster</w:t>
+      </w:r>
+      <w:r>
+        <w:rPr>
+          <w:rFonts w:hint="default"/>
+          <w:lang w:val="en-US" w:eastAsia="zh-CN"/>
+        </w:rPr>
+        <w:t xml:space="preserve"> springboot2</w:t>
+      </w:r>
+      <w:r>
+        <w:rPr>
+          <w:rFonts w:hint="eastAsia"/>
+          <w:lang w:val="en-US" w:eastAsia="zh-CN"/>
+        </w:rPr>
+        <w:t>连接redis集群测试</w:t>
+      </w:r>
+    </w:p>
+    <w:p>
+      <w:pPr>
+        <w:rPr>
+          <w:rFonts w:hint="default" w:eastAsiaTheme="minorEastAsia"/>
+          <w:lang w:val="en-US" w:eastAsia="zh-CN"/>
+        </w:rPr>
+      </w:pPr>
+      <w:r>
+        <w:rPr>
+          <w:rFonts w:hint="default"/>
+          <w:lang w:val="en-US" w:eastAsia="zh-CN"/>
+        </w:rPr>
+        <w:t xml:space="preserve">remoteshell </w:t>
+      </w:r>
+      <w:r>
+        <w:rPr>
+          <w:rFonts w:hint="eastAsia"/>
+          <w:lang w:val="en-US" w:eastAsia="zh-CN"/>
+        </w:rPr>
+        <w:t>执行远程cmd也是一个后门</w:t>
+      </w:r>
+    </w:p>
+    <w:p>
+      <w:pPr>
+        <w:rPr>
+          <w:rFonts w:hint="eastAsia"/>
+          <w:lang w:val="en-US" w:eastAsia="zh-CN"/>
+        </w:rPr>
+      </w:pPr>
+      <w:r>
+        <w:rPr>
+          <w:rFonts w:hint="default"/>
+          <w:lang w:val="en-US" w:eastAsia="zh-CN"/>
+        </w:rPr>
+        <w:t>springboot2d1</w:t>
+      </w:r>
+      <w:r>
+        <w:rPr>
+          <w:rFonts w:hint="eastAsia"/>
+          <w:lang w:val="en-US" w:eastAsia="zh-CN"/>
+        </w:rPr>
+        <w:t>基本使用springboot2</w:t>
+      </w:r>
+    </w:p>
+    <w:p>
+      <w:pPr>
+        <w:rPr>
+          <w:rFonts w:hint="default"/>
+          <w:lang w:val="en-US" w:eastAsia="zh-CN"/>
+        </w:rPr>
+      </w:pPr>
+      <w:r>
+        <w:rPr>
+          <w:rFonts w:hint="default"/>
+          <w:lang w:val="en-US" w:eastAsia="zh-CN"/>
+        </w:rPr>
+        <w:t>springboot2d2</w:t>
+      </w:r>
+      <w:r>
+        <w:rPr>
+          <w:rFonts w:hint="eastAsia"/>
+          <w:lang w:val="en-US" w:eastAsia="zh-CN"/>
+        </w:rPr>
+        <w:t>添加缓存使用</w:t>
+      </w:r>
+    </w:p>
+    <w:p>
+      <w:pPr>
+        <w:rPr>
+          <w:rFonts w:hint="eastAsia"/>
+          <w:lang w:val="en-US" w:eastAsia="zh-CN"/>
+        </w:rPr>
+      </w:pPr>
+      <w:r>
+        <w:rPr>
+          <w:rFonts w:hint="default"/>
+          <w:lang w:val="en-US" w:eastAsia="zh-CN"/>
+        </w:rPr>
+        <w:t>springboot2d3</w:t>
+      </w:r>
+      <w:r>
+        <w:rPr>
+          <w:rFonts w:hint="eastAsia"/>
+          <w:lang w:val="en-US" w:eastAsia="zh-CN"/>
+        </w:rPr>
+        <w:t>单元测试与模板</w:t>
+      </w:r>
+    </w:p>
+    <w:p>
+      <w:pPr>
+        <w:rPr>
+          <w:rFonts w:hint="default"/>
+          <w:lang w:val="en-US" w:eastAsia="zh-CN"/>
+        </w:rPr>
+      </w:pPr>
+      <w:r>
+        <w:rPr>
+          <w:rFonts w:hint="default"/>
+          <w:lang w:val="en-US" w:eastAsia="zh-CN"/>
+        </w:rPr>
+        <w:t>s</w:t>
+      </w:r>
+      <w:r>
+        <w:rPr>
+          <w:rFonts w:hint="eastAsia"/>
+          <w:lang w:val="en-US" w:eastAsia="zh-CN"/>
+        </w:rPr>
+        <w:t>pringboota</w:t>
+      </w:r>
+      <w:r>
+        <w:rPr>
+          <w:rFonts w:hint="default"/>
+          <w:lang w:val="en-US" w:eastAsia="zh-CN"/>
+        </w:rPr>
+        <w:t xml:space="preserve"> springboot</w:t>
+      </w:r>
+      <w:r>
+        <w:rPr>
+          <w:rFonts w:hint="eastAsia"/>
+          <w:lang w:val="en-US" w:eastAsia="zh-CN"/>
+        </w:rPr>
+        <w:t>基本用法</w:t>
+      </w:r>
+    </w:p>
+    <w:p>
+      <w:pPr>
+        <w:rPr>
+          <w:rFonts w:hint="eastAsia"/>
+          <w:lang w:val="en-US" w:eastAsia="zh-CN"/>
+        </w:rPr>
+      </w:pPr>
+      <w:r>
+        <w:rPr>
+          <w:rFonts w:hint="default"/>
+          <w:lang w:val="en-US" w:eastAsia="zh-CN"/>
+        </w:rPr>
+        <w:t>springbootkafka springboot+kafka</w:t>
+      </w:r>
+      <w:r>
+        <w:rPr>
+          <w:rFonts w:hint="eastAsia"/>
+          <w:lang w:val="en-US" w:eastAsia="zh-CN"/>
+        </w:rPr>
+        <w:t>测试</w:t>
+      </w:r>
+    </w:p>
+    <w:p>
+      <w:pPr>
+        <w:rPr>
+          <w:rFonts w:hint="default" w:eastAsiaTheme="minorEastAsia"/>
+          <w:lang w:val="en-US" w:eastAsia="zh-CN"/>
+        </w:rPr>
+      </w:pPr>
+      <w:r>
+        <w:rPr>
+          <w:rFonts w:hint="default"/>
+          <w:lang w:val="en-US" w:eastAsia="zh-CN"/>
+        </w:rPr>
+        <w:t>springbootmonitor spring</w:t>
+      </w:r>
+      <w:r>
+        <w:rPr>
+          <w:rFonts w:hint="eastAsia"/>
+          <w:lang w:val="en-US" w:eastAsia="zh-CN"/>
+        </w:rPr>
+        <w:t>各种监控配置</w:t>
+      </w:r>
       <w:bookmarkStart w:id="1" w:name="_GoBack"/>
       <w:bookmarkEnd w:id="1"/>
-    </w:p>
-    <w:p/>
-    <w:p>
-      <w:pPr>
-        <w:pStyle w:val="3"/>
-        <w:numPr>
-          <w:ilvl w:val="0"/>
-          <w:numId w:val="1"/>
-        </w:numPr>
-      </w:pPr>
-      <w:r>
-        <w:t>rxtxdemo</w:t>
-      </w:r>
-    </w:p>
-    <w:p>
-      <w:r>
-        <w:rPr>
-          <w:rFonts w:hint="eastAsia"/>
-        </w:rPr>
-        <w:t>java串口通讯示例，将16进制数据写入串口</w:t>
-      </w:r>
-    </w:p>
-    <w:p>
-      <w:pPr>
-        <w:pStyle w:val="3"/>
-        <w:numPr>
-          <w:ilvl w:val="0"/>
-          <w:numId w:val="1"/>
-        </w:numPr>
-      </w:pPr>
-      <w:r>
-        <w:t>sessioncookie</w:t>
-      </w:r>
-    </w:p>
-    <w:p>
-      <w:r>
-        <w:rPr>
-          <w:rFonts w:hint="eastAsia"/>
-        </w:rPr>
-        <w:t>演示了使用cookie与session的两个项目</w:t>
-      </w:r>
-    </w:p>
-    <w:p/>
-    <w:p>
-      <w:pPr>
-        <w:pStyle w:val="3"/>
-        <w:numPr>
-          <w:ilvl w:val="0"/>
-          <w:numId w:val="1"/>
-        </w:numPr>
-      </w:pPr>
-      <w:r>
-        <w:t>shirorestful</w:t>
-      </w:r>
-    </w:p>
-    <w:p>
-      <w:r>
-        <w:t>springmvc+mybatis+mysql+shiro</w:t>
-      </w:r>
-    </w:p>
-    <w:p>
-      <w:r>
-        <w:rPr>
-          <w:rFonts w:hint="eastAsia"/>
-        </w:rPr>
-        <w:t>这个框架不带分页与事务的管理</w:t>
-      </w:r>
-    </w:p>
-    <w:p/>
-    <w:p>
-      <w:pPr>
-        <w:pStyle w:val="3"/>
-        <w:numPr>
-          <w:ilvl w:val="0"/>
-          <w:numId w:val="1"/>
-        </w:numPr>
-      </w:pPr>
-      <w:r>
-        <w:t>shirorestfulpagination</w:t>
-      </w:r>
-    </w:p>
-    <w:p>
-      <w:r>
-        <w:t>springmvc+mybatis+mysql+shiro+pagehelper</w:t>
-      </w:r>
-    </w:p>
-    <w:p>
-      <w:r>
-        <w:rPr>
-          <w:rFonts w:hint="eastAsia"/>
-        </w:rPr>
-        <w:t>上个框架的增强版本实现。添加了分页类的使用</w:t>
-      </w:r>
-    </w:p>
-    <w:p/>
-    <w:p>
-      <w:pPr>
-        <w:pStyle w:val="3"/>
-        <w:numPr>
-          <w:ilvl w:val="0"/>
-          <w:numId w:val="1"/>
-        </w:numPr>
-      </w:pPr>
-      <w:r>
-        <w:t>slf4jdemo</w:t>
-      </w:r>
-    </w:p>
-    <w:p>
-      <w:r>
-        <w:rPr>
-          <w:rFonts w:hint="eastAsia"/>
-        </w:rPr>
-        <w:t>slf</w:t>
-      </w:r>
-      <w:r>
-        <w:t>4j+log4j2</w:t>
-      </w:r>
-      <w:r>
-        <w:rPr>
-          <w:rFonts w:hint="eastAsia"/>
-        </w:rPr>
-        <w:t>日志未整合spring</w:t>
-      </w:r>
-    </w:p>
-    <w:p/>
-    <w:p>
-      <w:pPr>
-        <w:pStyle w:val="3"/>
-        <w:numPr>
-          <w:ilvl w:val="0"/>
-          <w:numId w:val="1"/>
-        </w:numPr>
-      </w:pPr>
-      <w:r>
-        <w:t>socketdemo</w:t>
-      </w:r>
-    </w:p>
-    <w:p>
-      <w:r>
-        <w:rPr>
-          <w:rFonts w:hint="eastAsia"/>
-        </w:rPr>
-        <w:t>so</w:t>
-      </w:r>
-      <w:r>
-        <w:t>cket</w:t>
-      </w:r>
-      <w:r>
-        <w:rPr>
-          <w:rFonts w:hint="eastAsia"/>
-        </w:rPr>
-        <w:t>使用tcp与udp发送与接收数据</w:t>
-      </w:r>
-    </w:p>
-    <w:p>
-      <w:pPr>
-        <w:rPr>
-          <w:rFonts w:hint="eastAsia"/>
-        </w:rPr>
-      </w:pPr>
-      <w:r>
-        <w:rPr>
-          <w:rFonts w:hint="eastAsia"/>
-        </w:rPr>
-        <w:t>包括了socket+json的一个接口，这个接口使用了intel小端对齐中邮</w:t>
-      </w:r>
-    </w:p>
-    <w:p>
-      <w:pPr>
-        <w:pStyle w:val="3"/>
-        <w:numPr>
-          <w:ilvl w:val="0"/>
-          <w:numId w:val="1"/>
-        </w:numPr>
-        <w:rPr>
-          <w:rFonts w:hint="eastAsia"/>
-        </w:rPr>
-      </w:pPr>
-      <w:r>
-        <w:rPr>
-          <w:rFonts w:hint="eastAsia"/>
-        </w:rPr>
-        <w:t>springboot2list</w:t>
-      </w:r>
-    </w:p>
-    <w:p>
-      <w:pPr>
-        <w:rPr>
-          <w:rFonts w:hint="default" w:eastAsiaTheme="minorEastAsia"/>
-          <w:lang w:val="en-US" w:eastAsia="zh-CN"/>
-        </w:rPr>
-      </w:pPr>
-      <w:r>
-        <w:rPr>
-          <w:rFonts w:hint="default"/>
-          <w:lang w:val="en-US"/>
-        </w:rPr>
-        <w:t xml:space="preserve">mybatisdemo </w:t>
-      </w:r>
-      <w:r>
-        <w:rPr>
-          <w:rFonts w:hint="eastAsia"/>
-          <w:lang w:val="en-US" w:eastAsia="zh-CN"/>
-        </w:rPr>
-        <w:t>使用mybatis手动控制事务批量插入</w:t>
-      </w:r>
-    </w:p>
-    <w:p>
-      <w:pPr>
-        <w:rPr>
-          <w:rFonts w:hint="default" w:eastAsiaTheme="minorEastAsia"/>
-          <w:lang w:val="en-US" w:eastAsia="zh-CN"/>
-        </w:rPr>
-      </w:pPr>
-      <w:r>
-        <w:rPr>
-          <w:rFonts w:hint="default"/>
-          <w:lang w:val="en-US"/>
-        </w:rPr>
-        <w:t xml:space="preserve">mybatismutids </w:t>
-      </w:r>
-      <w:r>
-        <w:rPr>
-          <w:rFonts w:hint="eastAsia"/>
-          <w:lang w:val="en-US" w:eastAsia="zh-CN"/>
-        </w:rPr>
-        <w:t>多数据源与单元测试</w:t>
-      </w:r>
-    </w:p>
-    <w:p>
-      <w:pPr>
-        <w:rPr>
-          <w:rFonts w:hint="eastAsia"/>
-          <w:lang w:val="en-US" w:eastAsia="zh-CN"/>
-        </w:rPr>
-      </w:pPr>
-      <w:r>
-        <w:rPr>
-          <w:rFonts w:hint="default"/>
-          <w:lang w:val="en-US"/>
-        </w:rPr>
-        <w:t>m</w:t>
-      </w:r>
-      <w:r>
-        <w:rPr>
-          <w:rFonts w:hint="eastAsia"/>
-        </w:rPr>
-        <w:t>yfbtest</w:t>
-      </w:r>
-      <w:r>
-        <w:rPr>
-          <w:rFonts w:hint="default"/>
-          <w:lang w:val="en-US"/>
-        </w:rPr>
-        <w:t xml:space="preserve"> </w:t>
-      </w:r>
-      <w:r>
-        <w:rPr>
-          <w:rFonts w:hint="eastAsia"/>
-          <w:lang w:val="en-US" w:eastAsia="zh-CN"/>
-        </w:rPr>
-        <w:t>前后端分离开发测试项目</w:t>
-      </w:r>
-    </w:p>
-    <w:p>
-      <w:pPr>
-        <w:rPr>
-          <w:rFonts w:hint="eastAsia"/>
-          <w:lang w:val="en-US" w:eastAsia="zh-CN"/>
-        </w:rPr>
-      </w:pPr>
-      <w:r>
-        <w:rPr>
-          <w:rFonts w:hint="eastAsia"/>
-          <w:lang w:val="en-US" w:eastAsia="zh-CN"/>
-        </w:rPr>
-        <w:t>myfbtest1</w:t>
-      </w:r>
-      <w:r>
-        <w:rPr>
-          <w:rFonts w:hint="default"/>
-          <w:lang w:val="en-US" w:eastAsia="zh-CN"/>
-        </w:rPr>
-        <w:t xml:space="preserve"> </w:t>
-      </w:r>
-      <w:r>
-        <w:rPr>
-          <w:rFonts w:hint="eastAsia"/>
-          <w:lang w:val="en-US" w:eastAsia="zh-CN"/>
-        </w:rPr>
-        <w:t>前后端分享项目有</w:t>
-      </w:r>
-      <w:r>
-        <w:rPr>
-          <w:rFonts w:hint="default"/>
-          <w:lang w:val="en-US" w:eastAsia="zh-CN"/>
-        </w:rPr>
-        <w:t>shiro+jwt</w:t>
-      </w:r>
-      <w:r>
-        <w:rPr>
-          <w:rFonts w:hint="eastAsia"/>
-          <w:lang w:val="en-US" w:eastAsia="zh-CN"/>
-        </w:rPr>
-        <w:t>权限控制</w:t>
-      </w:r>
-    </w:p>
-    <w:p>
-      <w:pPr>
-        <w:rPr>
-          <w:rFonts w:hint="default" w:eastAsiaTheme="minorEastAsia"/>
-          <w:lang w:val="en-US" w:eastAsia="zh-CN"/>
-        </w:rPr>
-      </w:pPr>
-      <w:r>
-        <w:rPr>
-          <w:rFonts w:hint="default"/>
-          <w:lang w:val="en-US" w:eastAsia="zh-CN"/>
-        </w:rPr>
-        <w:t>r</w:t>
-      </w:r>
-      <w:r>
-        <w:rPr>
-          <w:rFonts w:hint="eastAsia"/>
-          <w:lang w:val="en-US" w:eastAsia="zh-CN"/>
-        </w:rPr>
-        <w:t>ediscluster</w:t>
-      </w:r>
-      <w:r>
-        <w:rPr>
-          <w:rFonts w:hint="default"/>
-          <w:lang w:val="en-US" w:eastAsia="zh-CN"/>
-        </w:rPr>
-        <w:t xml:space="preserve"> springboot2</w:t>
-      </w:r>
-      <w:r>
-        <w:rPr>
-          <w:rFonts w:hint="eastAsia"/>
-          <w:lang w:val="en-US" w:eastAsia="zh-CN"/>
-        </w:rPr>
-        <w:t>连接redis集群测试</w:t>
-      </w:r>
-    </w:p>
-    <w:p>
-      <w:pPr>
-        <w:rPr>
-          <w:rFonts w:hint="default" w:eastAsiaTheme="minorEastAsia"/>
-          <w:lang w:val="en-US" w:eastAsia="zh-CN"/>
-        </w:rPr>
-      </w:pPr>
-      <w:r>
-        <w:rPr>
-          <w:rFonts w:hint="default"/>
-          <w:lang w:val="en-US" w:eastAsia="zh-CN"/>
-        </w:rPr>
-        <w:t xml:space="preserve">remoteshell </w:t>
-      </w:r>
-      <w:r>
-        <w:rPr>
-          <w:rFonts w:hint="eastAsia"/>
-          <w:lang w:val="en-US" w:eastAsia="zh-CN"/>
-        </w:rPr>
-        <w:t>执行远程cmd也是一个后门</w:t>
-      </w:r>
-    </w:p>
-    <w:p>
-      <w:pPr>
-        <w:rPr>
-          <w:rFonts w:hint="eastAsia"/>
-          <w:lang w:val="en-US" w:eastAsia="zh-CN"/>
-        </w:rPr>
-      </w:pPr>
-      <w:r>
-        <w:rPr>
-          <w:rFonts w:hint="default"/>
-          <w:lang w:val="en-US" w:eastAsia="zh-CN"/>
-        </w:rPr>
-        <w:t>springboot2d1</w:t>
-      </w:r>
-      <w:r>
-        <w:rPr>
-          <w:rFonts w:hint="eastAsia"/>
-          <w:lang w:val="en-US" w:eastAsia="zh-CN"/>
-        </w:rPr>
-        <w:t>基本使用springboot2</w:t>
-      </w:r>
-    </w:p>
-    <w:p>
-      <w:pPr>
-        <w:rPr>
-          <w:rFonts w:hint="default"/>
-          <w:lang w:val="en-US" w:eastAsia="zh-CN"/>
-        </w:rPr>
-      </w:pPr>
-      <w:r>
-        <w:rPr>
-          <w:rFonts w:hint="default"/>
-          <w:lang w:val="en-US" w:eastAsia="zh-CN"/>
-        </w:rPr>
-        <w:t>springboot2d2</w:t>
-      </w:r>
-      <w:r>
-        <w:rPr>
-          <w:rFonts w:hint="eastAsia"/>
-          <w:lang w:val="en-US" w:eastAsia="zh-CN"/>
-        </w:rPr>
-        <w:t>添加缓存使用</w:t>
-      </w:r>
-    </w:p>
-    <w:p>
-      <w:pPr>
-        <w:rPr>
-          <w:rFonts w:hint="eastAsia"/>
-          <w:lang w:val="en-US" w:eastAsia="zh-CN"/>
-        </w:rPr>
-      </w:pPr>
-      <w:r>
-        <w:rPr>
-          <w:rFonts w:hint="default"/>
-          <w:lang w:val="en-US" w:eastAsia="zh-CN"/>
-        </w:rPr>
-        <w:t>springboot2d3</w:t>
-      </w:r>
-      <w:r>
-        <w:rPr>
-          <w:rFonts w:hint="eastAsia"/>
-          <w:lang w:val="en-US" w:eastAsia="zh-CN"/>
-        </w:rPr>
-        <w:t>单元测试与模板</w:t>
-      </w:r>
-    </w:p>
-    <w:p>
-      <w:pPr>
-        <w:rPr>
-          <w:rFonts w:hint="default"/>
-          <w:lang w:val="en-US" w:eastAsia="zh-CN"/>
-        </w:rPr>
-      </w:pPr>
-      <w:r>
-        <w:rPr>
-          <w:rFonts w:hint="default"/>
-          <w:lang w:val="en-US" w:eastAsia="zh-CN"/>
-        </w:rPr>
-        <w:t>s</w:t>
-      </w:r>
-      <w:r>
-        <w:rPr>
-          <w:rFonts w:hint="eastAsia"/>
-          <w:lang w:val="en-US" w:eastAsia="zh-CN"/>
-        </w:rPr>
-        <w:t>pringboota</w:t>
-      </w:r>
-      <w:r>
-        <w:rPr>
-          <w:rFonts w:hint="default"/>
-          <w:lang w:val="en-US" w:eastAsia="zh-CN"/>
-        </w:rPr>
-        <w:t xml:space="preserve"> springboot</w:t>
-      </w:r>
-      <w:r>
-        <w:rPr>
-          <w:rFonts w:hint="eastAsia"/>
-          <w:lang w:val="en-US" w:eastAsia="zh-CN"/>
-        </w:rPr>
-        <w:t>基本用法</w:t>
-      </w:r>
-    </w:p>
-    <w:p>
-      <w:pPr>
-        <w:rPr>
-          <w:rFonts w:hint="default" w:eastAsiaTheme="minorEastAsia"/>
-          <w:lang w:val="en-US" w:eastAsia="zh-CN"/>
-        </w:rPr>
-      </w:pPr>
-      <w:r>
-        <w:rPr>
-          <w:rFonts w:hint="default"/>
-          <w:lang w:val="en-US" w:eastAsia="zh-CN"/>
-        </w:rPr>
-        <w:t>springbootkafka springboot+kafka</w:t>
-      </w:r>
-      <w:r>
-        <w:rPr>
-          <w:rFonts w:hint="eastAsia"/>
-          <w:lang w:val="en-US" w:eastAsia="zh-CN"/>
-        </w:rPr>
-        <w:t>测试</w:t>
-      </w:r>
     </w:p>
     <w:p>
       <w:pPr>

</xml_diff>